<commit_message>
added my code review to d6
</commit_message>
<xml_diff>
--- a/D5.docx
+++ b/D5.docx
@@ -1,6 +1,6 @@
 
 <file path=word/document.xml><?xml version="1.0" encoding="utf-8"?>
-<w:document xmlns:ve="http://schemas.openxmlformats.org/markup-compatibility/2006" xmlns:o="urn:schemas-microsoft-com:office:office" xmlns:r="http://schemas.openxmlformats.org/officeDocument/2006/relationships" xmlns:m="http://schemas.openxmlformats.org/officeDocument/2006/math" xmlns:v="urn:schemas-microsoft-com:vml" xmlns:wp="http://schemas.openxmlformats.org/drawingml/2006/wordprocessingDrawing" xmlns:w10="urn:schemas-microsoft-com:office:word" xmlns:w="http://schemas.openxmlformats.org/wordprocessingml/2006/main" xmlns:wne="http://schemas.microsoft.com/office/word/2006/wordml">
+<w:document xmlns:wpc="http://schemas.microsoft.com/office/word/2010/wordprocessingCanvas" xmlns:cx="http://schemas.microsoft.com/office/drawing/2014/chartex" xmlns:cx1="http://schemas.microsoft.com/office/drawing/2015/9/8/chartex" xmlns:cx2="http://schemas.microsoft.com/office/drawing/2015/10/21/chartex" xmlns:mc="http://schemas.openxmlformats.org/markup-compatibility/2006" xmlns:o="urn:schemas-microsoft-com:office:office" xmlns:r="http://schemas.openxmlformats.org/officeDocument/2006/relationships" xmlns:m="http://schemas.openxmlformats.org/officeDocument/2006/math" xmlns:v="urn:schemas-microsoft-com:vml" xmlns:wp14="http://schemas.microsoft.com/office/word/2010/wordprocessingDrawing" xmlns:wp="http://schemas.openxmlformats.org/drawingml/2006/wordprocessingDrawing" xmlns:w10="urn:schemas-microsoft-com:office:word" xmlns:w="http://schemas.openxmlformats.org/wordprocessingml/2006/main" xmlns:w14="http://schemas.microsoft.com/office/word/2010/wordml" xmlns:w15="http://schemas.microsoft.com/office/word/2012/wordml" xmlns:w16se="http://schemas.microsoft.com/office/word/2015/wordml/symex" xmlns:wpg="http://schemas.microsoft.com/office/word/2010/wordprocessingGroup" xmlns:wpi="http://schemas.microsoft.com/office/word/2010/wordprocessingInk" xmlns:wne="http://schemas.microsoft.com/office/word/2006/wordml" xmlns:wps="http://schemas.microsoft.com/office/word/2010/wordprocessingShape" mc:Ignorable="w14 w15 w16se wp14">
   <w:body>
     <w:p>
       <w:pPr>
@@ -293,8 +293,6 @@
           <w:r>
             <w:t>Contents</w:t>
           </w:r>
-          <w:bookmarkStart w:id="0" w:name="_GoBack"/>
-          <w:bookmarkEnd w:id="0"/>
         </w:p>
         <w:p>
           <w:pPr>
@@ -1710,32 +1708,32 @@
           <w:u w:val="single"/>
         </w:rPr>
       </w:pPr>
-      <w:bookmarkStart w:id="1" w:name="_Toc468395129"/>
+      <w:bookmarkStart w:id="0" w:name="_Toc468395129"/>
       <w:r>
         <w:rPr>
           <w:u w:val="single"/>
         </w:rPr>
         <w:t>Product Backlog</w:t>
       </w:r>
+      <w:bookmarkEnd w:id="0"/>
+    </w:p>
+    <w:p>
+      <w:pPr>
+        <w:pStyle w:val="Heading2"/>
+        <w:rPr>
+          <w:sz w:val="44"/>
+          <w:u w:val="single"/>
+        </w:rPr>
+      </w:pPr>
+      <w:bookmarkStart w:id="1" w:name="_Toc468395130"/>
+      <w:r>
+        <w:rPr>
+          <w:sz w:val="44"/>
+          <w:u w:val="single"/>
+        </w:rPr>
+        <w:t>John</w:t>
+      </w:r>
       <w:bookmarkEnd w:id="1"/>
-    </w:p>
-    <w:p>
-      <w:pPr>
-        <w:pStyle w:val="Heading2"/>
-        <w:rPr>
-          <w:sz w:val="44"/>
-          <w:u w:val="single"/>
-        </w:rPr>
-      </w:pPr>
-      <w:bookmarkStart w:id="2" w:name="_Toc468395130"/>
-      <w:r>
-        <w:rPr>
-          <w:sz w:val="44"/>
-          <w:u w:val="single"/>
-        </w:rPr>
-        <w:t>John</w:t>
-      </w:r>
-      <w:bookmarkEnd w:id="2"/>
     </w:p>
     <w:p>
       <w:pPr>
@@ -2427,7 +2425,7 @@
           <w:u w:val="single"/>
         </w:rPr>
       </w:pPr>
-      <w:bookmarkStart w:id="3" w:name="_Toc468395131"/>
+      <w:bookmarkStart w:id="2" w:name="_Toc468395131"/>
       <w:r>
         <w:rPr>
           <w:sz w:val="44"/>
@@ -2435,7 +2433,7 @@
         </w:rPr>
         <w:t>Alice</w:t>
       </w:r>
-      <w:bookmarkEnd w:id="3"/>
+      <w:bookmarkEnd w:id="2"/>
     </w:p>
     <w:p>
       <w:pPr>
@@ -2592,14 +2590,14 @@
           <w:u w:val="single"/>
         </w:rPr>
       </w:pPr>
-      <w:bookmarkStart w:id="4" w:name="_Toc468395132"/>
+      <w:bookmarkStart w:id="3" w:name="_Toc468395132"/>
       <w:r>
         <w:rPr>
           <w:u w:val="single"/>
         </w:rPr>
         <w:t>Release Plan</w:t>
       </w:r>
-      <w:bookmarkEnd w:id="4"/>
+      <w:bookmarkEnd w:id="3"/>
     </w:p>
     <w:p>
       <w:pPr>
@@ -2721,7 +2719,7 @@
           <w:sz w:val="40"/>
         </w:rPr>
       </w:pPr>
-      <w:bookmarkStart w:id="5" w:name="_Toc468395133"/>
+      <w:bookmarkStart w:id="4" w:name="_Toc468395133"/>
       <w:r>
         <w:rPr>
           <w:sz w:val="40"/>
@@ -2747,61 +2745,61 @@
         </w:rPr>
         <w:t>/ Sprints</w:t>
       </w:r>
+      <w:bookmarkEnd w:id="4"/>
+    </w:p>
+    <w:p>
+      <w:pPr>
+        <w:rPr>
+          <w:sz w:val="24"/>
+        </w:rPr>
+      </w:pPr>
+      <w:r>
+        <w:rPr>
+          <w:sz w:val="24"/>
+        </w:rPr>
+        <w:t xml:space="preserve">During the course of this deliverable, we completed user stories 10, 4, 9, 6 and (Alice)2. We decided that user stories 7 and 8 were not feasible within the scope of our project, and we were not able to complete Alice user story 2. Nearing the end of the semester, many assignments and other course work was due, making it difficult to stay on schedule. Upon reflection, our sprint planning and project velocity should have taken into account the work load of other courses. In a working environment, this wouldn’t be as big of a problem since allocations and schedules are much more predictable. </w:t>
+      </w:r>
+    </w:p>
+    <w:p>
+      <w:pPr>
+        <w:rPr>
+          <w:b/>
+          <w:sz w:val="48"/>
+          <w:u w:val="single"/>
+        </w:rPr>
+      </w:pPr>
+    </w:p>
+    <w:p>
+      <w:pPr>
+        <w:pStyle w:val="Heading2"/>
+        <w:rPr>
+          <w:sz w:val="32"/>
+        </w:rPr>
+      </w:pPr>
+      <w:bookmarkStart w:id="5" w:name="_Toc468395134"/>
+      <w:r>
+        <w:rPr>
+          <w:sz w:val="32"/>
+        </w:rPr>
+        <w:t xml:space="preserve">Sprint </w:t>
+      </w:r>
+      <w:r>
+        <w:rPr>
+          <w:sz w:val="32"/>
+        </w:rPr>
+        <w:t>5</w:t>
+      </w:r>
       <w:bookmarkEnd w:id="5"/>
     </w:p>
     <w:p>
       <w:pPr>
-        <w:rPr>
-          <w:sz w:val="24"/>
-        </w:rPr>
-      </w:pPr>
-      <w:r>
-        <w:rPr>
-          <w:sz w:val="24"/>
-        </w:rPr>
-        <w:t xml:space="preserve">During the course of this deliverable, we completed user stories 10, 4, 9, 6 and (Alice)2. We decided that user stories 7 and 8 were not feasible within the scope of our project, and we were not able to complete Alice user story 2. Nearing the end of the semester, many assignments and other course work was due, making it difficult to stay on schedule. Upon reflection, our sprint planning and project velocity should have taken into account the work load of other courses. In a working environment, this wouldn’t be as big of a problem since allocations and schedules are much more predictable. </w:t>
-      </w:r>
-    </w:p>
-    <w:p>
-      <w:pPr>
-        <w:rPr>
-          <w:b/>
-          <w:sz w:val="48"/>
-          <w:u w:val="single"/>
-        </w:rPr>
-      </w:pPr>
-    </w:p>
-    <w:p>
-      <w:pPr>
-        <w:pStyle w:val="Heading2"/>
-        <w:rPr>
-          <w:sz w:val="32"/>
-        </w:rPr>
-      </w:pPr>
-      <w:bookmarkStart w:id="6" w:name="_Toc468395134"/>
-      <w:r>
-        <w:rPr>
-          <w:sz w:val="32"/>
-        </w:rPr>
-        <w:t xml:space="preserve">Sprint </w:t>
-      </w:r>
-      <w:r>
-        <w:rPr>
-          <w:sz w:val="32"/>
-        </w:rPr>
-        <w:t>5</w:t>
+        <w:pStyle w:val="Heading3"/>
+      </w:pPr>
+      <w:bookmarkStart w:id="6" w:name="_Toc468395135"/>
+      <w:r>
+        <w:t>Sprint Backlog</w:t>
       </w:r>
       <w:bookmarkEnd w:id="6"/>
-    </w:p>
-    <w:p>
-      <w:pPr>
-        <w:pStyle w:val="Heading3"/>
-      </w:pPr>
-      <w:bookmarkStart w:id="7" w:name="_Toc468395135"/>
-      <w:r>
-        <w:t>Sprint Backlog</w:t>
-      </w:r>
-      <w:bookmarkEnd w:id="7"/>
     </w:p>
     <w:p>
       <w:pPr>
@@ -3017,11 +3015,12 @@
       <w:pPr>
         <w:pStyle w:val="Heading3"/>
       </w:pPr>
-      <w:bookmarkStart w:id="8" w:name="_Toc468395136"/>
-      <w:r>
+      <w:bookmarkStart w:id="7" w:name="_Toc468395136"/>
+      <w:r>
+        <w:lastRenderedPageBreak/>
         <w:t>Iteration plan</w:t>
       </w:r>
-      <w:bookmarkEnd w:id="8"/>
+      <w:bookmarkEnd w:id="7"/>
     </w:p>
     <w:p>
       <w:pPr>
@@ -3036,7 +3035,7 @@
           <w:b/>
           <w:noProof/>
           <w:sz w:val="48"/>
-          <w:lang w:val="en-US" w:eastAsia="ja-JP"/>
+          <w:lang w:val="en-US"/>
         </w:rPr>
         <w:drawing>
           <wp:inline distT="0" distB="0" distL="0" distR="0">
@@ -3059,7 +3058,7 @@
                     <a:blip r:embed="rId5" cstate="print">
                       <a:extLst>
                         <a:ext uri="{28A0092B-C50C-407E-A947-70E740481C1C}">
-                          <a14:useLocalDpi xmlns:a14="http://schemas.microsoft.com/office/drawing/2010/main" xmlns:wps="http://schemas.microsoft.com/office/word/2010/wordprocessingShape" xmlns:wpi="http://schemas.microsoft.com/office/word/2010/wordprocessingInk" xmlns:wpg="http://schemas.microsoft.com/office/word/2010/wordprocessingGroup" xmlns:w16se="http://schemas.microsoft.com/office/word/2015/wordml/symex" xmlns:w15="http://schemas.microsoft.com/office/word/2012/wordml" xmlns:w14="http://schemas.microsoft.com/office/word/2010/wordml" xmlns:w="http://schemas.openxmlformats.org/wordprocessingml/2006/main" xmlns:w10="urn:schemas-microsoft-com:office:word" xmlns:wp14="http://schemas.microsoft.com/office/word/2010/wordprocessingDrawing" xmlns:v="urn:schemas-microsoft-com:vml" xmlns:o="urn:schemas-microsoft-com:office:office" xmlns:mc="http://schemas.openxmlformats.org/markup-compatibility/2006" xmlns:cx2="http://schemas.microsoft.com/office/drawing/2015/10/21/chartex" xmlns:cx1="http://schemas.microsoft.com/office/drawing/2015/9/8/chartex" xmlns:cx="http://schemas.microsoft.com/office/drawing/2014/chartex" xmlns:wpc="http://schemas.microsoft.com/office/word/2010/wordprocessingCanvas" xmlns="" val="0"/>
+                          <a14:useLocalDpi xmlns:a14="http://schemas.microsoft.com/office/drawing/2010/main" val="0"/>
                         </a:ext>
                       </a:extLst>
                     </a:blip>
@@ -3098,7 +3097,6 @@
         <w:rPr>
           <w:sz w:val="28"/>
         </w:rPr>
-        <w:lastRenderedPageBreak/>
         <w:t>Project Velocity: 29</w:t>
       </w:r>
     </w:p>
@@ -3106,11 +3104,11 @@
       <w:pPr>
         <w:pStyle w:val="Heading3"/>
       </w:pPr>
-      <w:bookmarkStart w:id="9" w:name="_Toc468395137"/>
+      <w:bookmarkStart w:id="8" w:name="_Toc468395137"/>
       <w:r>
         <w:t>Task Board</w:t>
       </w:r>
-      <w:bookmarkEnd w:id="9"/>
+      <w:bookmarkEnd w:id="8"/>
     </w:p>
     <w:p>
       <w:r>
@@ -3134,7 +3132,7 @@
         <w:rPr>
           <w:noProof/>
           <w:sz w:val="36"/>
-          <w:lang w:val="en-US" w:eastAsia="ja-JP"/>
+          <w:lang w:val="en-US"/>
         </w:rPr>
         <w:drawing>
           <wp:inline distT="0" distB="0" distL="0" distR="0">
@@ -3157,7 +3155,7 @@
                     <a:blip r:embed="rId6" cstate="print">
                       <a:extLst>
                         <a:ext uri="{28A0092B-C50C-407E-A947-70E740481C1C}">
-                          <a14:useLocalDpi xmlns:a14="http://schemas.microsoft.com/office/drawing/2010/main" xmlns:wps="http://schemas.microsoft.com/office/word/2010/wordprocessingShape" xmlns:wpi="http://schemas.microsoft.com/office/word/2010/wordprocessingInk" xmlns:wpg="http://schemas.microsoft.com/office/word/2010/wordprocessingGroup" xmlns:w16se="http://schemas.microsoft.com/office/word/2015/wordml/symex" xmlns:w15="http://schemas.microsoft.com/office/word/2012/wordml" xmlns:w14="http://schemas.microsoft.com/office/word/2010/wordml" xmlns:w="http://schemas.openxmlformats.org/wordprocessingml/2006/main" xmlns:w10="urn:schemas-microsoft-com:office:word" xmlns:wp14="http://schemas.microsoft.com/office/word/2010/wordprocessingDrawing" xmlns:v="urn:schemas-microsoft-com:vml" xmlns:o="urn:schemas-microsoft-com:office:office" xmlns:mc="http://schemas.openxmlformats.org/markup-compatibility/2006" xmlns:cx2="http://schemas.microsoft.com/office/drawing/2015/10/21/chartex" xmlns:cx1="http://schemas.microsoft.com/office/drawing/2015/9/8/chartex" xmlns:cx="http://schemas.microsoft.com/office/drawing/2014/chartex" xmlns:wpc="http://schemas.microsoft.com/office/word/2010/wordprocessingCanvas" xmlns="" val="0"/>
+                          <a14:useLocalDpi xmlns:a14="http://schemas.microsoft.com/office/drawing/2010/main" val="0"/>
                         </a:ext>
                       </a:extLst>
                     </a:blip>
@@ -3178,7 +3176,7 @@
                     </a:ln>
                     <a:extLst>
                       <a:ext uri="{53640926-AAD7-44D8-BBD7-CCE9431645EC}">
-                        <a14:shadowObscured xmlns:a14="http://schemas.microsoft.com/office/drawing/2010/main" xmlns:wps="http://schemas.microsoft.com/office/word/2010/wordprocessingShape" xmlns:wpi="http://schemas.microsoft.com/office/word/2010/wordprocessingInk" xmlns:wpg="http://schemas.microsoft.com/office/word/2010/wordprocessingGroup" xmlns:w16se="http://schemas.microsoft.com/office/word/2015/wordml/symex" xmlns:w15="http://schemas.microsoft.com/office/word/2012/wordml" xmlns:w14="http://schemas.microsoft.com/office/word/2010/wordml" xmlns:w="http://schemas.openxmlformats.org/wordprocessingml/2006/main" xmlns:w10="urn:schemas-microsoft-com:office:word" xmlns:wp14="http://schemas.microsoft.com/office/word/2010/wordprocessingDrawing" xmlns:v="urn:schemas-microsoft-com:vml" xmlns:o="urn:schemas-microsoft-com:office:office" xmlns:mc="http://schemas.openxmlformats.org/markup-compatibility/2006" xmlns:cx2="http://schemas.microsoft.com/office/drawing/2015/10/21/chartex" xmlns:cx1="http://schemas.microsoft.com/office/drawing/2015/9/8/chartex" xmlns:cx="http://schemas.microsoft.com/office/drawing/2014/chartex" xmlns:wpc="http://schemas.microsoft.com/office/word/2010/wordprocessingCanvas" xmlns=""/>
+                        <a14:shadowObscured xmlns:a14="http://schemas.microsoft.com/office/drawing/2010/main"/>
                       </a:ext>
                     </a:extLst>
                   </pic:spPr>
@@ -3204,7 +3202,7 @@
         <w:rPr>
           <w:noProof/>
           <w:sz w:val="36"/>
-          <w:lang w:val="en-US" w:eastAsia="ja-JP"/>
+          <w:lang w:val="en-US"/>
         </w:rPr>
         <w:drawing>
           <wp:inline distT="0" distB="0" distL="0" distR="0">
@@ -3227,7 +3225,7 @@
                     <a:blip r:embed="rId7" cstate="print">
                       <a:extLst>
                         <a:ext uri="{28A0092B-C50C-407E-A947-70E740481C1C}">
-                          <a14:useLocalDpi xmlns:a14="http://schemas.microsoft.com/office/drawing/2010/main" xmlns:wps="http://schemas.microsoft.com/office/word/2010/wordprocessingShape" xmlns:wpi="http://schemas.microsoft.com/office/word/2010/wordprocessingInk" xmlns:wpg="http://schemas.microsoft.com/office/word/2010/wordprocessingGroup" xmlns:w16se="http://schemas.microsoft.com/office/word/2015/wordml/symex" xmlns:w15="http://schemas.microsoft.com/office/word/2012/wordml" xmlns:w14="http://schemas.microsoft.com/office/word/2010/wordml" xmlns:w="http://schemas.openxmlformats.org/wordprocessingml/2006/main" xmlns:w10="urn:schemas-microsoft-com:office:word" xmlns:wp14="http://schemas.microsoft.com/office/word/2010/wordprocessingDrawing" xmlns:v="urn:schemas-microsoft-com:vml" xmlns:o="urn:schemas-microsoft-com:office:office" xmlns:mc="http://schemas.openxmlformats.org/markup-compatibility/2006" xmlns:cx2="http://schemas.microsoft.com/office/drawing/2015/10/21/chartex" xmlns:cx1="http://schemas.microsoft.com/office/drawing/2015/9/8/chartex" xmlns:cx="http://schemas.microsoft.com/office/drawing/2014/chartex" xmlns:wpc="http://schemas.microsoft.com/office/word/2010/wordprocessingCanvas" xmlns="" val="0"/>
+                          <a14:useLocalDpi xmlns:a14="http://schemas.microsoft.com/office/drawing/2010/main" val="0"/>
                         </a:ext>
                       </a:extLst>
                     </a:blip>
@@ -3278,11 +3276,12 @@
       <w:pPr>
         <w:pStyle w:val="Heading3"/>
       </w:pPr>
-      <w:bookmarkStart w:id="10" w:name="_Toc468395138"/>
-      <w:r>
+      <w:bookmarkStart w:id="9" w:name="_Toc468395138"/>
+      <w:r>
+        <w:lastRenderedPageBreak/>
         <w:t>Burndown Chart</w:t>
       </w:r>
-      <w:bookmarkEnd w:id="10"/>
+      <w:bookmarkEnd w:id="9"/>
     </w:p>
     <w:p>
       <w:r>
@@ -3293,9 +3292,8 @@
       <w:r>
         <w:rPr>
           <w:noProof/>
-          <w:lang w:val="en-US" w:eastAsia="ja-JP"/>
-        </w:rPr>
-        <w:lastRenderedPageBreak/>
+          <w:lang w:val="en-US"/>
+        </w:rPr>
         <w:drawing>
           <wp:inline distT="0" distB="0" distL="0" distR="0">
             <wp:extent cx="5943600" cy="3557905"/>
@@ -3327,7 +3325,7 @@
       <w:r>
         <w:rPr>
           <w:noProof/>
-          <w:lang w:val="en-US" w:eastAsia="ja-JP"/>
+          <w:lang w:val="en-US"/>
         </w:rPr>
         <w:drawing>
           <wp:inline distT="0" distB="0" distL="0" distR="0">
@@ -3351,7 +3349,7 @@
           <w:sz w:val="32"/>
         </w:rPr>
       </w:pPr>
-      <w:bookmarkStart w:id="11" w:name="_Toc468395139"/>
+      <w:bookmarkStart w:id="10" w:name="_Toc468395139"/>
       <w:r>
         <w:rPr>
           <w:sz w:val="32"/>
@@ -3365,17 +3363,17 @@
         </w:rPr>
         <w:t xml:space="preserve"> 6</w:t>
       </w:r>
+      <w:bookmarkEnd w:id="10"/>
+    </w:p>
+    <w:p>
+      <w:pPr>
+        <w:pStyle w:val="Heading3"/>
+      </w:pPr>
+      <w:bookmarkStart w:id="11" w:name="_Toc468395140"/>
+      <w:r>
+        <w:t>Sprint Backlog</w:t>
+      </w:r>
       <w:bookmarkEnd w:id="11"/>
-    </w:p>
-    <w:p>
-      <w:pPr>
-        <w:pStyle w:val="Heading3"/>
-      </w:pPr>
-      <w:bookmarkStart w:id="12" w:name="_Toc468395140"/>
-      <w:r>
-        <w:t>Sprint Backlog</w:t>
-      </w:r>
-      <w:bookmarkEnd w:id="12"/>
     </w:p>
     <w:p>
       <w:pPr>
@@ -3571,11 +3569,11 @@
       <w:pPr>
         <w:pStyle w:val="Heading3"/>
       </w:pPr>
-      <w:bookmarkStart w:id="13" w:name="_Toc468395141"/>
+      <w:bookmarkStart w:id="12" w:name="_Toc468395141"/>
       <w:r>
         <w:t>Iteration plan</w:t>
       </w:r>
-      <w:bookmarkEnd w:id="13"/>
+      <w:bookmarkEnd w:id="12"/>
     </w:p>
     <w:p>
       <w:pPr>
@@ -3588,7 +3586,7 @@
         <w:rPr>
           <w:noProof/>
           <w:sz w:val="48"/>
-          <w:lang w:val="en-US" w:eastAsia="ja-JP"/>
+          <w:lang w:val="en-US"/>
         </w:rPr>
         <w:drawing>
           <wp:inline distT="0" distB="0" distL="0" distR="0">
@@ -3611,7 +3609,7 @@
                     <a:blip r:embed="rId10" cstate="print">
                       <a:extLst>
                         <a:ext uri="{28A0092B-C50C-407E-A947-70E740481C1C}">
-                          <a14:useLocalDpi xmlns:a14="http://schemas.microsoft.com/office/drawing/2010/main" xmlns:wps="http://schemas.microsoft.com/office/word/2010/wordprocessingShape" xmlns:wpi="http://schemas.microsoft.com/office/word/2010/wordprocessingInk" xmlns:wpg="http://schemas.microsoft.com/office/word/2010/wordprocessingGroup" xmlns:w16se="http://schemas.microsoft.com/office/word/2015/wordml/symex" xmlns:w15="http://schemas.microsoft.com/office/word/2012/wordml" xmlns:w14="http://schemas.microsoft.com/office/word/2010/wordml" xmlns:w="http://schemas.openxmlformats.org/wordprocessingml/2006/main" xmlns:w10="urn:schemas-microsoft-com:office:word" xmlns:wp14="http://schemas.microsoft.com/office/word/2010/wordprocessingDrawing" xmlns:v="urn:schemas-microsoft-com:vml" xmlns:o="urn:schemas-microsoft-com:office:office" xmlns:mc="http://schemas.openxmlformats.org/markup-compatibility/2006" xmlns:cx2="http://schemas.microsoft.com/office/drawing/2015/10/21/chartex" xmlns:cx1="http://schemas.microsoft.com/office/drawing/2015/9/8/chartex" xmlns:cx="http://schemas.microsoft.com/office/drawing/2014/chartex" xmlns:wpc="http://schemas.microsoft.com/office/word/2010/wordprocessingCanvas" xmlns="" val="0"/>
+                          <a14:useLocalDpi xmlns:a14="http://schemas.microsoft.com/office/drawing/2010/main" val="0"/>
                         </a:ext>
                       </a:extLst>
                     </a:blip>
@@ -3657,12 +3655,12 @@
       <w:pPr>
         <w:pStyle w:val="Heading3"/>
       </w:pPr>
-      <w:bookmarkStart w:id="14" w:name="_Toc468395142"/>
+      <w:bookmarkStart w:id="13" w:name="_Toc468395142"/>
       <w:r>
         <w:lastRenderedPageBreak/>
         <w:t>Task Board</w:t>
       </w:r>
-      <w:bookmarkEnd w:id="14"/>
+      <w:bookmarkEnd w:id="13"/>
     </w:p>
     <w:p>
       <w:pPr>
@@ -3706,7 +3704,7 @@
             <v:path o:extrusionok="f" gradientshapeok="t" o:connecttype="rect"/>
             <o:lock v:ext="edit" aspectratio="t"/>
           </v:shapetype>
-          <v:shape id="_x0000_i1025" type="#_x0000_t75" style="width:467.3pt;height:136.55pt">
+          <v:shape id="_x0000_i1025" type="#_x0000_t75" style="width:467.25pt;height:136.5pt">
             <v:imagedata r:id="rId11" o:title="Sprint 6 start"/>
           </v:shape>
         </w:pict>
@@ -3736,7 +3734,7 @@
           <w:sz w:val="36"/>
         </w:rPr>
         <w:pict>
-          <v:shape id="_x0000_i1026" type="#_x0000_t75" style="width:467.3pt;height:149.45pt">
+          <v:shape id="_x0000_i1026" type="#_x0000_t75" style="width:467.25pt;height:149.25pt">
             <v:imagedata r:id="rId12" o:title="Sprint 6 end"/>
           </v:shape>
         </w:pict>
@@ -3746,11 +3744,11 @@
       <w:pPr>
         <w:pStyle w:val="Heading3"/>
       </w:pPr>
-      <w:bookmarkStart w:id="15" w:name="_Toc468395143"/>
+      <w:bookmarkStart w:id="14" w:name="_Toc468395143"/>
       <w:r>
         <w:t>Burndown Chart</w:t>
       </w:r>
-      <w:bookmarkEnd w:id="15"/>
+      <w:bookmarkEnd w:id="14"/>
     </w:p>
     <w:p>
       <w:r>
@@ -3761,7 +3759,7 @@
       <w:r>
         <w:rPr>
           <w:noProof/>
-          <w:lang w:val="en-US" w:eastAsia="ja-JP"/>
+          <w:lang w:val="en-US"/>
         </w:rPr>
         <w:drawing>
           <wp:inline distT="0" distB="0" distL="0" distR="0">
@@ -3788,7 +3786,7 @@
       <w:r>
         <w:rPr>
           <w:noProof/>
-          <w:lang w:val="en-US" w:eastAsia="ja-JP"/>
+          <w:lang w:val="en-US"/>
         </w:rPr>
         <w:drawing>
           <wp:inline distT="0" distB="0" distL="0" distR="0">
@@ -3892,7 +3890,7 @@
           <w:sz w:val="32"/>
         </w:rPr>
       </w:pPr>
-      <w:bookmarkStart w:id="16" w:name="_Toc468395144"/>
+      <w:bookmarkStart w:id="15" w:name="_Toc468395144"/>
       <w:r>
         <w:rPr>
           <w:sz w:val="32"/>
@@ -3900,7 +3898,7 @@
         <w:lastRenderedPageBreak/>
         <w:t>System Components:</w:t>
       </w:r>
-      <w:bookmarkEnd w:id="16"/>
+      <w:bookmarkEnd w:id="15"/>
     </w:p>
     <w:p>
       <w:pPr>
@@ -4462,14 +4460,14 @@
           <w:sz w:val="28"/>
         </w:rPr>
       </w:pPr>
-      <w:bookmarkStart w:id="17" w:name="_Toc468395145"/>
+      <w:bookmarkStart w:id="16" w:name="_Toc468395145"/>
       <w:r>
         <w:rPr>
           <w:sz w:val="28"/>
         </w:rPr>
         <w:t>Changes to design:</w:t>
       </w:r>
-      <w:bookmarkEnd w:id="17"/>
+      <w:bookmarkEnd w:id="16"/>
     </w:p>
     <w:p>
       <w:pPr>
@@ -4604,7 +4602,7 @@
           <w:u w:val="single"/>
         </w:rPr>
       </w:pPr>
-      <w:bookmarkStart w:id="18" w:name="_Toc468395146"/>
+      <w:bookmarkStart w:id="17" w:name="_Toc468395146"/>
       <w:r>
         <w:rPr>
           <w:sz w:val="36"/>
@@ -4613,7 +4611,7 @@
         <w:lastRenderedPageBreak/>
         <w:t>Code Inspection:</w:t>
       </w:r>
-      <w:bookmarkEnd w:id="18"/>
+      <w:bookmarkEnd w:id="17"/>
     </w:p>
     <w:p>
       <w:pPr>
@@ -5204,23 +5202,7 @@
           <w:sz w:val="32"/>
           <w:szCs w:val="32"/>
         </w:rPr>
-        <w:t xml:space="preserve">Small bug where one system retrieved has a name that is incorrectly formatted. It may be bad date from the </w:t>
-      </w:r>
-      <w:proofErr w:type="spellStart"/>
-      <w:r>
-        <w:rPr>
-          <w:sz w:val="32"/>
-          <w:szCs w:val="32"/>
-        </w:rPr>
-        <w:t>exoplanet</w:t>
-      </w:r>
-      <w:proofErr w:type="spellEnd"/>
-      <w:r>
-        <w:rPr>
-          <w:sz w:val="32"/>
-          <w:szCs w:val="32"/>
-        </w:rPr>
-        <w:t xml:space="preserve"> </w:t>
+        <w:t xml:space="preserve">Small bug where one system retrieved has a name that is incorrectly formatted. It may be bad date from the exoplanet </w:t>
       </w:r>
       <w:proofErr w:type="spellStart"/>
       <w:r>
@@ -5481,23 +5463,7 @@
           <w:sz w:val="32"/>
           <w:szCs w:val="32"/>
         </w:rPr>
-        <w:t xml:space="preserve">. It also was able to convert all of the </w:t>
-      </w:r>
-      <w:proofErr w:type="spellStart"/>
-      <w:r>
-        <w:rPr>
-          <w:sz w:val="32"/>
-          <w:szCs w:val="32"/>
-        </w:rPr>
-        <w:t>exoplanet</w:t>
-      </w:r>
-      <w:proofErr w:type="spellEnd"/>
-      <w:r>
-        <w:rPr>
-          <w:sz w:val="32"/>
-          <w:szCs w:val="32"/>
-        </w:rPr>
-        <w:t xml:space="preserve"> </w:t>
+        <w:t xml:space="preserve">. It also was able to convert all of the exoplanet </w:t>
       </w:r>
       <w:proofErr w:type="spellStart"/>
       <w:r>
@@ -5988,7 +5954,7 @@
           <w:sz w:val="28"/>
           <w:szCs w:val="28"/>
         </w:rPr>
-        <w:t xml:space="preserve"> guidelines are not met such as no indenting allowed (two spaces only</w:t>
+        <w:t xml:space="preserve"> guidelines are not met such as no indenting allowed (two spaces </w:t>
       </w:r>
       <w:proofErr w:type="gramStart"/>
       <w:r>
@@ -5997,7 +5963,7 @@
           <w:sz w:val="28"/>
           <w:szCs w:val="28"/>
         </w:rPr>
-        <w:t>)  and</w:t>
+        <w:t>only)  and</w:t>
       </w:r>
       <w:proofErr w:type="gramEnd"/>
       <w:r>
@@ -6094,7 +6060,7 @@
           <w:u w:val="single"/>
         </w:rPr>
       </w:pPr>
-      <w:hyperlink r:id="rId15" w:history="1">
+      <w:hyperlink r:id="rId15" w:anchor="Formatting" w:history="1">
         <w:r>
           <w:rPr>
             <w:rStyle w:val="Hyperlink"/>
@@ -6208,25 +6174,7 @@
           <w:sz w:val="28"/>
           <w:szCs w:val="28"/>
         </w:rPr>
-        <w:t xml:space="preserve">” is used in </w:t>
-      </w:r>
-      <w:proofErr w:type="gramStart"/>
-      <w:r>
-        <w:rPr>
-          <w:rFonts w:asciiTheme="minorHAnsi" w:eastAsiaTheme="minorEastAsia" w:hAnsiTheme="minorHAnsi" w:cstheme="minorBidi"/>
-          <w:sz w:val="28"/>
-          <w:szCs w:val="28"/>
-        </w:rPr>
-        <w:t>the for</w:t>
-      </w:r>
-      <w:proofErr w:type="gramEnd"/>
-      <w:r>
-        <w:rPr>
-          <w:rFonts w:asciiTheme="minorHAnsi" w:eastAsiaTheme="minorEastAsia" w:hAnsiTheme="minorHAnsi" w:cstheme="minorBidi"/>
-          <w:sz w:val="28"/>
-          <w:szCs w:val="28"/>
-        </w:rPr>
-        <w:t xml:space="preserve"> loop. A more appropriate name like “letter” would be better.</w:t>
+        <w:t>” is used in the for loop. A more appropriate name like “letter” would be better.</w:t>
       </w:r>
     </w:p>
     <w:p>
@@ -6383,45 +6331,861 @@
     </w:p>
     <w:p>
       <w:pPr>
+        <w:rPr>
+          <w:b/>
+          <w:sz w:val="48"/>
+          <w:u w:val="single"/>
+        </w:rPr>
+      </w:pPr>
+    </w:p>
+    <w:p>
+      <w:pPr>
+        <w:pStyle w:val="Default"/>
+        <w:rPr>
+          <w:rFonts w:asciiTheme="minorHAnsi" w:eastAsiaTheme="minorEastAsia" w:hAnsiTheme="minorHAnsi" w:cstheme="minorBidi"/>
+          <w:b/>
+          <w:bCs/>
+          <w:sz w:val="32"/>
+          <w:szCs w:val="32"/>
+          <w:u w:val="single"/>
+        </w:rPr>
+      </w:pPr>
+      <w:bookmarkStart w:id="18" w:name="_Toc468395147"/>
+      <w:r>
+        <w:rPr>
+          <w:rFonts w:asciiTheme="minorHAnsi" w:eastAsiaTheme="minorEastAsia" w:hAnsiTheme="minorHAnsi" w:cstheme="minorBidi"/>
+          <w:b/>
+          <w:bCs/>
+          <w:sz w:val="32"/>
+          <w:szCs w:val="32"/>
+          <w:u w:val="single"/>
+        </w:rPr>
+        <w:lastRenderedPageBreak/>
+        <w:t>Reviewer:</w:t>
+      </w:r>
+      <w:r>
+        <w:rPr>
+          <w:rFonts w:asciiTheme="minorHAnsi" w:hAnsiTheme="minorHAnsi" w:cstheme="minorHAnsi"/>
+          <w:b/>
+          <w:sz w:val="32"/>
+          <w:szCs w:val="28"/>
+        </w:rPr>
+        <w:tab/>
+      </w:r>
+      <w:r>
+        <w:rPr>
+          <w:rFonts w:asciiTheme="minorHAnsi" w:hAnsiTheme="minorHAnsi" w:cstheme="minorHAnsi"/>
+          <w:b/>
+          <w:sz w:val="32"/>
+          <w:szCs w:val="28"/>
+        </w:rPr>
+        <w:tab/>
+      </w:r>
+      <w:r>
+        <w:rPr>
+          <w:rFonts w:asciiTheme="minorHAnsi" w:hAnsiTheme="minorHAnsi" w:cstheme="minorHAnsi"/>
+          <w:b/>
+          <w:sz w:val="32"/>
+          <w:szCs w:val="28"/>
+        </w:rPr>
+        <w:tab/>
+      </w:r>
+      <w:proofErr w:type="spellStart"/>
+      <w:r>
+        <w:rPr>
+          <w:rFonts w:asciiTheme="minorHAnsi" w:eastAsiaTheme="minorEastAsia" w:hAnsiTheme="minorHAnsi" w:cstheme="minorBidi"/>
+          <w:b/>
+          <w:bCs/>
+          <w:sz w:val="32"/>
+          <w:szCs w:val="32"/>
+          <w:u w:val="single"/>
+        </w:rPr>
+        <w:t>Gisho</w:t>
+      </w:r>
+      <w:proofErr w:type="spellEnd"/>
+    </w:p>
+    <w:p>
+      <w:pPr>
+        <w:pStyle w:val="Default"/>
+        <w:rPr>
+          <w:rFonts w:asciiTheme="minorHAnsi" w:eastAsiaTheme="minorEastAsia" w:hAnsiTheme="minorHAnsi" w:cstheme="minorBidi"/>
+          <w:b/>
+          <w:bCs/>
+          <w:sz w:val="32"/>
+          <w:szCs w:val="32"/>
+          <w:u w:val="single"/>
+        </w:rPr>
+      </w:pPr>
+      <w:r>
+        <w:rPr>
+          <w:rFonts w:asciiTheme="minorHAnsi" w:eastAsiaTheme="minorEastAsia" w:hAnsiTheme="minorHAnsi" w:cstheme="minorBidi"/>
+          <w:b/>
+          <w:bCs/>
+          <w:sz w:val="32"/>
+          <w:szCs w:val="32"/>
+          <w:u w:val="single"/>
+        </w:rPr>
+        <w:t>Code:</w:t>
+      </w:r>
+      <w:r>
+        <w:rPr>
+          <w:rFonts w:asciiTheme="minorHAnsi" w:hAnsiTheme="minorHAnsi" w:cstheme="minorHAnsi"/>
+          <w:b/>
+          <w:sz w:val="32"/>
+          <w:szCs w:val="28"/>
+        </w:rPr>
+        <w:tab/>
+      </w:r>
+      <w:r>
+        <w:rPr>
+          <w:rFonts w:asciiTheme="minorHAnsi" w:hAnsiTheme="minorHAnsi" w:cstheme="minorHAnsi"/>
+          <w:b/>
+          <w:sz w:val="32"/>
+          <w:szCs w:val="28"/>
+        </w:rPr>
+        <w:tab/>
+      </w:r>
+      <w:r>
+        <w:rPr>
+          <w:rFonts w:asciiTheme="minorHAnsi" w:hAnsiTheme="minorHAnsi" w:cstheme="minorHAnsi"/>
+          <w:b/>
+          <w:sz w:val="32"/>
+          <w:szCs w:val="28"/>
+        </w:rPr>
+        <w:tab/>
+      </w:r>
+      <w:r>
+        <w:rPr>
+          <w:rFonts w:asciiTheme="minorHAnsi" w:eastAsiaTheme="minorEastAsia" w:hAnsiTheme="minorHAnsi" w:cstheme="minorBidi"/>
+          <w:b/>
+          <w:bCs/>
+          <w:sz w:val="32"/>
+          <w:szCs w:val="32"/>
+          <w:u w:val="single"/>
+        </w:rPr>
+        <w:t>run.py</w:t>
+      </w:r>
+    </w:p>
+    <w:p>
+      <w:pPr>
+        <w:pStyle w:val="Default"/>
+        <w:rPr>
+          <w:rFonts w:asciiTheme="minorHAnsi" w:eastAsiaTheme="minorEastAsia" w:hAnsiTheme="minorHAnsi" w:cstheme="minorBidi"/>
+          <w:b/>
+          <w:bCs/>
+          <w:sz w:val="32"/>
+          <w:szCs w:val="32"/>
+        </w:rPr>
+      </w:pPr>
+      <w:r>
+        <w:rPr>
+          <w:rFonts w:asciiTheme="minorHAnsi" w:eastAsiaTheme="minorEastAsia" w:hAnsiTheme="minorHAnsi" w:cstheme="minorBidi"/>
+          <w:b/>
+          <w:bCs/>
+          <w:sz w:val="32"/>
+          <w:szCs w:val="32"/>
+          <w:u w:val="single"/>
+        </w:rPr>
+        <w:t>Date of review:</w:t>
+      </w:r>
+      <w:r>
+        <w:rPr>
+          <w:rFonts w:asciiTheme="minorHAnsi" w:hAnsiTheme="minorHAnsi" w:cstheme="minorHAnsi"/>
+          <w:b/>
+          <w:sz w:val="32"/>
+          <w:szCs w:val="28"/>
+        </w:rPr>
+        <w:tab/>
+      </w:r>
+      <w:r>
+        <w:rPr>
+          <w:rFonts w:asciiTheme="minorHAnsi" w:hAnsiTheme="minorHAnsi" w:cstheme="minorHAnsi"/>
+          <w:b/>
+          <w:sz w:val="32"/>
+          <w:szCs w:val="28"/>
+        </w:rPr>
+        <w:tab/>
+      </w:r>
+      <w:r>
+        <w:rPr>
+          <w:rFonts w:asciiTheme="minorHAnsi" w:eastAsiaTheme="minorEastAsia" w:hAnsiTheme="minorHAnsi" w:cstheme="minorBidi"/>
+          <w:b/>
+          <w:bCs/>
+          <w:sz w:val="32"/>
+          <w:szCs w:val="32"/>
+          <w:u w:val="single"/>
+        </w:rPr>
+        <w:t>11/29</w:t>
+      </w:r>
+      <w:r>
+        <w:rPr>
+          <w:rFonts w:asciiTheme="minorHAnsi" w:eastAsiaTheme="minorEastAsia" w:hAnsiTheme="minorHAnsi" w:cstheme="minorBidi"/>
+          <w:b/>
+          <w:bCs/>
+          <w:sz w:val="32"/>
+          <w:szCs w:val="32"/>
+          <w:u w:val="single"/>
+        </w:rPr>
+        <w:t>/2016</w:t>
+      </w:r>
+    </w:p>
+    <w:p>
+      <w:pPr>
+        <w:pStyle w:val="Default"/>
+        <w:rPr>
+          <w:rFonts w:asciiTheme="minorHAnsi" w:eastAsiaTheme="minorEastAsia" w:hAnsiTheme="minorHAnsi" w:cstheme="minorBidi"/>
+          <w:b/>
+          <w:bCs/>
+          <w:sz w:val="32"/>
+          <w:szCs w:val="32"/>
+          <w:u w:val="single"/>
+        </w:rPr>
+      </w:pPr>
+      <w:r>
+        <w:rPr>
+          <w:rFonts w:asciiTheme="minorHAnsi" w:eastAsiaTheme="minorEastAsia" w:hAnsiTheme="minorHAnsi" w:cstheme="minorBidi"/>
+          <w:b/>
+          <w:bCs/>
+          <w:sz w:val="32"/>
+          <w:szCs w:val="32"/>
+          <w:u w:val="single"/>
+        </w:rPr>
+        <w:t>Author:</w:t>
+      </w:r>
+      <w:r>
+        <w:rPr>
+          <w:rFonts w:asciiTheme="minorHAnsi" w:hAnsiTheme="minorHAnsi" w:cstheme="minorHAnsi"/>
+          <w:b/>
+          <w:sz w:val="32"/>
+          <w:szCs w:val="28"/>
+        </w:rPr>
+        <w:tab/>
+      </w:r>
+      <w:r>
+        <w:rPr>
+          <w:rFonts w:asciiTheme="minorHAnsi" w:hAnsiTheme="minorHAnsi" w:cstheme="minorHAnsi"/>
+          <w:b/>
+          <w:sz w:val="32"/>
+          <w:szCs w:val="28"/>
+        </w:rPr>
+        <w:tab/>
+      </w:r>
+      <w:r>
+        <w:rPr>
+          <w:rFonts w:asciiTheme="minorHAnsi" w:hAnsiTheme="minorHAnsi" w:cstheme="minorHAnsi"/>
+          <w:b/>
+          <w:sz w:val="32"/>
+          <w:szCs w:val="28"/>
+        </w:rPr>
+        <w:tab/>
+      </w:r>
+      <w:r>
+        <w:rPr>
+          <w:rFonts w:asciiTheme="minorHAnsi" w:eastAsiaTheme="minorEastAsia" w:hAnsiTheme="minorHAnsi" w:cstheme="minorBidi"/>
+          <w:b/>
+          <w:bCs/>
+          <w:sz w:val="32"/>
+          <w:szCs w:val="32"/>
+          <w:u w:val="single"/>
+        </w:rPr>
+        <w:t>Amine</w:t>
+      </w:r>
+    </w:p>
+    <w:p>
+      <w:pPr>
+        <w:pStyle w:val="Default"/>
+        <w:rPr>
+          <w:rFonts w:asciiTheme="minorHAnsi" w:hAnsiTheme="minorHAnsi" w:cstheme="minorHAnsi"/>
+          <w:b/>
+          <w:sz w:val="32"/>
+          <w:szCs w:val="28"/>
+          <w:u w:val="single"/>
+        </w:rPr>
+      </w:pPr>
+    </w:p>
+    <w:p>
+      <w:pPr>
+        <w:pStyle w:val="Default"/>
+        <w:numPr>
+          <w:ilvl w:val="0"/>
+          <w:numId w:val="8"/>
+        </w:numPr>
+        <w:rPr>
+          <w:rFonts w:asciiTheme="minorHAnsi" w:eastAsiaTheme="minorEastAsia" w:hAnsiTheme="minorHAnsi" w:cstheme="minorBidi"/>
+          <w:b/>
+          <w:bCs/>
+          <w:sz w:val="28"/>
+          <w:szCs w:val="28"/>
+          <w:u w:val="single"/>
+        </w:rPr>
+      </w:pPr>
+      <w:r>
+        <w:rPr>
+          <w:rFonts w:asciiTheme="minorHAnsi" w:eastAsiaTheme="minorEastAsia" w:hAnsiTheme="minorHAnsi" w:cstheme="minorBidi"/>
+          <w:b/>
+          <w:bCs/>
+          <w:sz w:val="28"/>
+          <w:szCs w:val="28"/>
+          <w:u w:val="single"/>
+        </w:rPr>
+        <w:t>Bugs:</w:t>
+      </w:r>
+    </w:p>
+    <w:p>
+      <w:pPr>
+        <w:pStyle w:val="Default"/>
+        <w:ind w:left="360"/>
+        <w:rPr>
+          <w:rFonts w:asciiTheme="minorHAnsi" w:eastAsiaTheme="minorEastAsia" w:hAnsiTheme="minorHAnsi" w:cstheme="minorBidi"/>
+          <w:sz w:val="28"/>
+          <w:szCs w:val="28"/>
+        </w:rPr>
+      </w:pPr>
+      <w:r>
+        <w:rPr>
+          <w:rFonts w:asciiTheme="minorHAnsi" w:eastAsiaTheme="minorEastAsia" w:hAnsiTheme="minorHAnsi" w:cstheme="minorBidi"/>
+          <w:sz w:val="28"/>
+          <w:szCs w:val="28"/>
+        </w:rPr>
+        <w:t>No bugs. Everything works well and gives the desired output</w:t>
+      </w:r>
+    </w:p>
+    <w:p>
+      <w:pPr>
+        <w:pStyle w:val="Default"/>
+        <w:numPr>
+          <w:ilvl w:val="0"/>
+          <w:numId w:val="8"/>
+        </w:numPr>
+        <w:rPr>
+          <w:rFonts w:asciiTheme="minorHAnsi" w:eastAsiaTheme="minorEastAsia" w:hAnsiTheme="minorHAnsi" w:cstheme="minorBidi"/>
+          <w:b/>
+          <w:bCs/>
+          <w:sz w:val="28"/>
+          <w:szCs w:val="28"/>
+          <w:u w:val="single"/>
+        </w:rPr>
+      </w:pPr>
+      <w:r>
+        <w:rPr>
+          <w:rFonts w:asciiTheme="minorHAnsi" w:eastAsiaTheme="minorEastAsia" w:hAnsiTheme="minorHAnsi" w:cstheme="minorBidi"/>
+          <w:b/>
+          <w:bCs/>
+          <w:sz w:val="28"/>
+          <w:szCs w:val="28"/>
+          <w:u w:val="single"/>
+        </w:rPr>
+        <w:t>Poor Code Logic:</w:t>
+      </w:r>
+    </w:p>
+    <w:p>
+      <w:pPr>
+        <w:pStyle w:val="Default"/>
+        <w:ind w:left="360"/>
+        <w:rPr>
+          <w:rFonts w:asciiTheme="minorHAnsi" w:eastAsiaTheme="minorEastAsia" w:hAnsiTheme="minorHAnsi" w:cstheme="minorBidi"/>
+          <w:sz w:val="28"/>
+          <w:szCs w:val="28"/>
+        </w:rPr>
+      </w:pPr>
+      <w:r>
+        <w:rPr>
+          <w:rFonts w:asciiTheme="minorHAnsi" w:eastAsiaTheme="minorEastAsia" w:hAnsiTheme="minorHAnsi" w:cstheme="minorBidi"/>
+          <w:sz w:val="28"/>
+          <w:szCs w:val="28"/>
+        </w:rPr>
+        <w:t xml:space="preserve">Code logic is </w:t>
+      </w:r>
+      <w:r>
+        <w:rPr>
+          <w:rFonts w:asciiTheme="minorHAnsi" w:eastAsiaTheme="minorEastAsia" w:hAnsiTheme="minorHAnsi" w:cstheme="minorBidi"/>
+          <w:sz w:val="28"/>
+          <w:szCs w:val="28"/>
+        </w:rPr>
+        <w:t>good. No useless global variables and repetitive code.</w:t>
+      </w:r>
+    </w:p>
+    <w:p>
+      <w:pPr>
+        <w:pStyle w:val="Default"/>
+        <w:numPr>
+          <w:ilvl w:val="0"/>
+          <w:numId w:val="8"/>
+        </w:numPr>
+        <w:rPr>
+          <w:rFonts w:asciiTheme="minorHAnsi" w:eastAsiaTheme="minorEastAsia" w:hAnsiTheme="minorHAnsi" w:cstheme="minorBidi"/>
+          <w:sz w:val="28"/>
+          <w:szCs w:val="28"/>
+        </w:rPr>
+      </w:pPr>
+      <w:r>
+        <w:rPr>
+          <w:rFonts w:asciiTheme="minorHAnsi" w:eastAsiaTheme="minorEastAsia" w:hAnsiTheme="minorHAnsi" w:cstheme="minorBidi"/>
+          <w:b/>
+          <w:bCs/>
+          <w:sz w:val="28"/>
+          <w:szCs w:val="28"/>
+          <w:u w:val="single"/>
+        </w:rPr>
+        <w:t>Poor Coding Style</w:t>
+      </w:r>
+      <w:r>
+        <w:rPr>
+          <w:rFonts w:asciiTheme="minorHAnsi" w:eastAsiaTheme="minorEastAsia" w:hAnsiTheme="minorHAnsi" w:cstheme="minorBidi"/>
+          <w:b/>
+          <w:bCs/>
+          <w:sz w:val="28"/>
+          <w:szCs w:val="28"/>
+          <w:u w:val="single"/>
+        </w:rPr>
+        <w:t>:</w:t>
+      </w:r>
+    </w:p>
+    <w:p>
+      <w:pPr>
+        <w:pStyle w:val="Default"/>
+        <w:ind w:left="360"/>
+        <w:rPr>
+          <w:rFonts w:asciiTheme="minorHAnsi" w:eastAsiaTheme="minorEastAsia" w:hAnsiTheme="minorHAnsi" w:cstheme="minorBidi"/>
+          <w:sz w:val="28"/>
+          <w:szCs w:val="28"/>
+        </w:rPr>
+      </w:pPr>
+      <w:r>
+        <w:rPr>
+          <w:rFonts w:asciiTheme="minorHAnsi" w:eastAsiaTheme="minorEastAsia" w:hAnsiTheme="minorHAnsi" w:cstheme="minorBidi"/>
+          <w:sz w:val="28"/>
+          <w:szCs w:val="28"/>
+        </w:rPr>
+        <w:t>On line 87 “</w:t>
+      </w:r>
+      <w:proofErr w:type="spellStart"/>
+      <w:r>
+        <w:rPr>
+          <w:rFonts w:asciiTheme="minorHAnsi" w:eastAsiaTheme="minorEastAsia" w:hAnsiTheme="minorHAnsi" w:cstheme="minorBidi"/>
+          <w:sz w:val="28"/>
+          <w:szCs w:val="28"/>
+        </w:rPr>
+        <w:t>branch_name</w:t>
+      </w:r>
+      <w:proofErr w:type="spellEnd"/>
+      <w:r>
+        <w:rPr>
+          <w:rFonts w:asciiTheme="minorHAnsi" w:eastAsiaTheme="minorEastAsia" w:hAnsiTheme="minorHAnsi" w:cstheme="minorBidi"/>
+          <w:sz w:val="28"/>
+          <w:szCs w:val="28"/>
+        </w:rPr>
+        <w:t xml:space="preserve"> = '</w:t>
+      </w:r>
+      <w:proofErr w:type="gramStart"/>
+      <w:r>
+        <w:rPr>
+          <w:rFonts w:asciiTheme="minorHAnsi" w:eastAsiaTheme="minorEastAsia" w:hAnsiTheme="minorHAnsi" w:cstheme="minorBidi"/>
+          <w:sz w:val="28"/>
+          <w:szCs w:val="28"/>
+        </w:rPr>
+        <w:t>{:%</w:t>
+      </w:r>
+      <w:proofErr w:type="gramEnd"/>
+      <w:r>
+        <w:rPr>
+          <w:rFonts w:asciiTheme="minorHAnsi" w:eastAsiaTheme="minorEastAsia" w:hAnsiTheme="minorHAnsi" w:cstheme="minorBidi"/>
+          <w:sz w:val="28"/>
+          <w:szCs w:val="28"/>
+        </w:rPr>
+        <w:t>Y-%b-%</w:t>
+      </w:r>
+      <w:proofErr w:type="spellStart"/>
+      <w:r>
+        <w:rPr>
+          <w:rFonts w:asciiTheme="minorHAnsi" w:eastAsiaTheme="minorEastAsia" w:hAnsiTheme="minorHAnsi" w:cstheme="minorBidi"/>
+          <w:sz w:val="28"/>
+          <w:szCs w:val="28"/>
+        </w:rPr>
+        <w:t>d_%H.%M.%S</w:t>
+      </w:r>
+      <w:proofErr w:type="spellEnd"/>
+      <w:r>
+        <w:rPr>
+          <w:rFonts w:asciiTheme="minorHAnsi" w:eastAsiaTheme="minorEastAsia" w:hAnsiTheme="minorHAnsi" w:cstheme="minorBidi"/>
+          <w:sz w:val="28"/>
+          <w:szCs w:val="28"/>
+        </w:rPr>
+        <w:t>}'.format(</w:t>
+      </w:r>
+      <w:proofErr w:type="spellStart"/>
+      <w:r>
+        <w:rPr>
+          <w:rFonts w:asciiTheme="minorHAnsi" w:eastAsiaTheme="minorEastAsia" w:hAnsiTheme="minorHAnsi" w:cstheme="minorBidi"/>
+          <w:sz w:val="28"/>
+          <w:szCs w:val="28"/>
+        </w:rPr>
+        <w:t>datetime.datetime.now</w:t>
+      </w:r>
+      <w:proofErr w:type="spellEnd"/>
+      <w:r>
+        <w:rPr>
+          <w:rFonts w:asciiTheme="minorHAnsi" w:eastAsiaTheme="minorEastAsia" w:hAnsiTheme="minorHAnsi" w:cstheme="minorBidi"/>
+          <w:sz w:val="28"/>
+          <w:szCs w:val="28"/>
+        </w:rPr>
+        <w:t>())</w:t>
+      </w:r>
+      <w:r>
+        <w:rPr>
+          <w:rFonts w:asciiTheme="minorHAnsi" w:eastAsiaTheme="minorEastAsia" w:hAnsiTheme="minorHAnsi" w:cstheme="minorBidi"/>
+          <w:sz w:val="28"/>
+          <w:szCs w:val="28"/>
+        </w:rPr>
+        <w:t>” is a poor name for a branch as it’s not descriptive.</w:t>
+      </w:r>
+    </w:p>
+    <w:p>
+      <w:pPr>
+        <w:pStyle w:val="Default"/>
+        <w:ind w:left="360"/>
+        <w:rPr>
+          <w:rFonts w:asciiTheme="minorHAnsi" w:eastAsiaTheme="minorEastAsia" w:hAnsiTheme="minorHAnsi" w:cstheme="minorBidi"/>
+          <w:sz w:val="28"/>
+          <w:szCs w:val="28"/>
+        </w:rPr>
+      </w:pPr>
+      <w:r>
+        <w:rPr>
+          <w:rFonts w:asciiTheme="minorHAnsi" w:eastAsiaTheme="minorEastAsia" w:hAnsiTheme="minorHAnsi" w:cstheme="minorBidi"/>
+          <w:sz w:val="28"/>
+          <w:szCs w:val="28"/>
+        </w:rPr>
+        <w:t xml:space="preserve">You should probably rename it to something more meaningful that represents the purpose of that branch like </w:t>
+      </w:r>
+      <w:proofErr w:type="spellStart"/>
+      <w:r>
+        <w:rPr>
+          <w:rFonts w:asciiTheme="minorHAnsi" w:eastAsiaTheme="minorEastAsia" w:hAnsiTheme="minorHAnsi" w:cstheme="minorBidi"/>
+          <w:sz w:val="28"/>
+          <w:szCs w:val="28"/>
+        </w:rPr>
+        <w:t>oec_merge_date</w:t>
+      </w:r>
+      <w:proofErr w:type="spellEnd"/>
+      <w:r>
+        <w:rPr>
+          <w:rFonts w:asciiTheme="minorHAnsi" w:eastAsiaTheme="minorEastAsia" w:hAnsiTheme="minorHAnsi" w:cstheme="minorBidi"/>
+          <w:sz w:val="28"/>
+          <w:szCs w:val="28"/>
+        </w:rPr>
+        <w:t xml:space="preserve"> or number</w:t>
+      </w:r>
+    </w:p>
+    <w:p>
+      <w:pPr>
+        <w:pStyle w:val="Default"/>
+        <w:ind w:left="360"/>
+        <w:rPr>
+          <w:rFonts w:asciiTheme="minorHAnsi" w:eastAsiaTheme="minorEastAsia" w:hAnsiTheme="minorHAnsi" w:cstheme="minorBidi"/>
+          <w:sz w:val="28"/>
+          <w:szCs w:val="28"/>
+        </w:rPr>
+      </w:pPr>
+    </w:p>
+    <w:p>
+      <w:pPr>
+        <w:pStyle w:val="Default"/>
+        <w:ind w:left="360"/>
+        <w:rPr>
+          <w:rFonts w:asciiTheme="minorHAnsi" w:eastAsiaTheme="minorEastAsia" w:hAnsiTheme="minorHAnsi" w:cstheme="minorBidi"/>
+          <w:sz w:val="28"/>
+          <w:szCs w:val="28"/>
+        </w:rPr>
+      </w:pPr>
+      <w:r>
+        <w:rPr>
+          <w:rFonts w:asciiTheme="minorHAnsi" w:eastAsiaTheme="minorEastAsia" w:hAnsiTheme="minorHAnsi" w:cstheme="minorBidi"/>
+          <w:sz w:val="28"/>
+          <w:szCs w:val="28"/>
+        </w:rPr>
+        <w:t>Also all of the functionality of the class is under one method, should be split up into individual methods to keep the methods shorter</w:t>
+      </w:r>
+    </w:p>
+    <w:p>
+      <w:pPr>
+        <w:pStyle w:val="Default"/>
+        <w:numPr>
+          <w:ilvl w:val="0"/>
+          <w:numId w:val="8"/>
+        </w:numPr>
+        <w:rPr>
+          <w:rFonts w:asciiTheme="minorHAnsi" w:eastAsiaTheme="minorEastAsia" w:hAnsiTheme="minorHAnsi" w:cstheme="minorBidi"/>
+          <w:b/>
+          <w:sz w:val="28"/>
+          <w:szCs w:val="28"/>
+          <w:u w:val="single"/>
+        </w:rPr>
+      </w:pPr>
+      <w:r>
+        <w:rPr>
+          <w:rFonts w:asciiTheme="minorHAnsi" w:eastAsiaTheme="minorEastAsia" w:hAnsiTheme="minorHAnsi" w:cstheme="minorBidi"/>
+          <w:b/>
+          <w:sz w:val="28"/>
+          <w:szCs w:val="28"/>
+          <w:u w:val="single"/>
+        </w:rPr>
+        <w:t>Missing documentation</w:t>
+      </w:r>
+    </w:p>
+    <w:p>
+      <w:pPr>
+        <w:pStyle w:val="Default"/>
+        <w:ind w:left="360"/>
+        <w:rPr>
+          <w:rFonts w:asciiTheme="minorHAnsi" w:eastAsiaTheme="minorEastAsia" w:hAnsiTheme="minorHAnsi" w:cstheme="minorBidi"/>
+          <w:sz w:val="28"/>
+          <w:szCs w:val="28"/>
+        </w:rPr>
+      </w:pPr>
+      <w:r>
+        <w:rPr>
+          <w:rFonts w:asciiTheme="minorHAnsi" w:eastAsiaTheme="minorEastAsia" w:hAnsiTheme="minorHAnsi" w:cstheme="minorBidi"/>
+          <w:sz w:val="28"/>
+          <w:szCs w:val="28"/>
+        </w:rPr>
+        <w:t>Documentation is good, very clear and thorough</w:t>
+      </w:r>
+      <w:bookmarkStart w:id="19" w:name="_GoBack"/>
+      <w:bookmarkEnd w:id="19"/>
+      <w:r>
+        <w:rPr>
+          <w:rFonts w:asciiTheme="minorHAnsi" w:eastAsiaTheme="minorEastAsia" w:hAnsiTheme="minorHAnsi" w:cstheme="minorBidi"/>
+          <w:sz w:val="28"/>
+          <w:szCs w:val="28"/>
+        </w:rPr>
+        <w:t xml:space="preserve"> throughout the suite.</w:t>
+      </w:r>
+    </w:p>
+    <w:p>
+      <w:pPr>
+        <w:pStyle w:val="Default"/>
+        <w:numPr>
+          <w:ilvl w:val="0"/>
+          <w:numId w:val="8"/>
+        </w:numPr>
+        <w:rPr>
+          <w:rFonts w:asciiTheme="minorHAnsi" w:eastAsiaTheme="minorEastAsia" w:hAnsiTheme="minorHAnsi" w:cstheme="minorBidi"/>
+          <w:sz w:val="28"/>
+          <w:szCs w:val="28"/>
+        </w:rPr>
+      </w:pPr>
+      <w:r>
+        <w:rPr>
+          <w:rFonts w:asciiTheme="minorHAnsi" w:eastAsiaTheme="minorEastAsia" w:hAnsiTheme="minorHAnsi" w:cstheme="minorBidi"/>
+          <w:b/>
+          <w:bCs/>
+          <w:sz w:val="28"/>
+          <w:szCs w:val="28"/>
+          <w:u w:val="single"/>
+        </w:rPr>
+        <w:t>Unreadable Code:</w:t>
+      </w:r>
+    </w:p>
+    <w:p>
+      <w:pPr>
+        <w:pStyle w:val="Default"/>
+        <w:ind w:left="360"/>
+        <w:rPr>
+          <w:rFonts w:asciiTheme="minorHAnsi" w:eastAsiaTheme="minorEastAsia" w:hAnsiTheme="minorHAnsi" w:cstheme="minorBidi"/>
+          <w:sz w:val="28"/>
+          <w:szCs w:val="28"/>
+        </w:rPr>
+      </w:pPr>
+      <w:r>
+        <w:rPr>
+          <w:rFonts w:asciiTheme="minorHAnsi" w:eastAsiaTheme="minorEastAsia" w:hAnsiTheme="minorHAnsi" w:cstheme="minorBidi"/>
+          <w:sz w:val="28"/>
+          <w:szCs w:val="28"/>
+        </w:rPr>
+        <w:t xml:space="preserve">Code is perfectly readable with clean breaks however one variable is not named well. </w:t>
+      </w:r>
+    </w:p>
+    <w:p>
+      <w:pPr>
+        <w:pStyle w:val="Default"/>
+        <w:numPr>
+          <w:ilvl w:val="0"/>
+          <w:numId w:val="8"/>
+        </w:numPr>
+        <w:rPr>
+          <w:rFonts w:asciiTheme="minorHAnsi" w:eastAsiaTheme="minorEastAsia" w:hAnsiTheme="minorHAnsi" w:cstheme="minorBidi"/>
+          <w:b/>
+          <w:bCs/>
+          <w:sz w:val="28"/>
+          <w:szCs w:val="28"/>
+          <w:u w:val="single"/>
+        </w:rPr>
+      </w:pPr>
+      <w:r>
+        <w:rPr>
+          <w:rFonts w:asciiTheme="minorHAnsi" w:eastAsiaTheme="minorEastAsia" w:hAnsiTheme="minorHAnsi" w:cstheme="minorBidi"/>
+          <w:b/>
+          <w:bCs/>
+          <w:sz w:val="28"/>
+          <w:szCs w:val="28"/>
+          <w:u w:val="single"/>
+        </w:rPr>
+        <w:t>Vulnerabilities in code:</w:t>
+      </w:r>
+    </w:p>
+    <w:p>
+      <w:pPr>
+        <w:pStyle w:val="Default"/>
+        <w:ind w:left="360"/>
+        <w:rPr>
+          <w:rFonts w:asciiTheme="minorHAnsi" w:eastAsiaTheme="minorEastAsia" w:hAnsiTheme="minorHAnsi" w:cstheme="minorBidi"/>
+          <w:sz w:val="28"/>
+          <w:szCs w:val="28"/>
+        </w:rPr>
+      </w:pPr>
+      <w:r>
+        <w:rPr>
+          <w:rFonts w:asciiTheme="minorHAnsi" w:eastAsiaTheme="minorEastAsia" w:hAnsiTheme="minorHAnsi" w:cstheme="minorBidi"/>
+          <w:sz w:val="28"/>
+          <w:szCs w:val="28"/>
+        </w:rPr>
+        <w:t>None found</w:t>
+      </w:r>
+    </w:p>
+    <w:p>
+      <w:pPr>
+        <w:pStyle w:val="Default"/>
+        <w:numPr>
+          <w:ilvl w:val="0"/>
+          <w:numId w:val="8"/>
+        </w:numPr>
+        <w:rPr>
+          <w:rFonts w:asciiTheme="minorHAnsi" w:eastAsiaTheme="minorEastAsia" w:hAnsiTheme="minorHAnsi" w:cstheme="minorBidi"/>
+          <w:b/>
+          <w:bCs/>
+          <w:sz w:val="28"/>
+          <w:szCs w:val="28"/>
+          <w:u w:val="single"/>
+        </w:rPr>
+      </w:pPr>
+      <w:r>
+        <w:rPr>
+          <w:rFonts w:asciiTheme="minorHAnsi" w:eastAsiaTheme="minorEastAsia" w:hAnsiTheme="minorHAnsi" w:cstheme="minorBidi"/>
+          <w:b/>
+          <w:bCs/>
+          <w:sz w:val="28"/>
+          <w:szCs w:val="28"/>
+          <w:u w:val="single"/>
+        </w:rPr>
+        <w:t>Poor Test</w:t>
+      </w:r>
+      <w:r>
+        <w:rPr>
+          <w:rFonts w:asciiTheme="minorHAnsi" w:eastAsiaTheme="minorEastAsia" w:hAnsiTheme="minorHAnsi" w:cstheme="minorBidi"/>
+          <w:b/>
+          <w:bCs/>
+          <w:sz w:val="28"/>
+          <w:szCs w:val="28"/>
+          <w:u w:val="single"/>
+        </w:rPr>
+        <w:t>ing</w:t>
+      </w:r>
+      <w:r>
+        <w:rPr>
+          <w:rFonts w:asciiTheme="minorHAnsi" w:eastAsiaTheme="minorEastAsia" w:hAnsiTheme="minorHAnsi" w:cstheme="minorBidi"/>
+          <w:b/>
+          <w:bCs/>
+          <w:sz w:val="28"/>
+          <w:szCs w:val="28"/>
+          <w:u w:val="single"/>
+        </w:rPr>
+        <w:t>:</w:t>
+      </w:r>
+    </w:p>
+    <w:p>
+      <w:pPr>
+        <w:pStyle w:val="Default"/>
+        <w:ind w:left="360"/>
+        <w:rPr>
+          <w:rFonts w:asciiTheme="minorHAnsi" w:eastAsiaTheme="minorEastAsia" w:hAnsiTheme="minorHAnsi" w:cstheme="minorBidi"/>
+          <w:sz w:val="28"/>
+          <w:szCs w:val="28"/>
+        </w:rPr>
+      </w:pPr>
+      <w:r>
+        <w:rPr>
+          <w:rFonts w:asciiTheme="minorHAnsi" w:eastAsiaTheme="minorEastAsia" w:hAnsiTheme="minorHAnsi" w:cstheme="minorBidi"/>
+          <w:sz w:val="28"/>
+          <w:szCs w:val="28"/>
+        </w:rPr>
+        <w:t>No overall test for the whole program, should add some test cases</w:t>
+      </w:r>
+      <w:r>
+        <w:rPr>
+          <w:rFonts w:asciiTheme="minorHAnsi" w:eastAsiaTheme="minorEastAsia" w:hAnsiTheme="minorHAnsi" w:cstheme="minorBidi"/>
+          <w:sz w:val="28"/>
+          <w:szCs w:val="28"/>
+        </w:rPr>
+        <w:t>.</w:t>
+      </w:r>
+    </w:p>
+    <w:p>
+      <w:pPr>
         <w:pStyle w:val="Heading1"/>
         <w:rPr>
           <w:u w:val="single"/>
         </w:rPr>
       </w:pPr>
-      <w:bookmarkStart w:id="19" w:name="_Toc468395147"/>
-      <w:r>
-        <w:rPr>
-          <w:u w:val="single"/>
+    </w:p>
+    <w:p>
+      <w:pPr>
+        <w:pStyle w:val="Heading1"/>
+        <w:rPr>
+          <w:u w:val="single"/>
+        </w:rPr>
+      </w:pPr>
+    </w:p>
+    <w:p>
+      <w:pPr>
+        <w:pStyle w:val="Heading1"/>
+        <w:rPr>
+          <w:u w:val="single"/>
+        </w:rPr>
+      </w:pPr>
+      <w:r>
+        <w:rPr>
+          <w:u w:val="single"/>
+        </w:rPr>
+        <w:t xml:space="preserve">Project </w:t>
+      </w:r>
+      <w:r>
+        <w:rPr>
+          <w:u w:val="single"/>
+        </w:rPr>
+        <w:t>Overview</w:t>
+      </w:r>
+      <w:bookmarkEnd w:id="18"/>
+      <w:r>
+        <w:rPr>
+          <w:u w:val="single"/>
+        </w:rPr>
+        <w:t xml:space="preserve"> </w:t>
+      </w:r>
+    </w:p>
+    <w:p>
+      <w:pPr>
+        <w:rPr>
+          <w:sz w:val="24"/>
+          <w:szCs w:val="32"/>
+        </w:rPr>
+      </w:pPr>
+      <w:r>
+        <w:rPr>
+          <w:sz w:val="24"/>
+          <w:szCs w:val="32"/>
         </w:rPr>
         <w:lastRenderedPageBreak/>
-        <w:t xml:space="preserve">Project </w:t>
-      </w:r>
-      <w:r>
-        <w:rPr>
-          <w:u w:val="single"/>
-        </w:rPr>
-        <w:t>Overview</w:t>
-      </w:r>
-      <w:bookmarkEnd w:id="19"/>
-      <w:r>
-        <w:rPr>
-          <w:u w:val="single"/>
-        </w:rPr>
-        <w:t xml:space="preserve"> </w:t>
-      </w:r>
-    </w:p>
-    <w:p>
-      <w:pPr>
-        <w:rPr>
-          <w:sz w:val="24"/>
-          <w:szCs w:val="32"/>
-        </w:rPr>
-      </w:pPr>
-      <w:r>
-        <w:rPr>
-          <w:sz w:val="24"/>
-          <w:szCs w:val="32"/>
-        </w:rPr>
         <w:t xml:space="preserve">It was a good project overall, the team had a lot of fun working together. Our team has known each other a long time, and which is why we were able to work so well with each other. We were caught up with the project throughout the semester, except for a few phases where we needed to meet and re-plan what we had to do. </w:t>
       </w:r>
       <w:r>
@@ -6443,8 +7207,8 @@
 </file>
 
 <file path=word/numbering.xml><?xml version="1.0" encoding="utf-8"?>
-<w:numbering xmlns:ve="http://schemas.openxmlformats.org/markup-compatibility/2006" xmlns:o="urn:schemas-microsoft-com:office:office" xmlns:r="http://schemas.openxmlformats.org/officeDocument/2006/relationships" xmlns:m="http://schemas.openxmlformats.org/officeDocument/2006/math" xmlns:v="urn:schemas-microsoft-com:vml" xmlns:wp="http://schemas.openxmlformats.org/drawingml/2006/wordprocessingDrawing" xmlns:w10="urn:schemas-microsoft-com:office:word" xmlns:w="http://schemas.openxmlformats.org/wordprocessingml/2006/main" xmlns:wne="http://schemas.microsoft.com/office/word/2006/wordml">
-  <w:abstractNum w:abstractNumId="0">
+<w:numbering xmlns:wpc="http://schemas.microsoft.com/office/word/2010/wordprocessingCanvas" xmlns:cx="http://schemas.microsoft.com/office/drawing/2014/chartex" xmlns:cx1="http://schemas.microsoft.com/office/drawing/2015/9/8/chartex" xmlns:cx2="http://schemas.microsoft.com/office/drawing/2015/10/21/chartex" xmlns:mc="http://schemas.openxmlformats.org/markup-compatibility/2006" xmlns:o="urn:schemas-microsoft-com:office:office" xmlns:r="http://schemas.openxmlformats.org/officeDocument/2006/relationships" xmlns:m="http://schemas.openxmlformats.org/officeDocument/2006/math" xmlns:v="urn:schemas-microsoft-com:vml" xmlns:wp14="http://schemas.microsoft.com/office/word/2010/wordprocessingDrawing" xmlns:wp="http://schemas.openxmlformats.org/drawingml/2006/wordprocessingDrawing" xmlns:w10="urn:schemas-microsoft-com:office:word" xmlns:w="http://schemas.openxmlformats.org/wordprocessingml/2006/main" xmlns:w14="http://schemas.microsoft.com/office/word/2010/wordml" xmlns:w15="http://schemas.microsoft.com/office/word/2012/wordml" xmlns:w16se="http://schemas.microsoft.com/office/word/2015/wordml/symex" xmlns:wpg="http://schemas.microsoft.com/office/word/2010/wordprocessingGroup" xmlns:wpi="http://schemas.microsoft.com/office/word/2010/wordprocessingInk" xmlns:wne="http://schemas.microsoft.com/office/word/2006/wordml" xmlns:wps="http://schemas.microsoft.com/office/word/2010/wordprocessingShape" mc:Ignorable="w14 w15 w16se wp14">
+  <w:abstractNum w:abstractNumId="0" w15:restartNumberingAfterBreak="0">
     <w:nsid w:val="07D94C1E"/>
     <w:multiLevelType w:val="hybridMultilevel"/>
     <w:tmpl w:val="C48CC2F8"/>
@@ -6557,7 +7321,7 @@
       </w:rPr>
     </w:lvl>
   </w:abstractNum>
-  <w:abstractNum w:abstractNumId="1">
+  <w:abstractNum w:abstractNumId="1" w15:restartNumberingAfterBreak="0">
     <w:nsid w:val="0F4A349C"/>
     <w:multiLevelType w:val="hybridMultilevel"/>
     <w:tmpl w:val="F654A420"/>
@@ -6670,7 +7434,7 @@
       </w:rPr>
     </w:lvl>
   </w:abstractNum>
-  <w:abstractNum w:abstractNumId="2">
+  <w:abstractNum w:abstractNumId="2" w15:restartNumberingAfterBreak="0">
     <w:nsid w:val="16C35FC2"/>
     <w:multiLevelType w:val="hybridMultilevel"/>
     <w:tmpl w:val="0A884DBC"/>
@@ -6783,7 +7547,7 @@
       </w:rPr>
     </w:lvl>
   </w:abstractNum>
-  <w:abstractNum w:abstractNumId="3">
+  <w:abstractNum w:abstractNumId="3" w15:restartNumberingAfterBreak="0">
     <w:nsid w:val="2FB91211"/>
     <w:multiLevelType w:val="hybridMultilevel"/>
     <w:tmpl w:val="4D063394"/>
@@ -6896,7 +7660,7 @@
       </w:rPr>
     </w:lvl>
   </w:abstractNum>
-  <w:abstractNum w:abstractNumId="4">
+  <w:abstractNum w:abstractNumId="4" w15:restartNumberingAfterBreak="0">
     <w:nsid w:val="47B06FC1"/>
     <w:multiLevelType w:val="hybridMultilevel"/>
     <w:tmpl w:val="008C6162"/>
@@ -6985,7 +7749,7 @@
       </w:pPr>
     </w:lvl>
   </w:abstractNum>
-  <w:abstractNum w:abstractNumId="5">
+  <w:abstractNum w:abstractNumId="5" w15:restartNumberingAfterBreak="0">
     <w:nsid w:val="593D3D85"/>
     <w:multiLevelType w:val="hybridMultilevel"/>
     <w:tmpl w:val="B40E0224"/>
@@ -7098,7 +7862,7 @@
       </w:rPr>
     </w:lvl>
   </w:abstractNum>
-  <w:abstractNum w:abstractNumId="6">
+  <w:abstractNum w:abstractNumId="6" w15:restartNumberingAfterBreak="0">
     <w:nsid w:val="62CB483E"/>
     <w:multiLevelType w:val="hybridMultilevel"/>
     <w:tmpl w:val="3034C766"/>
@@ -7187,7 +7951,7 @@
       </w:pPr>
     </w:lvl>
   </w:abstractNum>
-  <w:abstractNum w:abstractNumId="7">
+  <w:abstractNum w:abstractNumId="7" w15:restartNumberingAfterBreak="0">
     <w:nsid w:val="77B06767"/>
     <w:multiLevelType w:val="hybridMultilevel"/>
     <w:tmpl w:val="3CF4B386"/>
@@ -7328,7 +8092,7 @@
 </file>
 
 <file path=word/styles.xml><?xml version="1.0" encoding="utf-8"?>
-<w:styles xmlns:r="http://schemas.openxmlformats.org/officeDocument/2006/relationships" xmlns:w="http://schemas.openxmlformats.org/wordprocessingml/2006/main">
+<w:styles xmlns:mc="http://schemas.openxmlformats.org/markup-compatibility/2006" xmlns:r="http://schemas.openxmlformats.org/officeDocument/2006/relationships" xmlns:w="http://schemas.openxmlformats.org/wordprocessingml/2006/main" xmlns:w14="http://schemas.microsoft.com/office/word/2010/wordml" xmlns:w15="http://schemas.microsoft.com/office/word/2012/wordml" xmlns:w16se="http://schemas.microsoft.com/office/word/2015/wordml/symex" mc:Ignorable="w14 w15 w16se">
   <w:docDefaults>
     <w:rPrDefault>
       <w:rPr>
@@ -7344,144 +8108,379 @@
       </w:pPr>
     </w:pPrDefault>
   </w:docDefaults>
-  <w:latentStyles w:defLockedState="0" w:defUIPriority="99" w:defSemiHidden="1" w:defUnhideWhenUsed="1" w:defQFormat="0" w:count="267">
-    <w:lsdException w:name="Normal" w:semiHidden="0" w:uiPriority="0" w:unhideWhenUsed="0" w:qFormat="1"/>
-    <w:lsdException w:name="heading 1" w:semiHidden="0" w:uiPriority="9" w:unhideWhenUsed="0" w:qFormat="1"/>
-    <w:lsdException w:name="heading 2" w:uiPriority="9" w:qFormat="1"/>
-    <w:lsdException w:name="heading 3" w:uiPriority="9" w:qFormat="1"/>
-    <w:lsdException w:name="heading 4" w:uiPriority="9" w:qFormat="1"/>
-    <w:lsdException w:name="heading 5" w:uiPriority="9" w:qFormat="1"/>
-    <w:lsdException w:name="heading 6" w:uiPriority="9" w:qFormat="1"/>
-    <w:lsdException w:name="heading 7" w:uiPriority="9" w:qFormat="1"/>
-    <w:lsdException w:name="heading 8" w:uiPriority="9" w:qFormat="1"/>
-    <w:lsdException w:name="heading 9" w:uiPriority="9" w:qFormat="1"/>
-    <w:lsdException w:name="toc 1" w:uiPriority="39"/>
-    <w:lsdException w:name="toc 2" w:uiPriority="39"/>
-    <w:lsdException w:name="toc 3" w:uiPriority="39"/>
-    <w:lsdException w:name="toc 4" w:uiPriority="39"/>
-    <w:lsdException w:name="toc 5" w:uiPriority="39"/>
-    <w:lsdException w:name="toc 6" w:uiPriority="39"/>
-    <w:lsdException w:name="toc 7" w:uiPriority="39"/>
-    <w:lsdException w:name="toc 8" w:uiPriority="39"/>
-    <w:lsdException w:name="toc 9" w:uiPriority="39"/>
-    <w:lsdException w:name="caption" w:uiPriority="35" w:qFormat="1"/>
-    <w:lsdException w:name="Title" w:semiHidden="0" w:uiPriority="10" w:unhideWhenUsed="0" w:qFormat="1"/>
-    <w:lsdException w:name="Default Paragraph Font" w:uiPriority="1"/>
-    <w:lsdException w:name="Subtitle" w:semiHidden="0" w:uiPriority="11" w:unhideWhenUsed="0" w:qFormat="1"/>
-    <w:lsdException w:name="Strong" w:semiHidden="0" w:uiPriority="22" w:unhideWhenUsed="0" w:qFormat="1"/>
-    <w:lsdException w:name="Emphasis" w:semiHidden="0" w:uiPriority="20" w:unhideWhenUsed="0" w:qFormat="1"/>
-    <w:lsdException w:name="Table Grid" w:semiHidden="0" w:uiPriority="39" w:unhideWhenUsed="0"/>
-    <w:lsdException w:name="Placeholder Text" w:unhideWhenUsed="0"/>
-    <w:lsdException w:name="No Spacing" w:semiHidden="0" w:uiPriority="1" w:unhideWhenUsed="0" w:qFormat="1"/>
-    <w:lsdException w:name="Light Shading" w:semiHidden="0" w:uiPriority="60" w:unhideWhenUsed="0"/>
-    <w:lsdException w:name="Light List" w:semiHidden="0" w:uiPriority="61" w:unhideWhenUsed="0"/>
-    <w:lsdException w:name="Light Grid" w:semiHidden="0" w:uiPriority="62" w:unhideWhenUsed="0"/>
-    <w:lsdException w:name="Medium Shading 1" w:semiHidden="0" w:uiPriority="63" w:unhideWhenUsed="0"/>
-    <w:lsdException w:name="Medium Shading 2" w:semiHidden="0" w:uiPriority="64" w:unhideWhenUsed="0"/>
-    <w:lsdException w:name="Medium List 1" w:semiHidden="0" w:uiPriority="65" w:unhideWhenUsed="0"/>
-    <w:lsdException w:name="Medium List 2" w:semiHidden="0" w:uiPriority="66" w:unhideWhenUsed="0"/>
-    <w:lsdException w:name="Medium Grid 1" w:semiHidden="0" w:uiPriority="67" w:unhideWhenUsed="0"/>
-    <w:lsdException w:name="Medium Grid 2" w:semiHidden="0" w:uiPriority="68" w:unhideWhenUsed="0"/>
-    <w:lsdException w:name="Medium Grid 3" w:semiHidden="0" w:uiPriority="69" w:unhideWhenUsed="0"/>
-    <w:lsdException w:name="Dark List" w:semiHidden="0" w:uiPriority="70" w:unhideWhenUsed="0"/>
-    <w:lsdException w:name="Colorful Shading" w:semiHidden="0" w:uiPriority="71" w:unhideWhenUsed="0"/>
-    <w:lsdException w:name="Colorful List" w:semiHidden="0" w:uiPriority="72" w:unhideWhenUsed="0"/>
-    <w:lsdException w:name="Colorful Grid" w:semiHidden="0" w:uiPriority="73" w:unhideWhenUsed="0"/>
-    <w:lsdException w:name="Light Shading Accent 1" w:semiHidden="0" w:uiPriority="60" w:unhideWhenUsed="0"/>
-    <w:lsdException w:name="Light List Accent 1" w:semiHidden="0" w:uiPriority="61" w:unhideWhenUsed="0"/>
-    <w:lsdException w:name="Light Grid Accent 1" w:semiHidden="0" w:uiPriority="62" w:unhideWhenUsed="0"/>
-    <w:lsdException w:name="Medium Shading 1 Accent 1" w:semiHidden="0" w:uiPriority="63" w:unhideWhenUsed="0"/>
-    <w:lsdException w:name="Medium Shading 2 Accent 1" w:semiHidden="0" w:uiPriority="64" w:unhideWhenUsed="0"/>
-    <w:lsdException w:name="Medium List 1 Accent 1" w:semiHidden="0" w:uiPriority="65" w:unhideWhenUsed="0"/>
-    <w:lsdException w:name="Revision" w:unhideWhenUsed="0"/>
-    <w:lsdException w:name="List Paragraph" w:semiHidden="0" w:uiPriority="34" w:unhideWhenUsed="0" w:qFormat="1"/>
-    <w:lsdException w:name="Quote" w:semiHidden="0" w:uiPriority="29" w:unhideWhenUsed="0" w:qFormat="1"/>
-    <w:lsdException w:name="Intense Quote" w:semiHidden="0" w:uiPriority="30" w:unhideWhenUsed="0" w:qFormat="1"/>
-    <w:lsdException w:name="Medium List 2 Accent 1" w:semiHidden="0" w:uiPriority="66" w:unhideWhenUsed="0"/>
-    <w:lsdException w:name="Medium Grid 1 Accent 1" w:semiHidden="0" w:uiPriority="67" w:unhideWhenUsed="0"/>
-    <w:lsdException w:name="Medium Grid 2 Accent 1" w:semiHidden="0" w:uiPriority="68" w:unhideWhenUsed="0"/>
-    <w:lsdException w:name="Medium Grid 3 Accent 1" w:semiHidden="0" w:uiPriority="69" w:unhideWhenUsed="0"/>
-    <w:lsdException w:name="Dark List Accent 1" w:semiHidden="0" w:uiPriority="70" w:unhideWhenUsed="0"/>
-    <w:lsdException w:name="Colorful Shading Accent 1" w:semiHidden="0" w:uiPriority="71" w:unhideWhenUsed="0"/>
-    <w:lsdException w:name="Colorful List Accent 1" w:semiHidden="0" w:uiPriority="72" w:unhideWhenUsed="0"/>
-    <w:lsdException w:name="Colorful Grid Accent 1" w:semiHidden="0" w:uiPriority="73" w:unhideWhenUsed="0"/>
-    <w:lsdException w:name="Light Shading Accent 2" w:semiHidden="0" w:uiPriority="60" w:unhideWhenUsed="0"/>
-    <w:lsdException w:name="Light List Accent 2" w:semiHidden="0" w:uiPriority="61" w:unhideWhenUsed="0"/>
-    <w:lsdException w:name="Light Grid Accent 2" w:semiHidden="0" w:uiPriority="62" w:unhideWhenUsed="0"/>
-    <w:lsdException w:name="Medium Shading 1 Accent 2" w:semiHidden="0" w:uiPriority="63" w:unhideWhenUsed="0"/>
-    <w:lsdException w:name="Medium Shading 2 Accent 2" w:semiHidden="0" w:uiPriority="64" w:unhideWhenUsed="0"/>
-    <w:lsdException w:name="Medium List 1 Accent 2" w:semiHidden="0" w:uiPriority="65" w:unhideWhenUsed="0"/>
-    <w:lsdException w:name="Medium List 2 Accent 2" w:semiHidden="0" w:uiPriority="66" w:unhideWhenUsed="0"/>
-    <w:lsdException w:name="Medium Grid 1 Accent 2" w:semiHidden="0" w:uiPriority="67" w:unhideWhenUsed="0"/>
-    <w:lsdException w:name="Medium Grid 2 Accent 2" w:semiHidden="0" w:uiPriority="68" w:unhideWhenUsed="0"/>
-    <w:lsdException w:name="Medium Grid 3 Accent 2" w:semiHidden="0" w:uiPriority="69" w:unhideWhenUsed="0"/>
-    <w:lsdException w:name="Dark List Accent 2" w:semiHidden="0" w:uiPriority="70" w:unhideWhenUsed="0"/>
-    <w:lsdException w:name="Colorful Shading Accent 2" w:semiHidden="0" w:uiPriority="71" w:unhideWhenUsed="0"/>
-    <w:lsdException w:name="Colorful List Accent 2" w:semiHidden="0" w:uiPriority="72" w:unhideWhenUsed="0"/>
-    <w:lsdException w:name="Colorful Grid Accent 2" w:semiHidden="0" w:uiPriority="73" w:unhideWhenUsed="0"/>
-    <w:lsdException w:name="Light Shading Accent 3" w:semiHidden="0" w:uiPriority="60" w:unhideWhenUsed="0"/>
-    <w:lsdException w:name="Light List Accent 3" w:semiHidden="0" w:uiPriority="61" w:unhideWhenUsed="0"/>
-    <w:lsdException w:name="Light Grid Accent 3" w:semiHidden="0" w:uiPriority="62" w:unhideWhenUsed="0"/>
-    <w:lsdException w:name="Medium Shading 1 Accent 3" w:semiHidden="0" w:uiPriority="63" w:unhideWhenUsed="0"/>
-    <w:lsdException w:name="Medium Shading 2 Accent 3" w:semiHidden="0" w:uiPriority="64" w:unhideWhenUsed="0"/>
-    <w:lsdException w:name="Medium List 1 Accent 3" w:semiHidden="0" w:uiPriority="65" w:unhideWhenUsed="0"/>
-    <w:lsdException w:name="Medium List 2 Accent 3" w:semiHidden="0" w:uiPriority="66" w:unhideWhenUsed="0"/>
-    <w:lsdException w:name="Medium Grid 1 Accent 3" w:semiHidden="0" w:uiPriority="67" w:unhideWhenUsed="0"/>
-    <w:lsdException w:name="Medium Grid 2 Accent 3" w:semiHidden="0" w:uiPriority="68" w:unhideWhenUsed="0"/>
-    <w:lsdException w:name="Medium Grid 3 Accent 3" w:semiHidden="0" w:uiPriority="69" w:unhideWhenUsed="0"/>
-    <w:lsdException w:name="Dark List Accent 3" w:semiHidden="0" w:uiPriority="70" w:unhideWhenUsed="0"/>
-    <w:lsdException w:name="Colorful Shading Accent 3" w:semiHidden="0" w:uiPriority="71" w:unhideWhenUsed="0"/>
-    <w:lsdException w:name="Colorful List Accent 3" w:semiHidden="0" w:uiPriority="72" w:unhideWhenUsed="0"/>
-    <w:lsdException w:name="Colorful Grid Accent 3" w:semiHidden="0" w:uiPriority="73" w:unhideWhenUsed="0"/>
-    <w:lsdException w:name="Light Shading Accent 4" w:semiHidden="0" w:uiPriority="60" w:unhideWhenUsed="0"/>
-    <w:lsdException w:name="Light List Accent 4" w:semiHidden="0" w:uiPriority="61" w:unhideWhenUsed="0"/>
-    <w:lsdException w:name="Light Grid Accent 4" w:semiHidden="0" w:uiPriority="62" w:unhideWhenUsed="0"/>
-    <w:lsdException w:name="Medium Shading 1 Accent 4" w:semiHidden="0" w:uiPriority="63" w:unhideWhenUsed="0"/>
-    <w:lsdException w:name="Medium Shading 2 Accent 4" w:semiHidden="0" w:uiPriority="64" w:unhideWhenUsed="0"/>
-    <w:lsdException w:name="Medium List 1 Accent 4" w:semiHidden="0" w:uiPriority="65" w:unhideWhenUsed="0"/>
-    <w:lsdException w:name="Medium List 2 Accent 4" w:semiHidden="0" w:uiPriority="66" w:unhideWhenUsed="0"/>
-    <w:lsdException w:name="Medium Grid 1 Accent 4" w:semiHidden="0" w:uiPriority="67" w:unhideWhenUsed="0"/>
-    <w:lsdException w:name="Medium Grid 2 Accent 4" w:semiHidden="0" w:uiPriority="68" w:unhideWhenUsed="0"/>
-    <w:lsdException w:name="Medium Grid 3 Accent 4" w:semiHidden="0" w:uiPriority="69" w:unhideWhenUsed="0"/>
-    <w:lsdException w:name="Dark List Accent 4" w:semiHidden="0" w:uiPriority="70" w:unhideWhenUsed="0"/>
-    <w:lsdException w:name="Colorful Shading Accent 4" w:semiHidden="0" w:uiPriority="71" w:unhideWhenUsed="0"/>
-    <w:lsdException w:name="Colorful List Accent 4" w:semiHidden="0" w:uiPriority="72" w:unhideWhenUsed="0"/>
-    <w:lsdException w:name="Colorful Grid Accent 4" w:semiHidden="0" w:uiPriority="73" w:unhideWhenUsed="0"/>
-    <w:lsdException w:name="Light Shading Accent 5" w:semiHidden="0" w:uiPriority="60" w:unhideWhenUsed="0"/>
-    <w:lsdException w:name="Light List Accent 5" w:semiHidden="0" w:uiPriority="61" w:unhideWhenUsed="0"/>
-    <w:lsdException w:name="Light Grid Accent 5" w:semiHidden="0" w:uiPriority="62" w:unhideWhenUsed="0"/>
-    <w:lsdException w:name="Medium Shading 1 Accent 5" w:semiHidden="0" w:uiPriority="63" w:unhideWhenUsed="0"/>
-    <w:lsdException w:name="Medium Shading 2 Accent 5" w:semiHidden="0" w:uiPriority="64" w:unhideWhenUsed="0"/>
-    <w:lsdException w:name="Medium List 1 Accent 5" w:semiHidden="0" w:uiPriority="65" w:unhideWhenUsed="0"/>
-    <w:lsdException w:name="Medium List 2 Accent 5" w:semiHidden="0" w:uiPriority="66" w:unhideWhenUsed="0"/>
-    <w:lsdException w:name="Medium Grid 1 Accent 5" w:semiHidden="0" w:uiPriority="67" w:unhideWhenUsed="0"/>
-    <w:lsdException w:name="Medium Grid 2 Accent 5" w:semiHidden="0" w:uiPriority="68" w:unhideWhenUsed="0"/>
-    <w:lsdException w:name="Medium Grid 3 Accent 5" w:semiHidden="0" w:uiPriority="69" w:unhideWhenUsed="0"/>
-    <w:lsdException w:name="Dark List Accent 5" w:semiHidden="0" w:uiPriority="70" w:unhideWhenUsed="0"/>
-    <w:lsdException w:name="Colorful Shading Accent 5" w:semiHidden="0" w:uiPriority="71" w:unhideWhenUsed="0"/>
-    <w:lsdException w:name="Colorful List Accent 5" w:semiHidden="0" w:uiPriority="72" w:unhideWhenUsed="0"/>
-    <w:lsdException w:name="Colorful Grid Accent 5" w:semiHidden="0" w:uiPriority="73" w:unhideWhenUsed="0"/>
-    <w:lsdException w:name="Light Shading Accent 6" w:semiHidden="0" w:uiPriority="60" w:unhideWhenUsed="0"/>
-    <w:lsdException w:name="Light List Accent 6" w:semiHidden="0" w:uiPriority="61" w:unhideWhenUsed="0"/>
-    <w:lsdException w:name="Light Grid Accent 6" w:semiHidden="0" w:uiPriority="62" w:unhideWhenUsed="0"/>
-    <w:lsdException w:name="Medium Shading 1 Accent 6" w:semiHidden="0" w:uiPriority="63" w:unhideWhenUsed="0"/>
-    <w:lsdException w:name="Medium Shading 2 Accent 6" w:semiHidden="0" w:uiPriority="64" w:unhideWhenUsed="0"/>
-    <w:lsdException w:name="Medium List 1 Accent 6" w:semiHidden="0" w:uiPriority="65" w:unhideWhenUsed="0"/>
-    <w:lsdException w:name="Medium List 2 Accent 6" w:semiHidden="0" w:uiPriority="66" w:unhideWhenUsed="0"/>
-    <w:lsdException w:name="Medium Grid 1 Accent 6" w:semiHidden="0" w:uiPriority="67" w:unhideWhenUsed="0"/>
-    <w:lsdException w:name="Medium Grid 2 Accent 6" w:semiHidden="0" w:uiPriority="68" w:unhideWhenUsed="0"/>
-    <w:lsdException w:name="Medium Grid 3 Accent 6" w:semiHidden="0" w:uiPriority="69" w:unhideWhenUsed="0"/>
-    <w:lsdException w:name="Dark List Accent 6" w:semiHidden="0" w:uiPriority="70" w:unhideWhenUsed="0"/>
-    <w:lsdException w:name="Colorful Shading Accent 6" w:semiHidden="0" w:uiPriority="71" w:unhideWhenUsed="0"/>
-    <w:lsdException w:name="Colorful List Accent 6" w:semiHidden="0" w:uiPriority="72" w:unhideWhenUsed="0"/>
-    <w:lsdException w:name="Colorful Grid Accent 6" w:semiHidden="0" w:uiPriority="73" w:unhideWhenUsed="0"/>
-    <w:lsdException w:name="Subtle Emphasis" w:semiHidden="0" w:uiPriority="19" w:unhideWhenUsed="0" w:qFormat="1"/>
-    <w:lsdException w:name="Intense Emphasis" w:semiHidden="0" w:uiPriority="21" w:unhideWhenUsed="0" w:qFormat="1"/>
-    <w:lsdException w:name="Subtle Reference" w:semiHidden="0" w:uiPriority="31" w:unhideWhenUsed="0" w:qFormat="1"/>
-    <w:lsdException w:name="Intense Reference" w:semiHidden="0" w:uiPriority="32" w:unhideWhenUsed="0" w:qFormat="1"/>
-    <w:lsdException w:name="Book Title" w:semiHidden="0" w:uiPriority="33" w:unhideWhenUsed="0" w:qFormat="1"/>
-    <w:lsdException w:name="Bibliography" w:uiPriority="37"/>
-    <w:lsdException w:name="TOC Heading" w:uiPriority="39" w:qFormat="1"/>
+  <w:latentStyles w:defLockedState="0" w:defUIPriority="99" w:defSemiHidden="0" w:defUnhideWhenUsed="0" w:defQFormat="0" w:count="372">
+    <w:lsdException w:name="Normal" w:uiPriority="0" w:qFormat="1"/>
+    <w:lsdException w:name="heading 1" w:uiPriority="9" w:qFormat="1"/>
+    <w:lsdException w:name="heading 2" w:semiHidden="1" w:uiPriority="9" w:unhideWhenUsed="1" w:qFormat="1"/>
+    <w:lsdException w:name="heading 3" w:semiHidden="1" w:uiPriority="9" w:unhideWhenUsed="1" w:qFormat="1"/>
+    <w:lsdException w:name="heading 4" w:semiHidden="1" w:uiPriority="9" w:unhideWhenUsed="1" w:qFormat="1"/>
+    <w:lsdException w:name="heading 5" w:semiHidden="1" w:uiPriority="9" w:unhideWhenUsed="1" w:qFormat="1"/>
+    <w:lsdException w:name="heading 6" w:semiHidden="1" w:uiPriority="9" w:unhideWhenUsed="1" w:qFormat="1"/>
+    <w:lsdException w:name="heading 7" w:semiHidden="1" w:uiPriority="9" w:unhideWhenUsed="1" w:qFormat="1"/>
+    <w:lsdException w:name="heading 8" w:semiHidden="1" w:uiPriority="9" w:unhideWhenUsed="1" w:qFormat="1"/>
+    <w:lsdException w:name="heading 9" w:semiHidden="1" w:uiPriority="9" w:unhideWhenUsed="1" w:qFormat="1"/>
+    <w:lsdException w:name="index 1" w:semiHidden="1" w:unhideWhenUsed="1"/>
+    <w:lsdException w:name="index 2" w:semiHidden="1" w:unhideWhenUsed="1"/>
+    <w:lsdException w:name="index 3" w:semiHidden="1" w:unhideWhenUsed="1"/>
+    <w:lsdException w:name="index 4" w:semiHidden="1" w:unhideWhenUsed="1"/>
+    <w:lsdException w:name="index 5" w:semiHidden="1" w:unhideWhenUsed="1"/>
+    <w:lsdException w:name="index 6" w:semiHidden="1" w:unhideWhenUsed="1"/>
+    <w:lsdException w:name="index 7" w:semiHidden="1" w:unhideWhenUsed="1"/>
+    <w:lsdException w:name="index 8" w:semiHidden="1" w:unhideWhenUsed="1"/>
+    <w:lsdException w:name="index 9" w:semiHidden="1" w:unhideWhenUsed="1"/>
+    <w:lsdException w:name="toc 1" w:semiHidden="1" w:uiPriority="39" w:unhideWhenUsed="1"/>
+    <w:lsdException w:name="toc 2" w:semiHidden="1" w:uiPriority="39" w:unhideWhenUsed="1"/>
+    <w:lsdException w:name="toc 3" w:semiHidden="1" w:uiPriority="39" w:unhideWhenUsed="1"/>
+    <w:lsdException w:name="toc 4" w:semiHidden="1" w:uiPriority="39" w:unhideWhenUsed="1"/>
+    <w:lsdException w:name="toc 5" w:semiHidden="1" w:uiPriority="39" w:unhideWhenUsed="1"/>
+    <w:lsdException w:name="toc 6" w:semiHidden="1" w:uiPriority="39" w:unhideWhenUsed="1"/>
+    <w:lsdException w:name="toc 7" w:semiHidden="1" w:uiPriority="39" w:unhideWhenUsed="1"/>
+    <w:lsdException w:name="toc 8" w:semiHidden="1" w:uiPriority="39" w:unhideWhenUsed="1"/>
+    <w:lsdException w:name="toc 9" w:semiHidden="1" w:uiPriority="39" w:unhideWhenUsed="1"/>
+    <w:lsdException w:name="Normal Indent" w:semiHidden="1" w:unhideWhenUsed="1"/>
+    <w:lsdException w:name="footnote text" w:semiHidden="1" w:unhideWhenUsed="1"/>
+    <w:lsdException w:name="annotation text" w:semiHidden="1" w:unhideWhenUsed="1"/>
+    <w:lsdException w:name="header" w:semiHidden="1" w:unhideWhenUsed="1"/>
+    <w:lsdException w:name="footer" w:semiHidden="1" w:unhideWhenUsed="1"/>
+    <w:lsdException w:name="index heading" w:semiHidden="1" w:unhideWhenUsed="1"/>
+    <w:lsdException w:name="caption" w:semiHidden="1" w:uiPriority="35" w:unhideWhenUsed="1" w:qFormat="1"/>
+    <w:lsdException w:name="table of figures" w:semiHidden="1" w:unhideWhenUsed="1"/>
+    <w:lsdException w:name="envelope address" w:semiHidden="1" w:unhideWhenUsed="1"/>
+    <w:lsdException w:name="envelope return" w:semiHidden="1" w:unhideWhenUsed="1"/>
+    <w:lsdException w:name="footnote reference" w:semiHidden="1" w:unhideWhenUsed="1"/>
+    <w:lsdException w:name="annotation reference" w:semiHidden="1" w:unhideWhenUsed="1"/>
+    <w:lsdException w:name="line number" w:semiHidden="1" w:unhideWhenUsed="1"/>
+    <w:lsdException w:name="page number" w:semiHidden="1" w:unhideWhenUsed="1"/>
+    <w:lsdException w:name="endnote reference" w:semiHidden="1" w:unhideWhenUsed="1"/>
+    <w:lsdException w:name="endnote text" w:semiHidden="1" w:unhideWhenUsed="1"/>
+    <w:lsdException w:name="table of authorities" w:semiHidden="1" w:unhideWhenUsed="1"/>
+    <w:lsdException w:name="macro" w:semiHidden="1" w:unhideWhenUsed="1"/>
+    <w:lsdException w:name="toa heading" w:semiHidden="1" w:unhideWhenUsed="1"/>
+    <w:lsdException w:name="List" w:semiHidden="1" w:unhideWhenUsed="1"/>
+    <w:lsdException w:name="List Bullet" w:semiHidden="1" w:unhideWhenUsed="1"/>
+    <w:lsdException w:name="List Number" w:semiHidden="1" w:unhideWhenUsed="1"/>
+    <w:lsdException w:name="List 2" w:semiHidden="1" w:unhideWhenUsed="1"/>
+    <w:lsdException w:name="List 3" w:semiHidden="1" w:unhideWhenUsed="1"/>
+    <w:lsdException w:name="List 4" w:semiHidden="1" w:unhideWhenUsed="1"/>
+    <w:lsdException w:name="List 5" w:semiHidden="1" w:unhideWhenUsed="1"/>
+    <w:lsdException w:name="List Bullet 2" w:semiHidden="1" w:unhideWhenUsed="1"/>
+    <w:lsdException w:name="List Bullet 3" w:semiHidden="1" w:unhideWhenUsed="1"/>
+    <w:lsdException w:name="List Bullet 4" w:semiHidden="1" w:unhideWhenUsed="1"/>
+    <w:lsdException w:name="List Bullet 5" w:semiHidden="1" w:unhideWhenUsed="1"/>
+    <w:lsdException w:name="List Number 2" w:semiHidden="1" w:unhideWhenUsed="1"/>
+    <w:lsdException w:name="List Number 3" w:semiHidden="1" w:unhideWhenUsed="1"/>
+    <w:lsdException w:name="List Number 4" w:semiHidden="1" w:unhideWhenUsed="1"/>
+    <w:lsdException w:name="List Number 5" w:semiHidden="1" w:unhideWhenUsed="1"/>
+    <w:lsdException w:name="Title" w:uiPriority="10" w:qFormat="1"/>
+    <w:lsdException w:name="Closing" w:semiHidden="1" w:unhideWhenUsed="1"/>
+    <w:lsdException w:name="Signature" w:semiHidden="1" w:unhideWhenUsed="1"/>
+    <w:lsdException w:name="Default Paragraph Font" w:semiHidden="1" w:uiPriority="1" w:unhideWhenUsed="1"/>
+    <w:lsdException w:name="Body Text" w:semiHidden="1" w:unhideWhenUsed="1"/>
+    <w:lsdException w:name="Body Text Indent" w:semiHidden="1" w:unhideWhenUsed="1"/>
+    <w:lsdException w:name="List Continue" w:semiHidden="1" w:unhideWhenUsed="1"/>
+    <w:lsdException w:name="List Continue 2" w:semiHidden="1" w:unhideWhenUsed="1"/>
+    <w:lsdException w:name="List Continue 3" w:semiHidden="1" w:unhideWhenUsed="1"/>
+    <w:lsdException w:name="List Continue 4" w:semiHidden="1" w:unhideWhenUsed="1"/>
+    <w:lsdException w:name="List Continue 5" w:semiHidden="1" w:unhideWhenUsed="1"/>
+    <w:lsdException w:name="Message Header" w:semiHidden="1" w:unhideWhenUsed="1"/>
+    <w:lsdException w:name="Subtitle" w:uiPriority="11" w:qFormat="1"/>
+    <w:lsdException w:name="Salutation" w:semiHidden="1" w:unhideWhenUsed="1"/>
+    <w:lsdException w:name="Date" w:semiHidden="1" w:unhideWhenUsed="1"/>
+    <w:lsdException w:name="Body Text First Indent" w:semiHidden="1" w:unhideWhenUsed="1"/>
+    <w:lsdException w:name="Body Text First Indent 2" w:semiHidden="1" w:unhideWhenUsed="1"/>
+    <w:lsdException w:name="Note Heading" w:semiHidden="1" w:unhideWhenUsed="1"/>
+    <w:lsdException w:name="Body Text 2" w:semiHidden="1" w:unhideWhenUsed="1"/>
+    <w:lsdException w:name="Body Text 3" w:semiHidden="1" w:unhideWhenUsed="1"/>
+    <w:lsdException w:name="Body Text Indent 2" w:semiHidden="1" w:unhideWhenUsed="1"/>
+    <w:lsdException w:name="Body Text Indent 3" w:semiHidden="1" w:unhideWhenUsed="1"/>
+    <w:lsdException w:name="Block Text" w:semiHidden="1" w:unhideWhenUsed="1"/>
+    <w:lsdException w:name="Hyperlink" w:semiHidden="1" w:unhideWhenUsed="1"/>
+    <w:lsdException w:name="FollowedHyperlink" w:semiHidden="1" w:unhideWhenUsed="1"/>
+    <w:lsdException w:name="Strong" w:uiPriority="22" w:qFormat="1"/>
+    <w:lsdException w:name="Emphasis" w:uiPriority="20" w:qFormat="1"/>
+    <w:lsdException w:name="Document Map" w:semiHidden="1" w:unhideWhenUsed="1"/>
+    <w:lsdException w:name="Plain Text" w:semiHidden="1" w:unhideWhenUsed="1"/>
+    <w:lsdException w:name="E-mail Signature" w:semiHidden="1" w:unhideWhenUsed="1"/>
+    <w:lsdException w:name="HTML Top of Form" w:semiHidden="1" w:unhideWhenUsed="1"/>
+    <w:lsdException w:name="HTML Bottom of Form" w:semiHidden="1" w:unhideWhenUsed="1"/>
+    <w:lsdException w:name="Normal (Web)" w:semiHidden="1" w:unhideWhenUsed="1"/>
+    <w:lsdException w:name="HTML Acronym" w:semiHidden="1" w:unhideWhenUsed="1"/>
+    <w:lsdException w:name="HTML Address" w:semiHidden="1" w:unhideWhenUsed="1"/>
+    <w:lsdException w:name="HTML Cite" w:semiHidden="1" w:unhideWhenUsed="1"/>
+    <w:lsdException w:name="HTML Code" w:semiHidden="1" w:unhideWhenUsed="1"/>
+    <w:lsdException w:name="HTML Definition" w:semiHidden="1" w:unhideWhenUsed="1"/>
+    <w:lsdException w:name="HTML Keyboard" w:semiHidden="1" w:unhideWhenUsed="1"/>
+    <w:lsdException w:name="HTML Preformatted" w:semiHidden="1" w:unhideWhenUsed="1"/>
+    <w:lsdException w:name="HTML Sample" w:semiHidden="1" w:unhideWhenUsed="1"/>
+    <w:lsdException w:name="HTML Typewriter" w:semiHidden="1" w:unhideWhenUsed="1"/>
+    <w:lsdException w:name="HTML Variable" w:semiHidden="1" w:unhideWhenUsed="1"/>
+    <w:lsdException w:name="Normal Table" w:semiHidden="1" w:unhideWhenUsed="1"/>
+    <w:lsdException w:name="annotation subject" w:semiHidden="1" w:unhideWhenUsed="1"/>
+    <w:lsdException w:name="No List" w:semiHidden="1" w:unhideWhenUsed="1"/>
+    <w:lsdException w:name="Outline List 1" w:semiHidden="1" w:unhideWhenUsed="1"/>
+    <w:lsdException w:name="Outline List 2" w:semiHidden="1" w:unhideWhenUsed="1"/>
+    <w:lsdException w:name="Outline List 3" w:semiHidden="1" w:unhideWhenUsed="1"/>
+    <w:lsdException w:name="Table Simple 1" w:semiHidden="1" w:unhideWhenUsed="1"/>
+    <w:lsdException w:name="Table Simple 2" w:semiHidden="1" w:unhideWhenUsed="1"/>
+    <w:lsdException w:name="Table Simple 3" w:semiHidden="1" w:unhideWhenUsed="1"/>
+    <w:lsdException w:name="Table Classic 1" w:semiHidden="1" w:unhideWhenUsed="1"/>
+    <w:lsdException w:name="Table Classic 2" w:semiHidden="1" w:unhideWhenUsed="1"/>
+    <w:lsdException w:name="Table Classic 3" w:semiHidden="1" w:unhideWhenUsed="1"/>
+    <w:lsdException w:name="Table Classic 4" w:semiHidden="1" w:unhideWhenUsed="1"/>
+    <w:lsdException w:name="Table Colorful 1" w:semiHidden="1" w:unhideWhenUsed="1"/>
+    <w:lsdException w:name="Table Colorful 2" w:semiHidden="1" w:unhideWhenUsed="1"/>
+    <w:lsdException w:name="Table Colorful 3" w:semiHidden="1" w:unhideWhenUsed="1"/>
+    <w:lsdException w:name="Table Columns 1" w:semiHidden="1" w:unhideWhenUsed="1"/>
+    <w:lsdException w:name="Table Columns 2" w:semiHidden="1" w:unhideWhenUsed="1"/>
+    <w:lsdException w:name="Table Columns 3" w:semiHidden="1" w:unhideWhenUsed="1"/>
+    <w:lsdException w:name="Table Columns 4" w:semiHidden="1" w:unhideWhenUsed="1"/>
+    <w:lsdException w:name="Table Columns 5" w:semiHidden="1" w:unhideWhenUsed="1"/>
+    <w:lsdException w:name="Table Grid 1" w:semiHidden="1" w:unhideWhenUsed="1"/>
+    <w:lsdException w:name="Table Grid 2" w:semiHidden="1" w:unhideWhenUsed="1"/>
+    <w:lsdException w:name="Table Grid 3" w:semiHidden="1" w:unhideWhenUsed="1"/>
+    <w:lsdException w:name="Table Grid 4" w:semiHidden="1" w:unhideWhenUsed="1"/>
+    <w:lsdException w:name="Table Grid 5" w:semiHidden="1" w:unhideWhenUsed="1"/>
+    <w:lsdException w:name="Table Grid 6" w:semiHidden="1" w:unhideWhenUsed="1"/>
+    <w:lsdException w:name="Table Grid 7" w:semiHidden="1" w:unhideWhenUsed="1"/>
+    <w:lsdException w:name="Table Grid 8" w:semiHidden="1" w:unhideWhenUsed="1"/>
+    <w:lsdException w:name="Table List 1" w:semiHidden="1" w:unhideWhenUsed="1"/>
+    <w:lsdException w:name="Table List 2" w:semiHidden="1" w:unhideWhenUsed="1"/>
+    <w:lsdException w:name="Table List 3" w:semiHidden="1" w:unhideWhenUsed="1"/>
+    <w:lsdException w:name="Table List 4" w:semiHidden="1" w:unhideWhenUsed="1"/>
+    <w:lsdException w:name="Table List 5" w:semiHidden="1" w:unhideWhenUsed="1"/>
+    <w:lsdException w:name="Table List 6" w:semiHidden="1" w:unhideWhenUsed="1"/>
+    <w:lsdException w:name="Table List 7" w:semiHidden="1" w:unhideWhenUsed="1"/>
+    <w:lsdException w:name="Table List 8" w:semiHidden="1" w:unhideWhenUsed="1"/>
+    <w:lsdException w:name="Table 3D effects 1" w:semiHidden="1" w:unhideWhenUsed="1"/>
+    <w:lsdException w:name="Table 3D effects 2" w:semiHidden="1" w:unhideWhenUsed="1"/>
+    <w:lsdException w:name="Table 3D effects 3" w:semiHidden="1" w:unhideWhenUsed="1"/>
+    <w:lsdException w:name="Table Contemporary" w:semiHidden="1" w:unhideWhenUsed="1"/>
+    <w:lsdException w:name="Table Elegant" w:semiHidden="1" w:unhideWhenUsed="1"/>
+    <w:lsdException w:name="Table Professional" w:semiHidden="1" w:unhideWhenUsed="1"/>
+    <w:lsdException w:name="Table Subtle 1" w:semiHidden="1" w:unhideWhenUsed="1"/>
+    <w:lsdException w:name="Table Subtle 2" w:semiHidden="1" w:unhideWhenUsed="1"/>
+    <w:lsdException w:name="Table Web 1" w:semiHidden="1" w:unhideWhenUsed="1"/>
+    <w:lsdException w:name="Table Web 2" w:semiHidden="1" w:unhideWhenUsed="1"/>
+    <w:lsdException w:name="Table Web 3" w:semiHidden="1" w:unhideWhenUsed="1"/>
+    <w:lsdException w:name="Balloon Text" w:semiHidden="1" w:unhideWhenUsed="1"/>
+    <w:lsdException w:name="Table Grid" w:uiPriority="39"/>
+    <w:lsdException w:name="Table Theme" w:semiHidden="1" w:unhideWhenUsed="1"/>
+    <w:lsdException w:name="Placeholder Text" w:semiHidden="1"/>
+    <w:lsdException w:name="No Spacing" w:uiPriority="1" w:qFormat="1"/>
+    <w:lsdException w:name="Light Shading" w:uiPriority="60"/>
+    <w:lsdException w:name="Light List" w:uiPriority="61"/>
+    <w:lsdException w:name="Light Grid" w:uiPriority="62"/>
+    <w:lsdException w:name="Medium Shading 1" w:uiPriority="63"/>
+    <w:lsdException w:name="Medium Shading 2" w:uiPriority="64"/>
+    <w:lsdException w:name="Medium List 1" w:uiPriority="65"/>
+    <w:lsdException w:name="Medium List 2" w:uiPriority="66"/>
+    <w:lsdException w:name="Medium Grid 1" w:uiPriority="67"/>
+    <w:lsdException w:name="Medium Grid 2" w:uiPriority="68"/>
+    <w:lsdException w:name="Medium Grid 3" w:uiPriority="69"/>
+    <w:lsdException w:name="Dark List" w:uiPriority="70"/>
+    <w:lsdException w:name="Colorful Shading" w:uiPriority="71"/>
+    <w:lsdException w:name="Colorful List" w:uiPriority="72"/>
+    <w:lsdException w:name="Colorful Grid" w:uiPriority="73"/>
+    <w:lsdException w:name="Light Shading Accent 1" w:uiPriority="60"/>
+    <w:lsdException w:name="Light List Accent 1" w:uiPriority="61"/>
+    <w:lsdException w:name="Light Grid Accent 1" w:uiPriority="62"/>
+    <w:lsdException w:name="Medium Shading 1 Accent 1" w:uiPriority="63"/>
+    <w:lsdException w:name="Medium Shading 2 Accent 1" w:uiPriority="64"/>
+    <w:lsdException w:name="Medium List 1 Accent 1" w:uiPriority="65"/>
+    <w:lsdException w:name="Revision" w:semiHidden="1"/>
+    <w:lsdException w:name="List Paragraph" w:uiPriority="34" w:qFormat="1"/>
+    <w:lsdException w:name="Quote" w:uiPriority="29" w:qFormat="1"/>
+    <w:lsdException w:name="Intense Quote" w:uiPriority="30" w:qFormat="1"/>
+    <w:lsdException w:name="Medium List 2 Accent 1" w:uiPriority="66"/>
+    <w:lsdException w:name="Medium Grid 1 Accent 1" w:uiPriority="67"/>
+    <w:lsdException w:name="Medium Grid 2 Accent 1" w:uiPriority="68"/>
+    <w:lsdException w:name="Medium Grid 3 Accent 1" w:uiPriority="69"/>
+    <w:lsdException w:name="Dark List Accent 1" w:uiPriority="70"/>
+    <w:lsdException w:name="Colorful Shading Accent 1" w:uiPriority="71"/>
+    <w:lsdException w:name="Colorful List Accent 1" w:uiPriority="72"/>
+    <w:lsdException w:name="Colorful Grid Accent 1" w:uiPriority="73"/>
+    <w:lsdException w:name="Light Shading Accent 2" w:uiPriority="60"/>
+    <w:lsdException w:name="Light List Accent 2" w:uiPriority="61"/>
+    <w:lsdException w:name="Light Grid Accent 2" w:uiPriority="62"/>
+    <w:lsdException w:name="Medium Shading 1 Accent 2" w:uiPriority="63"/>
+    <w:lsdException w:name="Medium Shading 2 Accent 2" w:uiPriority="64"/>
+    <w:lsdException w:name="Medium List 1 Accent 2" w:uiPriority="65"/>
+    <w:lsdException w:name="Medium List 2 Accent 2" w:uiPriority="66"/>
+    <w:lsdException w:name="Medium Grid 1 Accent 2" w:uiPriority="67"/>
+    <w:lsdException w:name="Medium Grid 2 Accent 2" w:uiPriority="68"/>
+    <w:lsdException w:name="Medium Grid 3 Accent 2" w:uiPriority="69"/>
+    <w:lsdException w:name="Dark List Accent 2" w:uiPriority="70"/>
+    <w:lsdException w:name="Colorful Shading Accent 2" w:uiPriority="71"/>
+    <w:lsdException w:name="Colorful List Accent 2" w:uiPriority="72"/>
+    <w:lsdException w:name="Colorful Grid Accent 2" w:uiPriority="73"/>
+    <w:lsdException w:name="Light Shading Accent 3" w:uiPriority="60"/>
+    <w:lsdException w:name="Light List Accent 3" w:uiPriority="61"/>
+    <w:lsdException w:name="Light Grid Accent 3" w:uiPriority="62"/>
+    <w:lsdException w:name="Medium Shading 1 Accent 3" w:uiPriority="63"/>
+    <w:lsdException w:name="Medium Shading 2 Accent 3" w:uiPriority="64"/>
+    <w:lsdException w:name="Medium List 1 Accent 3" w:uiPriority="65"/>
+    <w:lsdException w:name="Medium List 2 Accent 3" w:uiPriority="66"/>
+    <w:lsdException w:name="Medium Grid 1 Accent 3" w:uiPriority="67"/>
+    <w:lsdException w:name="Medium Grid 2 Accent 3" w:uiPriority="68"/>
+    <w:lsdException w:name="Medium Grid 3 Accent 3" w:uiPriority="69"/>
+    <w:lsdException w:name="Dark List Accent 3" w:uiPriority="70"/>
+    <w:lsdException w:name="Colorful Shading Accent 3" w:uiPriority="71"/>
+    <w:lsdException w:name="Colorful List Accent 3" w:uiPriority="72"/>
+    <w:lsdException w:name="Colorful Grid Accent 3" w:uiPriority="73"/>
+    <w:lsdException w:name="Light Shading Accent 4" w:uiPriority="60"/>
+    <w:lsdException w:name="Light List Accent 4" w:uiPriority="61"/>
+    <w:lsdException w:name="Light Grid Accent 4" w:uiPriority="62"/>
+    <w:lsdException w:name="Medium Shading 1 Accent 4" w:uiPriority="63"/>
+    <w:lsdException w:name="Medium Shading 2 Accent 4" w:uiPriority="64"/>
+    <w:lsdException w:name="Medium List 1 Accent 4" w:uiPriority="65"/>
+    <w:lsdException w:name="Medium List 2 Accent 4" w:uiPriority="66"/>
+    <w:lsdException w:name="Medium Grid 1 Accent 4" w:uiPriority="67"/>
+    <w:lsdException w:name="Medium Grid 2 Accent 4" w:uiPriority="68"/>
+    <w:lsdException w:name="Medium Grid 3 Accent 4" w:uiPriority="69"/>
+    <w:lsdException w:name="Dark List Accent 4" w:uiPriority="70"/>
+    <w:lsdException w:name="Colorful Shading Accent 4" w:uiPriority="71"/>
+    <w:lsdException w:name="Colorful List Accent 4" w:uiPriority="72"/>
+    <w:lsdException w:name="Colorful Grid Accent 4" w:uiPriority="73"/>
+    <w:lsdException w:name="Light Shading Accent 5" w:uiPriority="60"/>
+    <w:lsdException w:name="Light List Accent 5" w:uiPriority="61"/>
+    <w:lsdException w:name="Light Grid Accent 5" w:uiPriority="62"/>
+    <w:lsdException w:name="Medium Shading 1 Accent 5" w:uiPriority="63"/>
+    <w:lsdException w:name="Medium Shading 2 Accent 5" w:uiPriority="64"/>
+    <w:lsdException w:name="Medium List 1 Accent 5" w:uiPriority="65"/>
+    <w:lsdException w:name="Medium List 2 Accent 5" w:uiPriority="66"/>
+    <w:lsdException w:name="Medium Grid 1 Accent 5" w:uiPriority="67"/>
+    <w:lsdException w:name="Medium Grid 2 Accent 5" w:uiPriority="68"/>
+    <w:lsdException w:name="Medium Grid 3 Accent 5" w:uiPriority="69"/>
+    <w:lsdException w:name="Dark List Accent 5" w:uiPriority="70"/>
+    <w:lsdException w:name="Colorful Shading Accent 5" w:uiPriority="71"/>
+    <w:lsdException w:name="Colorful List Accent 5" w:uiPriority="72"/>
+    <w:lsdException w:name="Colorful Grid Accent 5" w:uiPriority="73"/>
+    <w:lsdException w:name="Light Shading Accent 6" w:uiPriority="60"/>
+    <w:lsdException w:name="Light List Accent 6" w:uiPriority="61"/>
+    <w:lsdException w:name="Light Grid Accent 6" w:uiPriority="62"/>
+    <w:lsdException w:name="Medium Shading 1 Accent 6" w:uiPriority="63"/>
+    <w:lsdException w:name="Medium Shading 2 Accent 6" w:uiPriority="64"/>
+    <w:lsdException w:name="Medium List 1 Accent 6" w:uiPriority="65"/>
+    <w:lsdException w:name="Medium List 2 Accent 6" w:uiPriority="66"/>
+    <w:lsdException w:name="Medium Grid 1 Accent 6" w:uiPriority="67"/>
+    <w:lsdException w:name="Medium Grid 2 Accent 6" w:uiPriority="68"/>
+    <w:lsdException w:name="Medium Grid 3 Accent 6" w:uiPriority="69"/>
+    <w:lsdException w:name="Dark List Accent 6" w:uiPriority="70"/>
+    <w:lsdException w:name="Colorful Shading Accent 6" w:uiPriority="71"/>
+    <w:lsdException w:name="Colorful List Accent 6" w:uiPriority="72"/>
+    <w:lsdException w:name="Colorful Grid Accent 6" w:uiPriority="73"/>
+    <w:lsdException w:name="Subtle Emphasis" w:uiPriority="19" w:qFormat="1"/>
+    <w:lsdException w:name="Intense Emphasis" w:uiPriority="21" w:qFormat="1"/>
+    <w:lsdException w:name="Subtle Reference" w:uiPriority="31" w:qFormat="1"/>
+    <w:lsdException w:name="Intense Reference" w:uiPriority="32" w:qFormat="1"/>
+    <w:lsdException w:name="Book Title" w:uiPriority="33" w:qFormat="1"/>
+    <w:lsdException w:name="Bibliography" w:semiHidden="1" w:uiPriority="37" w:unhideWhenUsed="1"/>
+    <w:lsdException w:name="TOC Heading" w:semiHidden="1" w:uiPriority="39" w:unhideWhenUsed="1" w:qFormat="1"/>
+    <w:lsdException w:name="Plain Table 1" w:uiPriority="41"/>
+    <w:lsdException w:name="Plain Table 2" w:uiPriority="42"/>
+    <w:lsdException w:name="Plain Table 3" w:uiPriority="43"/>
+    <w:lsdException w:name="Plain Table 4" w:uiPriority="44"/>
+    <w:lsdException w:name="Plain Table 5" w:uiPriority="45"/>
+    <w:lsdException w:name="Grid Table Light" w:uiPriority="40"/>
+    <w:lsdException w:name="Grid Table 1 Light" w:uiPriority="46"/>
+    <w:lsdException w:name="Grid Table 2" w:uiPriority="47"/>
+    <w:lsdException w:name="Grid Table 3" w:uiPriority="48"/>
+    <w:lsdException w:name="Grid Table 4" w:uiPriority="49"/>
+    <w:lsdException w:name="Grid Table 5 Dark" w:uiPriority="50"/>
+    <w:lsdException w:name="Grid Table 6 Colorful" w:uiPriority="51"/>
+    <w:lsdException w:name="Grid Table 7 Colorful" w:uiPriority="52"/>
+    <w:lsdException w:name="Grid Table 1 Light Accent 1" w:uiPriority="46"/>
+    <w:lsdException w:name="Grid Table 2 Accent 1" w:uiPriority="47"/>
+    <w:lsdException w:name="Grid Table 3 Accent 1" w:uiPriority="48"/>
+    <w:lsdException w:name="Grid Table 4 Accent 1" w:uiPriority="49"/>
+    <w:lsdException w:name="Grid Table 5 Dark Accent 1" w:uiPriority="50"/>
+    <w:lsdException w:name="Grid Table 6 Colorful Accent 1" w:uiPriority="51"/>
+    <w:lsdException w:name="Grid Table 7 Colorful Accent 1" w:uiPriority="52"/>
+    <w:lsdException w:name="Grid Table 1 Light Accent 2" w:uiPriority="46"/>
+    <w:lsdException w:name="Grid Table 2 Accent 2" w:uiPriority="47"/>
+    <w:lsdException w:name="Grid Table 3 Accent 2" w:uiPriority="48"/>
+    <w:lsdException w:name="Grid Table 4 Accent 2" w:uiPriority="49"/>
+    <w:lsdException w:name="Grid Table 5 Dark Accent 2" w:uiPriority="50"/>
+    <w:lsdException w:name="Grid Table 6 Colorful Accent 2" w:uiPriority="51"/>
+    <w:lsdException w:name="Grid Table 7 Colorful Accent 2" w:uiPriority="52"/>
+    <w:lsdException w:name="Grid Table 1 Light Accent 3" w:uiPriority="46"/>
+    <w:lsdException w:name="Grid Table 2 Accent 3" w:uiPriority="47"/>
+    <w:lsdException w:name="Grid Table 3 Accent 3" w:uiPriority="48"/>
+    <w:lsdException w:name="Grid Table 4 Accent 3" w:uiPriority="49"/>
+    <w:lsdException w:name="Grid Table 5 Dark Accent 3" w:uiPriority="50"/>
+    <w:lsdException w:name="Grid Table 6 Colorful Accent 3" w:uiPriority="51"/>
+    <w:lsdException w:name="Grid Table 7 Colorful Accent 3" w:uiPriority="52"/>
+    <w:lsdException w:name="Grid Table 1 Light Accent 4" w:uiPriority="46"/>
+    <w:lsdException w:name="Grid Table 2 Accent 4" w:uiPriority="47"/>
+    <w:lsdException w:name="Grid Table 3 Accent 4" w:uiPriority="48"/>
+    <w:lsdException w:name="Grid Table 4 Accent 4" w:uiPriority="49"/>
+    <w:lsdException w:name="Grid Table 5 Dark Accent 4" w:uiPriority="50"/>
+    <w:lsdException w:name="Grid Table 6 Colorful Accent 4" w:uiPriority="51"/>
+    <w:lsdException w:name="Grid Table 7 Colorful Accent 4" w:uiPriority="52"/>
+    <w:lsdException w:name="Grid Table 1 Light Accent 5" w:uiPriority="46"/>
+    <w:lsdException w:name="Grid Table 2 Accent 5" w:uiPriority="47"/>
+    <w:lsdException w:name="Grid Table 3 Accent 5" w:uiPriority="48"/>
+    <w:lsdException w:name="Grid Table 4 Accent 5" w:uiPriority="49"/>
+    <w:lsdException w:name="Grid Table 5 Dark Accent 5" w:uiPriority="50"/>
+    <w:lsdException w:name="Grid Table 6 Colorful Accent 5" w:uiPriority="51"/>
+    <w:lsdException w:name="Grid Table 7 Colorful Accent 5" w:uiPriority="52"/>
+    <w:lsdException w:name="Grid Table 1 Light Accent 6" w:uiPriority="46"/>
+    <w:lsdException w:name="Grid Table 2 Accent 6" w:uiPriority="47"/>
+    <w:lsdException w:name="Grid Table 3 Accent 6" w:uiPriority="48"/>
+    <w:lsdException w:name="Grid Table 4 Accent 6" w:uiPriority="49"/>
+    <w:lsdException w:name="Grid Table 5 Dark Accent 6" w:uiPriority="50"/>
+    <w:lsdException w:name="Grid Table 6 Colorful Accent 6" w:uiPriority="51"/>
+    <w:lsdException w:name="Grid Table 7 Colorful Accent 6" w:uiPriority="52"/>
+    <w:lsdException w:name="List Table 1 Light" w:uiPriority="46"/>
+    <w:lsdException w:name="List Table 2" w:uiPriority="47"/>
+    <w:lsdException w:name="List Table 3" w:uiPriority="48"/>
+    <w:lsdException w:name="List Table 4" w:uiPriority="49"/>
+    <w:lsdException w:name="List Table 5 Dark" w:uiPriority="50"/>
+    <w:lsdException w:name="List Table 6 Colorful" w:uiPriority="51"/>
+    <w:lsdException w:name="List Table 7 Colorful" w:uiPriority="52"/>
+    <w:lsdException w:name="List Table 1 Light Accent 1" w:uiPriority="46"/>
+    <w:lsdException w:name="List Table 2 Accent 1" w:uiPriority="47"/>
+    <w:lsdException w:name="List Table 3 Accent 1" w:uiPriority="48"/>
+    <w:lsdException w:name="List Table 4 Accent 1" w:uiPriority="49"/>
+    <w:lsdException w:name="List Table 5 Dark Accent 1" w:uiPriority="50"/>
+    <w:lsdException w:name="List Table 6 Colorful Accent 1" w:uiPriority="51"/>
+    <w:lsdException w:name="List Table 7 Colorful Accent 1" w:uiPriority="52"/>
+    <w:lsdException w:name="List Table 1 Light Accent 2" w:uiPriority="46"/>
+    <w:lsdException w:name="List Table 2 Accent 2" w:uiPriority="47"/>
+    <w:lsdException w:name="List Table 3 Accent 2" w:uiPriority="48"/>
+    <w:lsdException w:name="List Table 4 Accent 2" w:uiPriority="49"/>
+    <w:lsdException w:name="List Table 5 Dark Accent 2" w:uiPriority="50"/>
+    <w:lsdException w:name="List Table 6 Colorful Accent 2" w:uiPriority="51"/>
+    <w:lsdException w:name="List Table 7 Colorful Accent 2" w:uiPriority="52"/>
+    <w:lsdException w:name="List Table 1 Light Accent 3" w:uiPriority="46"/>
+    <w:lsdException w:name="List Table 2 Accent 3" w:uiPriority="47"/>
+    <w:lsdException w:name="List Table 3 Accent 3" w:uiPriority="48"/>
+    <w:lsdException w:name="List Table 4 Accent 3" w:uiPriority="49"/>
+    <w:lsdException w:name="List Table 5 Dark Accent 3" w:uiPriority="50"/>
+    <w:lsdException w:name="List Table 6 Colorful Accent 3" w:uiPriority="51"/>
+    <w:lsdException w:name="List Table 7 Colorful Accent 3" w:uiPriority="52"/>
+    <w:lsdException w:name="List Table 1 Light Accent 4" w:uiPriority="46"/>
+    <w:lsdException w:name="List Table 2 Accent 4" w:uiPriority="47"/>
+    <w:lsdException w:name="List Table 3 Accent 4" w:uiPriority="48"/>
+    <w:lsdException w:name="List Table 4 Accent 4" w:uiPriority="49"/>
+    <w:lsdException w:name="List Table 5 Dark Accent 4" w:uiPriority="50"/>
+    <w:lsdException w:name="List Table 6 Colorful Accent 4" w:uiPriority="51"/>
+    <w:lsdException w:name="List Table 7 Colorful Accent 4" w:uiPriority="52"/>
+    <w:lsdException w:name="List Table 1 Light Accent 5" w:uiPriority="46"/>
+    <w:lsdException w:name="List Table 2 Accent 5" w:uiPriority="47"/>
+    <w:lsdException w:name="List Table 3 Accent 5" w:uiPriority="48"/>
+    <w:lsdException w:name="List Table 4 Accent 5" w:uiPriority="49"/>
+    <w:lsdException w:name="List Table 5 Dark Accent 5" w:uiPriority="50"/>
+    <w:lsdException w:name="List Table 6 Colorful Accent 5" w:uiPriority="51"/>
+    <w:lsdException w:name="List Table 7 Colorful Accent 5" w:uiPriority="52"/>
+    <w:lsdException w:name="List Table 1 Light Accent 6" w:uiPriority="46"/>
+    <w:lsdException w:name="List Table 2 Accent 6" w:uiPriority="47"/>
+    <w:lsdException w:name="List Table 3 Accent 6" w:uiPriority="48"/>
+    <w:lsdException w:name="List Table 4 Accent 6" w:uiPriority="49"/>
+    <w:lsdException w:name="List Table 5 Dark Accent 6" w:uiPriority="50"/>
+    <w:lsdException w:name="List Table 6 Colorful Accent 6" w:uiPriority="51"/>
+    <w:lsdException w:name="List Table 7 Colorful Accent 6" w:uiPriority="52"/>
+    <w:lsdException w:name="Mention" w:semiHidden="1" w:unhideWhenUsed="1"/>
   </w:latentStyles>
   <w:style w:type="paragraph" w:default="1" w:styleId="Normal">
     <w:name w:val="Normal"/>
@@ -7564,7 +8563,6 @@
     <w:uiPriority w:val="99"/>
     <w:semiHidden/>
     <w:unhideWhenUsed/>
-    <w:qFormat/>
     <w:tblPr>
       <w:tblInd w:w="0" w:type="dxa"/>
       <w:tblCellMar>
@@ -7758,9 +8756,18 @@
 </file>
 
 <file path=word/charts/chart1.xml><?xml version="1.0" encoding="utf-8"?>
-<c:chartSpace xmlns:c="http://schemas.openxmlformats.org/drawingml/2006/chart" xmlns:a="http://schemas.openxmlformats.org/drawingml/2006/main" xmlns:r="http://schemas.openxmlformats.org/officeDocument/2006/relationships">
-  <c:date1904 val="1"/>
+<c:chartSpace xmlns:c="http://schemas.openxmlformats.org/drawingml/2006/chart" xmlns:a="http://schemas.openxmlformats.org/drawingml/2006/main" xmlns:r="http://schemas.openxmlformats.org/officeDocument/2006/relationships" xmlns:c16r2="http://schemas.microsoft.com/office/drawing/2015/06/chart">
+  <c:date1904 val="0"/>
   <c:lang val="en-US"/>
+  <c:roundedCorners val="0"/>
+  <mc:AlternateContent xmlns:mc="http://schemas.openxmlformats.org/markup-compatibility/2006">
+    <mc:Choice xmlns:c14="http://schemas.microsoft.com/office/drawing/2007/8/2/chart" Requires="c14">
+      <c14:style val="102"/>
+    </mc:Choice>
+    <mc:Fallback>
+      <c:style val="2"/>
+    </mc:Fallback>
+  </mc:AlternateContent>
   <c:chart>
     <c:title>
       <c:tx>
@@ -7793,6 +8800,7 @@
           </a:p>
         </c:rich>
       </c:tx>
+      <c:overlay val="0"/>
       <c:spPr>
         <a:noFill/>
         <a:ln>
@@ -7801,6 +8809,7 @@
         <a:effectLst/>
       </c:spPr>
     </c:title>
+    <c:autoTitleDeleted val="0"/>
     <c:plotArea>
       <c:layout>
         <c:manualLayout>
@@ -7815,6 +8824,7 @@
       </c:layout>
       <c:lineChart>
         <c:grouping val="standard"/>
+        <c:varyColors val="0"/>
         <c:ser>
           <c:idx val="0"/>
           <c:order val="0"/>
@@ -7876,8 +8886,14 @@
               </a:p>
             </c:txPr>
             <c:dLblPos val="l"/>
+            <c:showLegendKey val="0"/>
             <c:showVal val="1"/>
-            <c:extLst xmlns:c16r2="http://schemas.microsoft.com/office/drawing/2015/06/chart">
+            <c:showCatName val="0"/>
+            <c:showSerName val="0"/>
+            <c:showPercent val="0"/>
+            <c:showBubbleSize val="0"/>
+            <c:showLeaderLines val="0"/>
+            <c:extLst>
               <c:ext xmlns:c15="http://schemas.microsoft.com/office/drawing/2012/chart" uri="{CE6537A1-D6FC-4f65-9D91-7224C49458BB}">
                 <c15:showLeaderLines val="1"/>
                 <c15:leaderLines>
@@ -7941,7 +8957,8 @@
               </c:numCache>
             </c:numRef>
           </c:val>
-          <c:extLst xmlns:c16r2="http://schemas.microsoft.com/office/drawing/2015/06/chart">
+          <c:smooth val="0"/>
+          <c:extLst>
             <c:ext xmlns:c16="http://schemas.microsoft.com/office/drawing/2014/chart" uri="{C3380CC4-5D6E-409C-BE32-E72D297353CC}">
               <c16:uniqueId val="{00000000-9B57-495F-91A2-25B1F04CF597}"/>
             </c:ext>
@@ -8008,8 +9025,14 @@
               </a:p>
             </c:txPr>
             <c:dLblPos val="l"/>
+            <c:showLegendKey val="0"/>
             <c:showVal val="1"/>
-            <c:extLst xmlns:c16r2="http://schemas.microsoft.com/office/drawing/2015/06/chart">
+            <c:showCatName val="0"/>
+            <c:showSerName val="0"/>
+            <c:showPercent val="0"/>
+            <c:showBubbleSize val="0"/>
+            <c:showLeaderLines val="0"/>
+            <c:extLst>
               <c:ext xmlns:c15="http://schemas.microsoft.com/office/drawing/2012/chart" uri="{CE6537A1-D6FC-4f65-9D91-7224C49458BB}">
                 <c15:showLeaderLines val="1"/>
                 <c15:leaderLines>
@@ -8073,16 +9096,23 @@
               </c:numCache>
             </c:numRef>
           </c:val>
-          <c:extLst xmlns:c16r2="http://schemas.microsoft.com/office/drawing/2015/06/chart">
+          <c:smooth val="0"/>
+          <c:extLst>
             <c:ext xmlns:c16="http://schemas.microsoft.com/office/drawing/2014/chart" uri="{C3380CC4-5D6E-409C-BE32-E72D297353CC}">
               <c16:uniqueId val="{00000002-9B57-495F-91A2-25B1F04CF597}"/>
             </c:ext>
           </c:extLst>
         </c:ser>
         <c:dLbls>
+          <c:showLegendKey val="0"/>
           <c:showVal val="1"/>
+          <c:showCatName val="0"/>
+          <c:showSerName val="0"/>
+          <c:showPercent val="0"/>
+          <c:showBubbleSize val="0"/>
         </c:dLbls>
         <c:marker val="1"/>
+        <c:smooth val="0"/>
         <c:axId val="108400640"/>
         <c:axId val="108403712"/>
       </c:lineChart>
@@ -8091,6 +9121,7 @@
         <c:scaling>
           <c:orientation val="minMax"/>
         </c:scaling>
+        <c:delete val="0"/>
         <c:axPos val="b"/>
         <c:title>
           <c:tx>
@@ -8118,6 +9149,7 @@
               </a:p>
             </c:rich>
           </c:tx>
+          <c:overlay val="0"/>
           <c:spPr>
             <a:noFill/>
             <a:ln>
@@ -8128,6 +9160,7 @@
         </c:title>
         <c:numFmt formatCode="General" sourceLinked="1"/>
         <c:majorTickMark val="none"/>
+        <c:minorTickMark val="none"/>
         <c:tickLblPos val="nextTo"/>
         <c:spPr>
           <a:noFill/>
@@ -8167,12 +9200,14 @@
         <c:auto val="1"/>
         <c:lblAlgn val="ctr"/>
         <c:lblOffset val="100"/>
+        <c:noMultiLvlLbl val="0"/>
       </c:catAx>
       <c:valAx>
         <c:axId val="108403712"/>
         <c:scaling>
           <c:orientation val="minMax"/>
         </c:scaling>
+        <c:delete val="0"/>
         <c:axPos val="l"/>
         <c:majorGridlines>
           <c:spPr>
@@ -8219,6 +9254,7 @@
               </a:p>
             </c:rich>
           </c:tx>
+          <c:overlay val="0"/>
           <c:spPr>
             <a:noFill/>
             <a:ln>
@@ -8229,6 +9265,7 @@
         </c:title>
         <c:numFmt formatCode="General" sourceLinked="1"/>
         <c:majorTickMark val="none"/>
+        <c:minorTickMark val="none"/>
         <c:tickLblPos val="nextTo"/>
         <c:spPr>
           <a:noFill/>
@@ -8271,6 +9308,7 @@
     </c:plotArea>
     <c:legend>
       <c:legendPos val="b"/>
+      <c:overlay val="0"/>
       <c:spPr>
         <a:noFill/>
         <a:ln>
@@ -8301,6 +9339,7 @@
     </c:legend>
     <c:plotVisOnly val="1"/>
     <c:dispBlanksAs val="gap"/>
+    <c:showDLblsOverMax val="0"/>
   </c:chart>
   <c:spPr>
     <a:solidFill>
@@ -8327,13 +9366,25 @@
       <a:endParaRPr lang="en-US"/>
     </a:p>
   </c:txPr>
-  <c:externalData r:id="rId1"/>
+  <c:externalData r:id="rId1">
+    <c:autoUpdate val="0"/>
+  </c:externalData>
 </c:chartSpace>
 </file>
 
 <file path=word/charts/chart2.xml><?xml version="1.0" encoding="utf-8"?>
-<c:chartSpace xmlns:c="http://schemas.openxmlformats.org/drawingml/2006/chart" xmlns:a="http://schemas.openxmlformats.org/drawingml/2006/main" xmlns:r="http://schemas.openxmlformats.org/officeDocument/2006/relationships">
+<c:chartSpace xmlns:c="http://schemas.openxmlformats.org/drawingml/2006/chart" xmlns:a="http://schemas.openxmlformats.org/drawingml/2006/main" xmlns:r="http://schemas.openxmlformats.org/officeDocument/2006/relationships" xmlns:c16r2="http://schemas.microsoft.com/office/drawing/2015/06/chart">
+  <c:date1904 val="0"/>
   <c:lang val="en-US"/>
+  <c:roundedCorners val="0"/>
+  <mc:AlternateContent xmlns:mc="http://schemas.openxmlformats.org/markup-compatibility/2006">
+    <mc:Choice xmlns:c14="http://schemas.microsoft.com/office/drawing/2007/8/2/chart" Requires="c14">
+      <c14:style val="102"/>
+    </mc:Choice>
+    <mc:Fallback>
+      <c:style val="2"/>
+    </mc:Fallback>
+  </mc:AlternateContent>
   <c:chart>
     <c:title>
       <c:tx>
@@ -8366,6 +9417,7 @@
           </a:p>
         </c:rich>
       </c:tx>
+      <c:overlay val="0"/>
       <c:spPr>
         <a:noFill/>
         <a:ln>
@@ -8374,6 +9426,7 @@
         <a:effectLst/>
       </c:spPr>
     </c:title>
+    <c:autoTitleDeleted val="0"/>
     <c:plotArea>
       <c:layout>
         <c:manualLayout>
@@ -8388,6 +9441,7 @@
       </c:layout>
       <c:lineChart>
         <c:grouping val="standard"/>
+        <c:varyColors val="0"/>
         <c:ser>
           <c:idx val="0"/>
           <c:order val="0"/>
@@ -8449,8 +9503,14 @@
               </a:p>
             </c:txPr>
             <c:dLblPos val="r"/>
+            <c:showLegendKey val="0"/>
             <c:showVal val="1"/>
-            <c:extLst xmlns:c16r2="http://schemas.microsoft.com/office/drawing/2015/06/chart">
+            <c:showCatName val="0"/>
+            <c:showSerName val="0"/>
+            <c:showPercent val="0"/>
+            <c:showBubbleSize val="0"/>
+            <c:showLeaderLines val="0"/>
+            <c:extLst>
               <c:ext xmlns:c15="http://schemas.microsoft.com/office/drawing/2012/chart" uri="{CE6537A1-D6FC-4f65-9D91-7224C49458BB}">
                 <c15:showLeaderLines val="1"/>
                 <c15:leaderLines>
@@ -8535,7 +9595,8 @@
               </c:numCache>
             </c:numRef>
           </c:val>
-          <c:extLst xmlns:c16r2="http://schemas.microsoft.com/office/drawing/2015/06/chart">
+          <c:smooth val="0"/>
+          <c:extLst>
             <c:ext xmlns:c16="http://schemas.microsoft.com/office/drawing/2014/chart" uri="{C3380CC4-5D6E-409C-BE32-E72D297353CC}">
               <c16:uniqueId val="{00000000-5A08-481D-B25F-3811F65980B8}"/>
             </c:ext>
@@ -8602,8 +9663,14 @@
               </a:p>
             </c:txPr>
             <c:dLblPos val="r"/>
+            <c:showLegendKey val="0"/>
             <c:showVal val="1"/>
-            <c:extLst xmlns:c16r2="http://schemas.microsoft.com/office/drawing/2015/06/chart">
+            <c:showCatName val="0"/>
+            <c:showSerName val="0"/>
+            <c:showPercent val="0"/>
+            <c:showBubbleSize val="0"/>
+            <c:showLeaderLines val="0"/>
+            <c:extLst>
               <c:ext xmlns:c15="http://schemas.microsoft.com/office/drawing/2012/chart" uri="{CE6537A1-D6FC-4f65-9D91-7224C49458BB}">
                 <c15:showLeaderLines val="1"/>
                 <c15:leaderLines>
@@ -8688,16 +9755,23 @@
               </c:numCache>
             </c:numRef>
           </c:val>
-          <c:extLst xmlns:c16r2="http://schemas.microsoft.com/office/drawing/2015/06/chart">
+          <c:smooth val="0"/>
+          <c:extLst>
             <c:ext xmlns:c16="http://schemas.microsoft.com/office/drawing/2014/chart" uri="{C3380CC4-5D6E-409C-BE32-E72D297353CC}">
               <c16:uniqueId val="{00000001-5A08-481D-B25F-3811F65980B8}"/>
             </c:ext>
           </c:extLst>
         </c:ser>
         <c:dLbls>
+          <c:showLegendKey val="0"/>
           <c:showVal val="1"/>
+          <c:showCatName val="0"/>
+          <c:showSerName val="0"/>
+          <c:showPercent val="0"/>
+          <c:showBubbleSize val="0"/>
         </c:dLbls>
         <c:marker val="1"/>
+        <c:smooth val="0"/>
         <c:axId val="109438080"/>
         <c:axId val="116975104"/>
       </c:lineChart>
@@ -8706,6 +9780,7 @@
         <c:scaling>
           <c:orientation val="minMax"/>
         </c:scaling>
+        <c:delete val="0"/>
         <c:axPos val="b"/>
         <c:title>
           <c:tx>
@@ -8733,6 +9808,7 @@
               </a:p>
             </c:rich>
           </c:tx>
+          <c:overlay val="0"/>
           <c:spPr>
             <a:noFill/>
             <a:ln>
@@ -8743,6 +9819,7 @@
         </c:title>
         <c:numFmt formatCode="General" sourceLinked="1"/>
         <c:majorTickMark val="none"/>
+        <c:minorTickMark val="none"/>
         <c:tickLblPos val="nextTo"/>
         <c:spPr>
           <a:noFill/>
@@ -8782,12 +9859,14 @@
         <c:auto val="1"/>
         <c:lblAlgn val="ctr"/>
         <c:lblOffset val="100"/>
+        <c:noMultiLvlLbl val="0"/>
       </c:catAx>
       <c:valAx>
         <c:axId val="116975104"/>
         <c:scaling>
           <c:orientation val="minMax"/>
         </c:scaling>
+        <c:delete val="0"/>
         <c:axPos val="l"/>
         <c:majorGridlines>
           <c:spPr>
@@ -8834,6 +9913,7 @@
               </a:p>
             </c:rich>
           </c:tx>
+          <c:overlay val="0"/>
           <c:spPr>
             <a:noFill/>
             <a:ln>
@@ -8844,6 +9924,7 @@
         </c:title>
         <c:numFmt formatCode="General" sourceLinked="1"/>
         <c:majorTickMark val="none"/>
+        <c:minorTickMark val="none"/>
         <c:tickLblPos val="nextTo"/>
         <c:spPr>
           <a:noFill/>
@@ -8886,6 +9967,7 @@
     </c:plotArea>
     <c:legend>
       <c:legendPos val="b"/>
+      <c:overlay val="0"/>
       <c:spPr>
         <a:noFill/>
         <a:ln>
@@ -8916,6 +9998,7 @@
     </c:legend>
     <c:plotVisOnly val="1"/>
     <c:dispBlanksAs val="gap"/>
+    <c:showDLblsOverMax val="0"/>
   </c:chart>
   <c:spPr>
     <a:solidFill>
@@ -8942,14 +10025,25 @@
       <a:endParaRPr lang="en-US"/>
     </a:p>
   </c:txPr>
-  <c:externalData r:id="rId1"/>
+  <c:externalData r:id="rId1">
+    <c:autoUpdate val="0"/>
+  </c:externalData>
 </c:chartSpace>
 </file>
 
 <file path=word/charts/chart3.xml><?xml version="1.0" encoding="utf-8"?>
-<c:chartSpace xmlns:c="http://schemas.openxmlformats.org/drawingml/2006/chart" xmlns:a="http://schemas.openxmlformats.org/drawingml/2006/main" xmlns:r="http://schemas.openxmlformats.org/officeDocument/2006/relationships">
-  <c:date1904 val="1"/>
+<c:chartSpace xmlns:c="http://schemas.openxmlformats.org/drawingml/2006/chart" xmlns:a="http://schemas.openxmlformats.org/drawingml/2006/main" xmlns:r="http://schemas.openxmlformats.org/officeDocument/2006/relationships" xmlns:c16r2="http://schemas.microsoft.com/office/drawing/2015/06/chart">
+  <c:date1904 val="0"/>
   <c:lang val="en-US"/>
+  <c:roundedCorners val="0"/>
+  <mc:AlternateContent xmlns:mc="http://schemas.openxmlformats.org/markup-compatibility/2006">
+    <mc:Choice xmlns:c14="http://schemas.microsoft.com/office/drawing/2007/8/2/chart" Requires="c14">
+      <c14:style val="102"/>
+    </mc:Choice>
+    <mc:Fallback>
+      <c:style val="2"/>
+    </mc:Fallback>
+  </mc:AlternateContent>
   <c:chart>
     <c:title>
       <c:tx>
@@ -8981,6 +10075,7 @@
           </a:p>
         </c:rich>
       </c:tx>
+      <c:overlay val="0"/>
       <c:spPr>
         <a:noFill/>
         <a:ln>
@@ -8989,10 +10084,12 @@
         <a:effectLst/>
       </c:spPr>
     </c:title>
+    <c:autoTitleDeleted val="0"/>
     <c:plotArea>
       <c:layout/>
       <c:lineChart>
         <c:grouping val="standard"/>
+        <c:varyColors val="0"/>
         <c:ser>
           <c:idx val="0"/>
           <c:order val="0"/>
@@ -9054,8 +10151,14 @@
               </a:p>
             </c:txPr>
             <c:dLblPos val="l"/>
+            <c:showLegendKey val="0"/>
             <c:showVal val="1"/>
-            <c:extLst xmlns:c16r2="http://schemas.microsoft.com/office/drawing/2015/06/chart">
+            <c:showCatName val="0"/>
+            <c:showSerName val="0"/>
+            <c:showPercent val="0"/>
+            <c:showBubbleSize val="0"/>
+            <c:showLeaderLines val="0"/>
+            <c:extLst>
               <c:ext xmlns:c15="http://schemas.microsoft.com/office/drawing/2012/chart" uri="{CE6537A1-D6FC-4f65-9D91-7224C49458BB}">
                 <c15:showLeaderLines val="1"/>
                 <c15:leaderLines>
@@ -9119,7 +10222,8 @@
               </c:numCache>
             </c:numRef>
           </c:val>
-          <c:extLst xmlns:c16r2="http://schemas.microsoft.com/office/drawing/2015/06/chart">
+          <c:smooth val="0"/>
+          <c:extLst>
             <c:ext xmlns:c16="http://schemas.microsoft.com/office/drawing/2014/chart" uri="{C3380CC4-5D6E-409C-BE32-E72D297353CC}">
               <c16:uniqueId val="{00000000-C939-48DD-AEB1-F695A29DF35C}"/>
             </c:ext>
@@ -9186,8 +10290,14 @@
               </a:p>
             </c:txPr>
             <c:dLblPos val="l"/>
+            <c:showLegendKey val="0"/>
             <c:showVal val="1"/>
-            <c:extLst xmlns:c16r2="http://schemas.microsoft.com/office/drawing/2015/06/chart">
+            <c:showCatName val="0"/>
+            <c:showSerName val="0"/>
+            <c:showPercent val="0"/>
+            <c:showBubbleSize val="0"/>
+            <c:showLeaderLines val="0"/>
+            <c:extLst>
               <c:ext xmlns:c15="http://schemas.microsoft.com/office/drawing/2012/chart" uri="{CE6537A1-D6FC-4f65-9D91-7224C49458BB}">
                 <c15:showLeaderLines val="1"/>
                 <c15:leaderLines>
@@ -9251,16 +10361,23 @@
               </c:numCache>
             </c:numRef>
           </c:val>
-          <c:extLst xmlns:c16r2="http://schemas.microsoft.com/office/drawing/2015/06/chart">
+          <c:smooth val="0"/>
+          <c:extLst>
             <c:ext xmlns:c16="http://schemas.microsoft.com/office/drawing/2014/chart" uri="{C3380CC4-5D6E-409C-BE32-E72D297353CC}">
               <c16:uniqueId val="{00000001-C939-48DD-AEB1-F695A29DF35C}"/>
             </c:ext>
           </c:extLst>
         </c:ser>
         <c:dLbls>
+          <c:showLegendKey val="0"/>
           <c:showVal val="1"/>
+          <c:showCatName val="0"/>
+          <c:showSerName val="0"/>
+          <c:showPercent val="0"/>
+          <c:showBubbleSize val="0"/>
         </c:dLbls>
         <c:marker val="1"/>
+        <c:smooth val="0"/>
         <c:axId val="117612928"/>
         <c:axId val="117615232"/>
       </c:lineChart>
@@ -9269,6 +10386,7 @@
         <c:scaling>
           <c:orientation val="minMax"/>
         </c:scaling>
+        <c:delete val="0"/>
         <c:axPos val="b"/>
         <c:title>
           <c:tx>
@@ -9296,6 +10414,7 @@
               </a:p>
             </c:rich>
           </c:tx>
+          <c:overlay val="0"/>
           <c:spPr>
             <a:noFill/>
             <a:ln>
@@ -9306,6 +10425,7 @@
         </c:title>
         <c:numFmt formatCode="General" sourceLinked="1"/>
         <c:majorTickMark val="none"/>
+        <c:minorTickMark val="none"/>
         <c:tickLblPos val="nextTo"/>
         <c:spPr>
           <a:noFill/>
@@ -9345,12 +10465,14 @@
         <c:auto val="1"/>
         <c:lblAlgn val="ctr"/>
         <c:lblOffset val="100"/>
+        <c:noMultiLvlLbl val="0"/>
       </c:catAx>
       <c:valAx>
         <c:axId val="117615232"/>
         <c:scaling>
           <c:orientation val="minMax"/>
         </c:scaling>
+        <c:delete val="0"/>
         <c:axPos val="l"/>
         <c:majorGridlines>
           <c:spPr>
@@ -9392,6 +10514,7 @@
               </a:p>
             </c:rich>
           </c:tx>
+          <c:overlay val="0"/>
           <c:spPr>
             <a:noFill/>
             <a:ln>
@@ -9402,6 +10525,7 @@
         </c:title>
         <c:numFmt formatCode="General" sourceLinked="1"/>
         <c:majorTickMark val="none"/>
+        <c:minorTickMark val="none"/>
         <c:tickLblPos val="nextTo"/>
         <c:spPr>
           <a:noFill/>
@@ -9444,6 +10568,7 @@
     </c:plotArea>
     <c:legend>
       <c:legendPos val="b"/>
+      <c:overlay val="0"/>
       <c:spPr>
         <a:noFill/>
         <a:ln>
@@ -9474,6 +10599,7 @@
     </c:legend>
     <c:plotVisOnly val="1"/>
     <c:dispBlanksAs val="gap"/>
+    <c:showDLblsOverMax val="0"/>
   </c:chart>
   <c:spPr>
     <a:solidFill>
@@ -9500,13 +10626,25 @@
       <a:endParaRPr lang="en-US"/>
     </a:p>
   </c:txPr>
-  <c:externalData r:id="rId1"/>
+  <c:externalData r:id="rId1">
+    <c:autoUpdate val="0"/>
+  </c:externalData>
 </c:chartSpace>
 </file>
 
 <file path=word/charts/chart4.xml><?xml version="1.0" encoding="utf-8"?>
-<c:chartSpace xmlns:c="http://schemas.openxmlformats.org/drawingml/2006/chart" xmlns:a="http://schemas.openxmlformats.org/drawingml/2006/main" xmlns:r="http://schemas.openxmlformats.org/officeDocument/2006/relationships">
+<c:chartSpace xmlns:c="http://schemas.openxmlformats.org/drawingml/2006/chart" xmlns:a="http://schemas.openxmlformats.org/drawingml/2006/main" xmlns:r="http://schemas.openxmlformats.org/officeDocument/2006/relationships" xmlns:c16r2="http://schemas.microsoft.com/office/drawing/2015/06/chart">
+  <c:date1904 val="0"/>
   <c:lang val="en-US"/>
+  <c:roundedCorners val="0"/>
+  <mc:AlternateContent xmlns:mc="http://schemas.openxmlformats.org/markup-compatibility/2006">
+    <mc:Choice xmlns:c14="http://schemas.microsoft.com/office/drawing/2007/8/2/chart" Requires="c14">
+      <c14:style val="102"/>
+    </mc:Choice>
+    <mc:Fallback>
+      <c:style val="2"/>
+    </mc:Fallback>
+  </mc:AlternateContent>
   <c:chart>
     <c:title>
       <c:tx>
@@ -9538,6 +10676,7 @@
           </a:p>
         </c:rich>
       </c:tx>
+      <c:overlay val="0"/>
       <c:spPr>
         <a:noFill/>
         <a:ln>
@@ -9546,10 +10685,12 @@
         <a:effectLst/>
       </c:spPr>
     </c:title>
+    <c:autoTitleDeleted val="0"/>
     <c:plotArea>
       <c:layout/>
       <c:lineChart>
         <c:grouping val="standard"/>
+        <c:varyColors val="0"/>
         <c:ser>
           <c:idx val="0"/>
           <c:order val="0"/>
@@ -9611,8 +10752,14 @@
               </a:p>
             </c:txPr>
             <c:dLblPos val="r"/>
+            <c:showLegendKey val="0"/>
             <c:showVal val="1"/>
-            <c:extLst xmlns:c16r2="http://schemas.microsoft.com/office/drawing/2015/06/chart">
+            <c:showCatName val="0"/>
+            <c:showSerName val="0"/>
+            <c:showPercent val="0"/>
+            <c:showBubbleSize val="0"/>
+            <c:showLeaderLines val="0"/>
+            <c:extLst>
               <c:ext xmlns:c15="http://schemas.microsoft.com/office/drawing/2012/chart" uri="{CE6537A1-D6FC-4f65-9D91-7224C49458BB}">
                 <c15:showLeaderLines val="1"/>
                 <c15:leaderLines>
@@ -9694,7 +10841,8 @@
               </c:numCache>
             </c:numRef>
           </c:val>
-          <c:extLst xmlns:c16r2="http://schemas.microsoft.com/office/drawing/2015/06/chart">
+          <c:smooth val="0"/>
+          <c:extLst>
             <c:ext xmlns:c16="http://schemas.microsoft.com/office/drawing/2014/chart" uri="{C3380CC4-5D6E-409C-BE32-E72D297353CC}">
               <c16:uniqueId val="{00000000-105B-439E-BB6A-AEB823C4C654}"/>
             </c:ext>
@@ -9761,8 +10909,14 @@
               </a:p>
             </c:txPr>
             <c:dLblPos val="r"/>
+            <c:showLegendKey val="0"/>
             <c:showVal val="1"/>
-            <c:extLst xmlns:c16r2="http://schemas.microsoft.com/office/drawing/2015/06/chart">
+            <c:showCatName val="0"/>
+            <c:showSerName val="0"/>
+            <c:showPercent val="0"/>
+            <c:showBubbleSize val="0"/>
+            <c:showLeaderLines val="0"/>
+            <c:extLst>
               <c:ext xmlns:c15="http://schemas.microsoft.com/office/drawing/2012/chart" uri="{CE6537A1-D6FC-4f65-9D91-7224C49458BB}">
                 <c15:showLeaderLines val="1"/>
                 <c15:leaderLines>
@@ -9844,16 +10998,23 @@
               </c:numCache>
             </c:numRef>
           </c:val>
-          <c:extLst xmlns:c16r2="http://schemas.microsoft.com/office/drawing/2015/06/chart">
+          <c:smooth val="0"/>
+          <c:extLst>
             <c:ext xmlns:c16="http://schemas.microsoft.com/office/drawing/2014/chart" uri="{C3380CC4-5D6E-409C-BE32-E72D297353CC}">
               <c16:uniqueId val="{00000001-105B-439E-BB6A-AEB823C4C654}"/>
             </c:ext>
           </c:extLst>
         </c:ser>
         <c:dLbls>
+          <c:showLegendKey val="0"/>
           <c:showVal val="1"/>
+          <c:showCatName val="0"/>
+          <c:showSerName val="0"/>
+          <c:showPercent val="0"/>
+          <c:showBubbleSize val="0"/>
         </c:dLbls>
         <c:marker val="1"/>
+        <c:smooth val="0"/>
         <c:axId val="117610368"/>
         <c:axId val="120217600"/>
       </c:lineChart>
@@ -9862,6 +11023,7 @@
         <c:scaling>
           <c:orientation val="minMax"/>
         </c:scaling>
+        <c:delete val="0"/>
         <c:axPos val="b"/>
         <c:title>
           <c:tx>
@@ -9889,6 +11051,7 @@
               </a:p>
             </c:rich>
           </c:tx>
+          <c:overlay val="0"/>
           <c:spPr>
             <a:noFill/>
             <a:ln>
@@ -9899,6 +11062,7 @@
         </c:title>
         <c:numFmt formatCode="General" sourceLinked="1"/>
         <c:majorTickMark val="none"/>
+        <c:minorTickMark val="none"/>
         <c:tickLblPos val="nextTo"/>
         <c:spPr>
           <a:noFill/>
@@ -9938,12 +11102,14 @@
         <c:auto val="1"/>
         <c:lblAlgn val="ctr"/>
         <c:lblOffset val="100"/>
+        <c:noMultiLvlLbl val="0"/>
       </c:catAx>
       <c:valAx>
         <c:axId val="120217600"/>
         <c:scaling>
           <c:orientation val="minMax"/>
         </c:scaling>
+        <c:delete val="0"/>
         <c:axPos val="l"/>
         <c:majorGridlines>
           <c:spPr>
@@ -9985,6 +11151,7 @@
               </a:p>
             </c:rich>
           </c:tx>
+          <c:overlay val="0"/>
           <c:spPr>
             <a:noFill/>
             <a:ln>
@@ -9995,6 +11162,7 @@
         </c:title>
         <c:numFmt formatCode="General" sourceLinked="1"/>
         <c:majorTickMark val="none"/>
+        <c:minorTickMark val="none"/>
         <c:tickLblPos val="nextTo"/>
         <c:spPr>
           <a:noFill/>
@@ -10037,6 +11205,7 @@
     </c:plotArea>
     <c:legend>
       <c:legendPos val="b"/>
+      <c:overlay val="0"/>
       <c:spPr>
         <a:noFill/>
         <a:ln>
@@ -10067,6 +11236,7 @@
     </c:legend>
     <c:plotVisOnly val="1"/>
     <c:dispBlanksAs val="gap"/>
+    <c:showDLblsOverMax val="0"/>
   </c:chart>
   <c:spPr>
     <a:solidFill>
@@ -10093,7 +11263,9 @@
       <a:endParaRPr lang="en-US"/>
     </a:p>
   </c:txPr>
-  <c:externalData r:id="rId1"/>
+  <c:externalData r:id="rId1">
+    <c:autoUpdate val="0"/>
+  </c:externalData>
 </c:chartSpace>
 </file>
 
@@ -10352,7 +11524,7 @@
   <a:extraClrSchemeLst/>
   <a:extLst>
     <a:ext uri="{05A4C25C-085E-4340-85A3-A5531E510DB2}">
-      <thm15:themeFamily xmlns:thm15="http://schemas.microsoft.com/office/thememl/2012/main" xmlns="" name="Office Theme" id="{62F939B6-93AF-4DB8-9C6B-D6C7DFDC589F}" vid="{4A3C46E8-61CC-4603-A589-7422A47A8E4A}"/>
+      <thm15:themeFamily xmlns:thm15="http://schemas.microsoft.com/office/thememl/2012/main" name="Office Theme" id="{62F939B6-93AF-4DB8-9C6B-D6C7DFDC589F}" vid="{4A3C46E8-61CC-4603-A589-7422A47A8E4A}"/>
     </a:ext>
   </a:extLst>
 </a:theme>

</xml_diff>

<commit_message>
fixed my code review to d6
</commit_message>
<xml_diff>
--- a/D5.docx
+++ b/D5.docx
@@ -6702,7 +6702,15 @@
           <w:sz w:val="28"/>
           <w:szCs w:val="28"/>
         </w:rPr>
-        <w:t>good. No useless global variables and repetitive code.</w:t>
+        <w:t xml:space="preserve">good. </w:t>
+      </w:r>
+      <w:r>
+        <w:rPr>
+          <w:rFonts w:asciiTheme="minorHAnsi" w:eastAsiaTheme="minorEastAsia" w:hAnsiTheme="minorHAnsi" w:cstheme="minorBidi"/>
+          <w:sz w:val="28"/>
+          <w:szCs w:val="28"/>
+        </w:rPr>
+        <w:t>All of the variable names, and choice in algorithms was done well</w:t>
       </w:r>
     </w:p>
     <w:p>
@@ -6949,17 +6957,7 @@
           <w:sz w:val="28"/>
           <w:szCs w:val="28"/>
         </w:rPr>
-        <w:t>Documentation is good, very clear and thorough</w:t>
-      </w:r>
-      <w:bookmarkStart w:id="19" w:name="_GoBack"/>
-      <w:bookmarkEnd w:id="19"/>
-      <w:r>
-        <w:rPr>
-          <w:rFonts w:asciiTheme="minorHAnsi" w:eastAsiaTheme="minorEastAsia" w:hAnsiTheme="minorHAnsi" w:cstheme="minorBidi"/>
-          <w:sz w:val="28"/>
-          <w:szCs w:val="28"/>
-        </w:rPr>
-        <w:t xml:space="preserve"> throughout the suite.</w:t>
+        <w:t>Documentation is good, very clear and thorough throughout the suite.</w:t>
       </w:r>
     </w:p>
     <w:p>
@@ -7003,7 +7001,7 @@
           <w:sz w:val="28"/>
           <w:szCs w:val="28"/>
         </w:rPr>
-        <w:t xml:space="preserve">Code is perfectly readable with clean breaks however one variable is not named well. </w:t>
+        <w:t xml:space="preserve">Code is perfectly readable with clean breaks. </w:t>
       </w:r>
     </w:p>
     <w:p>
@@ -7153,10 +7151,29 @@
           <w:u w:val="single"/>
         </w:rPr>
       </w:pPr>
-      <w:r>
-        <w:rPr>
-          <w:u w:val="single"/>
-        </w:rPr>
+    </w:p>
+    <w:p>
+      <w:pPr>
+        <w:pStyle w:val="Heading1"/>
+        <w:rPr>
+          <w:u w:val="single"/>
+        </w:rPr>
+      </w:pPr>
+      <w:bookmarkStart w:id="19" w:name="_GoBack"/>
+      <w:bookmarkEnd w:id="19"/>
+    </w:p>
+    <w:p>
+      <w:pPr>
+        <w:pStyle w:val="Heading1"/>
+        <w:rPr>
+          <w:u w:val="single"/>
+        </w:rPr>
+      </w:pPr>
+      <w:r>
+        <w:rPr>
+          <w:u w:val="single"/>
+        </w:rPr>
+        <w:lastRenderedPageBreak/>
         <w:t xml:space="preserve">Project </w:t>
       </w:r>
       <w:r>
@@ -7185,7 +7202,6 @@
           <w:sz w:val="24"/>
           <w:szCs w:val="32"/>
         </w:rPr>
-        <w:lastRenderedPageBreak/>
         <w:t xml:space="preserve">It was a good project overall, the team had a lot of fun working together. Our team has known each other a long time, and which is why we were able to work so well with each other. We were caught up with the project throughout the semester, except for a few phases where we needed to meet and re-plan what we had to do. </w:t>
       </w:r>
       <w:r>

</xml_diff>

<commit_message>
Added project burndown chart to d5 doc
</commit_message>
<xml_diff>
--- a/D5.docx
+++ b/D5.docx
@@ -100,23 +100,7 @@
           <w:sz w:val="48"/>
           <w:szCs w:val="48"/>
         </w:rPr>
-        <w:t xml:space="preserve">Amine </w:t>
-      </w:r>
-      <w:proofErr w:type="spellStart"/>
-      <w:r>
-        <w:rPr>
-          <w:sz w:val="48"/>
-          <w:szCs w:val="48"/>
-        </w:rPr>
-        <w:t>Benaicha</w:t>
-      </w:r>
-      <w:proofErr w:type="spellEnd"/>
-      <w:r>
-        <w:rPr>
-          <w:sz w:val="48"/>
-          <w:szCs w:val="48"/>
-        </w:rPr>
-        <w:t xml:space="preserve"> </w:t>
+        <w:t xml:space="preserve">Amine Benaicha </w:t>
       </w:r>
       <w:r>
         <w:br/>
@@ -293,6 +277,8 @@
           <w:r>
             <w:t>Contents</w:t>
           </w:r>
+          <w:bookmarkStart w:id="0" w:name="_GoBack"/>
+          <w:bookmarkEnd w:id="0"/>
         </w:p>
         <w:p>
           <w:pPr>
@@ -315,7 +301,7 @@
           <w:r>
             <w:fldChar w:fldCharType="separate"/>
           </w:r>
-          <w:hyperlink w:anchor="_Toc468395129" w:history="1">
+          <w:hyperlink w:anchor="_Toc468396547" w:history="1">
             <w:r>
               <w:rPr>
                 <w:rStyle w:val="Hyperlink"/>
@@ -342,7 +328,7 @@
                 <w:noProof/>
                 <w:webHidden/>
               </w:rPr>
-              <w:instrText xml:space="preserve"> PAGEREF _Toc468395129 \h </w:instrText>
+              <w:instrText xml:space="preserve"> PAGEREF _Toc468396547 \h </w:instrText>
             </w:r>
             <w:r>
               <w:rPr>
@@ -385,7 +371,7 @@
               <w:lang w:eastAsia="en-CA"/>
             </w:rPr>
           </w:pPr>
-          <w:hyperlink w:anchor="_Toc468395130" w:history="1">
+          <w:hyperlink w:anchor="_Toc468396548" w:history="1">
             <w:r>
               <w:rPr>
                 <w:rStyle w:val="Hyperlink"/>
@@ -412,7 +398,7 @@
                 <w:noProof/>
                 <w:webHidden/>
               </w:rPr>
-              <w:instrText xml:space="preserve"> PAGEREF _Toc468395130 \h </w:instrText>
+              <w:instrText xml:space="preserve"> PAGEREF _Toc468396548 \h </w:instrText>
             </w:r>
             <w:r>
               <w:rPr>
@@ -455,7 +441,7 @@
               <w:lang w:eastAsia="en-CA"/>
             </w:rPr>
           </w:pPr>
-          <w:hyperlink w:anchor="_Toc468395131" w:history="1">
+          <w:hyperlink w:anchor="_Toc468396549" w:history="1">
             <w:r>
               <w:rPr>
                 <w:rStyle w:val="Hyperlink"/>
@@ -482,7 +468,7 @@
                 <w:noProof/>
                 <w:webHidden/>
               </w:rPr>
-              <w:instrText xml:space="preserve"> PAGEREF _Toc468395131 \h </w:instrText>
+              <w:instrText xml:space="preserve"> PAGEREF _Toc468396549 \h </w:instrText>
             </w:r>
             <w:r>
               <w:rPr>
@@ -525,7 +511,7 @@
               <w:lang w:eastAsia="en-CA"/>
             </w:rPr>
           </w:pPr>
-          <w:hyperlink w:anchor="_Toc468395132" w:history="1">
+          <w:hyperlink w:anchor="_Toc468396550" w:history="1">
             <w:r>
               <w:rPr>
                 <w:rStyle w:val="Hyperlink"/>
@@ -552,7 +538,7 @@
                 <w:noProof/>
                 <w:webHidden/>
               </w:rPr>
-              <w:instrText xml:space="preserve"> PAGEREF _Toc468395132 \h </w:instrText>
+              <w:instrText xml:space="preserve"> PAGEREF _Toc468396550 \h </w:instrText>
             </w:r>
             <w:r>
               <w:rPr>
@@ -595,7 +581,7 @@
               <w:lang w:eastAsia="en-CA"/>
             </w:rPr>
           </w:pPr>
-          <w:hyperlink w:anchor="_Toc468395133" w:history="1">
+          <w:hyperlink w:anchor="_Toc468396551" w:history="1">
             <w:r>
               <w:rPr>
                 <w:rStyle w:val="Hyperlink"/>
@@ -622,7 +608,7 @@
                 <w:noProof/>
                 <w:webHidden/>
               </w:rPr>
-              <w:instrText xml:space="preserve"> PAGEREF _Toc468395133 \h </w:instrText>
+              <w:instrText xml:space="preserve"> PAGEREF _Toc468396551 \h </w:instrText>
             </w:r>
             <w:r>
               <w:rPr>
@@ -665,7 +651,7 @@
               <w:lang w:eastAsia="en-CA"/>
             </w:rPr>
           </w:pPr>
-          <w:hyperlink w:anchor="_Toc468395134" w:history="1">
+          <w:hyperlink w:anchor="_Toc468396552" w:history="1">
             <w:r>
               <w:rPr>
                 <w:rStyle w:val="Hyperlink"/>
@@ -692,7 +678,7 @@
                 <w:noProof/>
                 <w:webHidden/>
               </w:rPr>
-              <w:instrText xml:space="preserve"> PAGEREF _Toc468395134 \h </w:instrText>
+              <w:instrText xml:space="preserve"> PAGEREF _Toc468396552 \h </w:instrText>
             </w:r>
             <w:r>
               <w:rPr>
@@ -735,7 +721,7 @@
               <w:lang w:eastAsia="en-CA"/>
             </w:rPr>
           </w:pPr>
-          <w:hyperlink w:anchor="_Toc468395135" w:history="1">
+          <w:hyperlink w:anchor="_Toc468396553" w:history="1">
             <w:r>
               <w:rPr>
                 <w:rStyle w:val="Hyperlink"/>
@@ -762,7 +748,7 @@
                 <w:noProof/>
                 <w:webHidden/>
               </w:rPr>
-              <w:instrText xml:space="preserve"> PAGEREF _Toc468395135 \h </w:instrText>
+              <w:instrText xml:space="preserve"> PAGEREF _Toc468396553 \h </w:instrText>
             </w:r>
             <w:r>
               <w:rPr>
@@ -805,7 +791,7 @@
               <w:lang w:eastAsia="en-CA"/>
             </w:rPr>
           </w:pPr>
-          <w:hyperlink w:anchor="_Toc468395136" w:history="1">
+          <w:hyperlink w:anchor="_Toc468396554" w:history="1">
             <w:r>
               <w:rPr>
                 <w:rStyle w:val="Hyperlink"/>
@@ -832,7 +818,7 @@
                 <w:noProof/>
                 <w:webHidden/>
               </w:rPr>
-              <w:instrText xml:space="preserve"> PAGEREF _Toc468395136 \h </w:instrText>
+              <w:instrText xml:space="preserve"> PAGEREF _Toc468396554 \h </w:instrText>
             </w:r>
             <w:r>
               <w:rPr>
@@ -875,7 +861,7 @@
               <w:lang w:eastAsia="en-CA"/>
             </w:rPr>
           </w:pPr>
-          <w:hyperlink w:anchor="_Toc468395137" w:history="1">
+          <w:hyperlink w:anchor="_Toc468396555" w:history="1">
             <w:r>
               <w:rPr>
                 <w:rStyle w:val="Hyperlink"/>
@@ -902,7 +888,7 @@
                 <w:noProof/>
                 <w:webHidden/>
               </w:rPr>
-              <w:instrText xml:space="preserve"> PAGEREF _Toc468395137 \h </w:instrText>
+              <w:instrText xml:space="preserve"> PAGEREF _Toc468396555 \h </w:instrText>
             </w:r>
             <w:r>
               <w:rPr>
@@ -945,7 +931,7 @@
               <w:lang w:eastAsia="en-CA"/>
             </w:rPr>
           </w:pPr>
-          <w:hyperlink w:anchor="_Toc468395138" w:history="1">
+          <w:hyperlink w:anchor="_Toc468396556" w:history="1">
             <w:r>
               <w:rPr>
                 <w:rStyle w:val="Hyperlink"/>
@@ -972,7 +958,7 @@
                 <w:noProof/>
                 <w:webHidden/>
               </w:rPr>
-              <w:instrText xml:space="preserve"> PAGEREF _Toc468395138 \h </w:instrText>
+              <w:instrText xml:space="preserve"> PAGEREF _Toc468396556 \h </w:instrText>
             </w:r>
             <w:r>
               <w:rPr>
@@ -1015,7 +1001,7 @@
               <w:lang w:eastAsia="en-CA"/>
             </w:rPr>
           </w:pPr>
-          <w:hyperlink w:anchor="_Toc468395139" w:history="1">
+          <w:hyperlink w:anchor="_Toc468396557" w:history="1">
             <w:r>
               <w:rPr>
                 <w:rStyle w:val="Hyperlink"/>
@@ -1042,7 +1028,7 @@
                 <w:noProof/>
                 <w:webHidden/>
               </w:rPr>
-              <w:instrText xml:space="preserve"> PAGEREF _Toc468395139 \h </w:instrText>
+              <w:instrText xml:space="preserve"> PAGEREF _Toc468396557 \h </w:instrText>
             </w:r>
             <w:r>
               <w:rPr>
@@ -1085,7 +1071,7 @@
               <w:lang w:eastAsia="en-CA"/>
             </w:rPr>
           </w:pPr>
-          <w:hyperlink w:anchor="_Toc468395140" w:history="1">
+          <w:hyperlink w:anchor="_Toc468396558" w:history="1">
             <w:r>
               <w:rPr>
                 <w:rStyle w:val="Hyperlink"/>
@@ -1112,7 +1098,7 @@
                 <w:noProof/>
                 <w:webHidden/>
               </w:rPr>
-              <w:instrText xml:space="preserve"> PAGEREF _Toc468395140 \h </w:instrText>
+              <w:instrText xml:space="preserve"> PAGEREF _Toc468396558 \h </w:instrText>
             </w:r>
             <w:r>
               <w:rPr>
@@ -1155,7 +1141,7 @@
               <w:lang w:eastAsia="en-CA"/>
             </w:rPr>
           </w:pPr>
-          <w:hyperlink w:anchor="_Toc468395141" w:history="1">
+          <w:hyperlink w:anchor="_Toc468396559" w:history="1">
             <w:r>
               <w:rPr>
                 <w:rStyle w:val="Hyperlink"/>
@@ -1182,7 +1168,7 @@
                 <w:noProof/>
                 <w:webHidden/>
               </w:rPr>
-              <w:instrText xml:space="preserve"> PAGEREF _Toc468395141 \h </w:instrText>
+              <w:instrText xml:space="preserve"> PAGEREF _Toc468396559 \h </w:instrText>
             </w:r>
             <w:r>
               <w:rPr>
@@ -1225,7 +1211,7 @@
               <w:lang w:eastAsia="en-CA"/>
             </w:rPr>
           </w:pPr>
-          <w:hyperlink w:anchor="_Toc468395142" w:history="1">
+          <w:hyperlink w:anchor="_Toc468396560" w:history="1">
             <w:r>
               <w:rPr>
                 <w:rStyle w:val="Hyperlink"/>
@@ -1252,7 +1238,7 @@
                 <w:noProof/>
                 <w:webHidden/>
               </w:rPr>
-              <w:instrText xml:space="preserve"> PAGEREF _Toc468395142 \h </w:instrText>
+              <w:instrText xml:space="preserve"> PAGEREF _Toc468396560 \h </w:instrText>
             </w:r>
             <w:r>
               <w:rPr>
@@ -1295,7 +1281,7 @@
               <w:lang w:eastAsia="en-CA"/>
             </w:rPr>
           </w:pPr>
-          <w:hyperlink w:anchor="_Toc468395143" w:history="1">
+          <w:hyperlink w:anchor="_Toc468396561" w:history="1">
             <w:r>
               <w:rPr>
                 <w:rStyle w:val="Hyperlink"/>
@@ -1322,7 +1308,7 @@
                 <w:noProof/>
                 <w:webHidden/>
               </w:rPr>
-              <w:instrText xml:space="preserve"> PAGEREF _Toc468395143 \h </w:instrText>
+              <w:instrText xml:space="preserve"> PAGEREF _Toc468396561 \h </w:instrText>
             </w:r>
             <w:r>
               <w:rPr>
@@ -1365,12 +1351,82 @@
               <w:lang w:eastAsia="en-CA"/>
             </w:rPr>
           </w:pPr>
-          <w:hyperlink w:anchor="_Toc468395144" w:history="1">
+          <w:hyperlink w:anchor="_Toc468396562" w:history="1">
             <w:r>
               <w:rPr>
                 <w:rStyle w:val="Hyperlink"/>
                 <w:noProof/>
               </w:rPr>
+              <w:t>Project Burndown</w:t>
+            </w:r>
+            <w:r>
+              <w:rPr>
+                <w:noProof/>
+                <w:webHidden/>
+              </w:rPr>
+              <w:tab/>
+            </w:r>
+            <w:r>
+              <w:rPr>
+                <w:noProof/>
+                <w:webHidden/>
+              </w:rPr>
+              <w:fldChar w:fldCharType="begin"/>
+            </w:r>
+            <w:r>
+              <w:rPr>
+                <w:noProof/>
+                <w:webHidden/>
+              </w:rPr>
+              <w:instrText xml:space="preserve"> PAGEREF _Toc468396562 \h </w:instrText>
+            </w:r>
+            <w:r>
+              <w:rPr>
+                <w:noProof/>
+                <w:webHidden/>
+              </w:rPr>
+            </w:r>
+            <w:r>
+              <w:rPr>
+                <w:noProof/>
+                <w:webHidden/>
+              </w:rPr>
+              <w:fldChar w:fldCharType="separate"/>
+            </w:r>
+            <w:r>
+              <w:rPr>
+                <w:noProof/>
+                <w:webHidden/>
+              </w:rPr>
+              <w:t>10</w:t>
+            </w:r>
+            <w:r>
+              <w:rPr>
+                <w:noProof/>
+                <w:webHidden/>
+              </w:rPr>
+              <w:fldChar w:fldCharType="end"/>
+            </w:r>
+          </w:hyperlink>
+        </w:p>
+        <w:p>
+          <w:pPr>
+            <w:pStyle w:val="TOC2"/>
+            <w:tabs>
+              <w:tab w:val="right" w:leader="dot" w:pos="9350"/>
+            </w:tabs>
+            <w:rPr>
+              <w:rFonts w:eastAsiaTheme="minorEastAsia"/>
+              <w:noProof/>
+              <w:lang w:eastAsia="en-CA"/>
+            </w:rPr>
+          </w:pPr>
+          <w:hyperlink w:anchor="_Toc468396563" w:history="1">
+            <w:r>
+              <w:rPr>
+                <w:rStyle w:val="Hyperlink"/>
+                <w:noProof/>
+              </w:rPr>
               <w:t>System Components:</w:t>
             </w:r>
             <w:r>
@@ -1392,7 +1448,7 @@
                 <w:noProof/>
                 <w:webHidden/>
               </w:rPr>
-              <w:instrText xml:space="preserve"> PAGEREF _Toc468395144 \h </w:instrText>
+              <w:instrText xml:space="preserve"> PAGEREF _Toc468396563 \h </w:instrText>
             </w:r>
             <w:r>
               <w:rPr>
@@ -1435,7 +1491,7 @@
               <w:lang w:eastAsia="en-CA"/>
             </w:rPr>
           </w:pPr>
-          <w:hyperlink w:anchor="_Toc468395145" w:history="1">
+          <w:hyperlink w:anchor="_Toc468396564" w:history="1">
             <w:r>
               <w:rPr>
                 <w:rStyle w:val="Hyperlink"/>
@@ -1462,7 +1518,7 @@
                 <w:noProof/>
                 <w:webHidden/>
               </w:rPr>
-              <w:instrText xml:space="preserve"> PAGEREF _Toc468395145 \h </w:instrText>
+              <w:instrText xml:space="preserve"> PAGEREF _Toc468396564 \h </w:instrText>
             </w:r>
             <w:r>
               <w:rPr>
@@ -1505,7 +1561,7 @@
               <w:lang w:eastAsia="en-CA"/>
             </w:rPr>
           </w:pPr>
-          <w:hyperlink w:anchor="_Toc468395146" w:history="1">
+          <w:hyperlink w:anchor="_Toc468396565" w:history="1">
             <w:r>
               <w:rPr>
                 <w:rStyle w:val="Hyperlink"/>
@@ -1532,7 +1588,7 @@
                 <w:noProof/>
                 <w:webHidden/>
               </w:rPr>
-              <w:instrText xml:space="preserve"> PAGEREF _Toc468395146 \h </w:instrText>
+              <w:instrText xml:space="preserve"> PAGEREF _Toc468396565 \h </w:instrText>
             </w:r>
             <w:r>
               <w:rPr>
@@ -1575,7 +1631,7 @@
               <w:lang w:eastAsia="en-CA"/>
             </w:rPr>
           </w:pPr>
-          <w:hyperlink w:anchor="_Toc468395147" w:history="1">
+          <w:hyperlink w:anchor="_Toc468396566" w:history="1">
             <w:r>
               <w:rPr>
                 <w:rStyle w:val="Hyperlink"/>
@@ -1602,7 +1658,7 @@
                 <w:noProof/>
                 <w:webHidden/>
               </w:rPr>
-              <w:instrText xml:space="preserve"> PAGEREF _Toc468395147 \h </w:instrText>
+              <w:instrText xml:space="preserve"> PAGEREF _Toc468396566 \h </w:instrText>
             </w:r>
             <w:r>
               <w:rPr>
@@ -1622,7 +1678,7 @@
                 <w:noProof/>
                 <w:webHidden/>
               </w:rPr>
-              <w:t>15</w:t>
+              <w:t>17</w:t>
             </w:r>
             <w:r>
               <w:rPr>
@@ -1708,14 +1764,14 @@
           <w:u w:val="single"/>
         </w:rPr>
       </w:pPr>
-      <w:bookmarkStart w:id="0" w:name="_Toc468395129"/>
+      <w:bookmarkStart w:id="1" w:name="_Toc468396547"/>
       <w:r>
         <w:rPr>
           <w:u w:val="single"/>
         </w:rPr>
         <w:t>Product Backlog</w:t>
       </w:r>
-      <w:bookmarkEnd w:id="0"/>
+      <w:bookmarkEnd w:id="1"/>
     </w:p>
     <w:p>
       <w:pPr>
@@ -1725,7 +1781,7 @@
           <w:u w:val="single"/>
         </w:rPr>
       </w:pPr>
-      <w:bookmarkStart w:id="1" w:name="_Toc468395130"/>
+      <w:bookmarkStart w:id="2" w:name="_Toc468396548"/>
       <w:r>
         <w:rPr>
           <w:sz w:val="44"/>
@@ -1733,7 +1789,7 @@
         </w:rPr>
         <w:t>John</w:t>
       </w:r>
-      <w:bookmarkEnd w:id="1"/>
+      <w:bookmarkEnd w:id="2"/>
     </w:p>
     <w:p>
       <w:pPr>
@@ -2173,6 +2229,7 @@
           <w:sz w:val="28"/>
           <w:szCs w:val="28"/>
         </w:rPr>
+        <w:lastRenderedPageBreak/>
         <w:t xml:space="preserve">I John, a researcher, want to be notified by email of conflicts when an automatic merge occurs, so I can manually go in and choose which conflicts to merge. </w:t>
       </w:r>
     </w:p>
@@ -2425,7 +2482,7 @@
           <w:u w:val="single"/>
         </w:rPr>
       </w:pPr>
-      <w:bookmarkStart w:id="2" w:name="_Toc468395131"/>
+      <w:bookmarkStart w:id="3" w:name="_Toc468396549"/>
       <w:r>
         <w:rPr>
           <w:sz w:val="44"/>
@@ -2433,7 +2490,7 @@
         </w:rPr>
         <w:t>Alice</w:t>
       </w:r>
-      <w:bookmarkEnd w:id="2"/>
+      <w:bookmarkEnd w:id="3"/>
     </w:p>
     <w:p>
       <w:pPr>
@@ -2590,14 +2647,14 @@
           <w:u w:val="single"/>
         </w:rPr>
       </w:pPr>
-      <w:bookmarkStart w:id="3" w:name="_Toc468395132"/>
+      <w:bookmarkStart w:id="4" w:name="_Toc468396550"/>
       <w:r>
         <w:rPr>
           <w:u w:val="single"/>
         </w:rPr>
         <w:t>Release Plan</w:t>
       </w:r>
-      <w:bookmarkEnd w:id="3"/>
+      <w:bookmarkEnd w:id="4"/>
     </w:p>
     <w:p>
       <w:pPr>
@@ -2664,6 +2721,7 @@
         </w:numPr>
       </w:pPr>
       <w:r>
+        <w:lastRenderedPageBreak/>
         <w:t>Sprint 5 (Nov 1</w:t>
       </w:r>
       <w:r>
@@ -2719,12 +2777,11 @@
           <w:sz w:val="40"/>
         </w:rPr>
       </w:pPr>
-      <w:bookmarkStart w:id="4" w:name="_Toc468395133"/>
+      <w:bookmarkStart w:id="5" w:name="_Toc468396551"/>
       <w:r>
         <w:rPr>
           <w:sz w:val="40"/>
         </w:rPr>
-        <w:lastRenderedPageBreak/>
         <w:t xml:space="preserve">Deliverable </w:t>
       </w:r>
       <w:r>
@@ -2745,7 +2802,7 @@
         </w:rPr>
         <w:t>/ Sprints</w:t>
       </w:r>
-      <w:bookmarkEnd w:id="4"/>
+      <w:bookmarkEnd w:id="5"/>
     </w:p>
     <w:p>
       <w:pPr>
@@ -2776,7 +2833,7 @@
           <w:sz w:val="32"/>
         </w:rPr>
       </w:pPr>
-      <w:bookmarkStart w:id="5" w:name="_Toc468395134"/>
+      <w:bookmarkStart w:id="6" w:name="_Toc468396552"/>
       <w:r>
         <w:rPr>
           <w:sz w:val="32"/>
@@ -2789,17 +2846,17 @@
         </w:rPr>
         <w:t>5</w:t>
       </w:r>
-      <w:bookmarkEnd w:id="5"/>
+      <w:bookmarkEnd w:id="6"/>
     </w:p>
     <w:p>
       <w:pPr>
         <w:pStyle w:val="Heading3"/>
       </w:pPr>
-      <w:bookmarkStart w:id="6" w:name="_Toc468395135"/>
+      <w:bookmarkStart w:id="7" w:name="_Toc468396553"/>
       <w:r>
         <w:t>Sprint Backlog</w:t>
       </w:r>
-      <w:bookmarkEnd w:id="6"/>
+      <w:bookmarkEnd w:id="7"/>
     </w:p>
     <w:p>
       <w:pPr>
@@ -3015,12 +3072,12 @@
       <w:pPr>
         <w:pStyle w:val="Heading3"/>
       </w:pPr>
-      <w:bookmarkStart w:id="7" w:name="_Toc468395136"/>
+      <w:bookmarkStart w:id="8" w:name="_Toc468396554"/>
       <w:r>
         <w:lastRenderedPageBreak/>
         <w:t>Iteration plan</w:t>
       </w:r>
-      <w:bookmarkEnd w:id="7"/>
+      <w:bookmarkEnd w:id="8"/>
     </w:p>
     <w:p>
       <w:pPr>
@@ -3035,10 +3092,10 @@
           <w:b/>
           <w:noProof/>
           <w:sz w:val="48"/>
-          <w:lang w:val="en-US"/>
+          <w:lang w:eastAsia="en-CA"/>
         </w:rPr>
         <w:drawing>
-          <wp:inline distT="0" distB="0" distL="0" distR="0">
+          <wp:inline distT="0" distB="0" distL="0" distR="0" wp14:anchorId="79156E1B" wp14:editId="462DEB75">
             <wp:extent cx="5343525" cy="1790700"/>
             <wp:effectExtent l="0" t="0" r="9525" b="0"/>
             <wp:docPr id="1" name="Picture 1" descr="C:\Users\Harshil\AppData\Local\Microsoft\Windows\INetCache\Content.Word\Sprint 5 Iteration plan.jpg"/>
@@ -3104,11 +3161,11 @@
       <w:pPr>
         <w:pStyle w:val="Heading3"/>
       </w:pPr>
-      <w:bookmarkStart w:id="8" w:name="_Toc468395137"/>
+      <w:bookmarkStart w:id="9" w:name="_Toc468396555"/>
       <w:r>
         <w:t>Task Board</w:t>
       </w:r>
-      <w:bookmarkEnd w:id="8"/>
+      <w:bookmarkEnd w:id="9"/>
     </w:p>
     <w:p>
       <w:r>
@@ -3132,10 +3189,10 @@
         <w:rPr>
           <w:noProof/>
           <w:sz w:val="36"/>
-          <w:lang w:val="en-US"/>
+          <w:lang w:eastAsia="en-CA"/>
         </w:rPr>
         <w:drawing>
-          <wp:inline distT="0" distB="0" distL="0" distR="0">
+          <wp:inline distT="0" distB="0" distL="0" distR="0" wp14:anchorId="6AAEC5D6" wp14:editId="4DE896E1">
             <wp:extent cx="5546606" cy="1911927"/>
             <wp:effectExtent l="0" t="0" r="0" b="0"/>
             <wp:docPr id="2" name="Picture 2" descr="C:\Users\Harshil\AppData\Local\Microsoft\Windows\INetCache\Content.Word\Sprint 5 start.jpg"/>
@@ -3202,10 +3259,10 @@
         <w:rPr>
           <w:noProof/>
           <w:sz w:val="36"/>
-          <w:lang w:val="en-US"/>
+          <w:lang w:eastAsia="en-CA"/>
         </w:rPr>
         <w:drawing>
-          <wp:inline distT="0" distB="0" distL="0" distR="0">
+          <wp:inline distT="0" distB="0" distL="0" distR="0" wp14:anchorId="6EF12468" wp14:editId="340E8E7C">
             <wp:extent cx="5935980" cy="1714500"/>
             <wp:effectExtent l="0" t="0" r="7620" b="0"/>
             <wp:docPr id="5" name="Picture 5" descr="Sprint 5 End"/>
@@ -3276,12 +3333,12 @@
       <w:pPr>
         <w:pStyle w:val="Heading3"/>
       </w:pPr>
-      <w:bookmarkStart w:id="9" w:name="_Toc468395138"/>
+      <w:bookmarkStart w:id="10" w:name="_Toc468396556"/>
       <w:r>
         <w:lastRenderedPageBreak/>
         <w:t>Burndown Chart</w:t>
       </w:r>
-      <w:bookmarkEnd w:id="9"/>
+      <w:bookmarkEnd w:id="10"/>
     </w:p>
     <w:p>
       <w:r>
@@ -3292,10 +3349,10 @@
       <w:r>
         <w:rPr>
           <w:noProof/>
-          <w:lang w:val="en-US"/>
+          <w:lang w:eastAsia="en-CA"/>
         </w:rPr>
         <w:drawing>
-          <wp:inline distT="0" distB="0" distL="0" distR="0">
+          <wp:inline distT="0" distB="0" distL="0" distR="0" wp14:anchorId="2D7D09AF" wp14:editId="30E941DC">
             <wp:extent cx="5943600" cy="3557905"/>
             <wp:effectExtent l="0" t="0" r="0" b="4445"/>
             <wp:docPr id="7" name="Chart 7"/>
@@ -3325,10 +3382,10 @@
       <w:r>
         <w:rPr>
           <w:noProof/>
-          <w:lang w:val="en-US"/>
+          <w:lang w:eastAsia="en-CA"/>
         </w:rPr>
         <w:drawing>
-          <wp:inline distT="0" distB="0" distL="0" distR="0">
+          <wp:inline distT="0" distB="0" distL="0" distR="0" wp14:anchorId="7F90731A" wp14:editId="639CB902">
             <wp:extent cx="5943600" cy="3557905"/>
             <wp:effectExtent l="0" t="0" r="0" b="4445"/>
             <wp:docPr id="6" name="Chart 6"/>
@@ -3349,7 +3406,7 @@
           <w:sz w:val="32"/>
         </w:rPr>
       </w:pPr>
-      <w:bookmarkStart w:id="10" w:name="_Toc468395139"/>
+      <w:bookmarkStart w:id="11" w:name="_Toc468396557"/>
       <w:r>
         <w:rPr>
           <w:sz w:val="32"/>
@@ -3363,17 +3420,17 @@
         </w:rPr>
         <w:t xml:space="preserve"> 6</w:t>
       </w:r>
-      <w:bookmarkEnd w:id="10"/>
+      <w:bookmarkEnd w:id="11"/>
     </w:p>
     <w:p>
       <w:pPr>
         <w:pStyle w:val="Heading3"/>
       </w:pPr>
-      <w:bookmarkStart w:id="11" w:name="_Toc468395140"/>
+      <w:bookmarkStart w:id="12" w:name="_Toc468396558"/>
       <w:r>
         <w:t>Sprint Backlog</w:t>
       </w:r>
-      <w:bookmarkEnd w:id="11"/>
+      <w:bookmarkEnd w:id="12"/>
     </w:p>
     <w:p>
       <w:pPr>
@@ -3569,11 +3626,11 @@
       <w:pPr>
         <w:pStyle w:val="Heading3"/>
       </w:pPr>
-      <w:bookmarkStart w:id="12" w:name="_Toc468395141"/>
+      <w:bookmarkStart w:id="13" w:name="_Toc468396559"/>
       <w:r>
         <w:t>Iteration plan</w:t>
       </w:r>
-      <w:bookmarkEnd w:id="12"/>
+      <w:bookmarkEnd w:id="13"/>
     </w:p>
     <w:p>
       <w:pPr>
@@ -3586,10 +3643,10 @@
         <w:rPr>
           <w:noProof/>
           <w:sz w:val="48"/>
-          <w:lang w:val="en-US"/>
+          <w:lang w:eastAsia="en-CA"/>
         </w:rPr>
         <w:drawing>
-          <wp:inline distT="0" distB="0" distL="0" distR="0">
+          <wp:inline distT="0" distB="0" distL="0" distR="0" wp14:anchorId="0E7278A4" wp14:editId="588AE92B">
             <wp:extent cx="5448300" cy="1819275"/>
             <wp:effectExtent l="0" t="0" r="0" b="9525"/>
             <wp:docPr id="3" name="Picture 3" descr="C:\Users\Harshil\AppData\Local\Microsoft\Windows\INetCache\Content.Word\Sprint 6 iteration plan.jpg"/>
@@ -3655,12 +3712,12 @@
       <w:pPr>
         <w:pStyle w:val="Heading3"/>
       </w:pPr>
-      <w:bookmarkStart w:id="13" w:name="_Toc468395142"/>
+      <w:bookmarkStart w:id="14" w:name="_Toc468396560"/>
       <w:r>
         <w:lastRenderedPageBreak/>
         <w:t>Task Board</w:t>
       </w:r>
-      <w:bookmarkEnd w:id="13"/>
+      <w:bookmarkEnd w:id="14"/>
     </w:p>
     <w:p>
       <w:pPr>
@@ -3682,32 +3739,58 @@
       <w:r>
         <w:rPr>
           <w:b/>
+          <w:noProof/>
           <w:sz w:val="36"/>
-        </w:rPr>
-        <w:pict>
-          <v:shapetype id="_x0000_t75" coordsize="21600,21600" o:spt="75" o:preferrelative="t" path="m@4@5l@4@11@9@11@9@5xe" filled="f" stroked="f">
-            <v:stroke joinstyle="miter"/>
-            <v:formulas>
-              <v:f eqn="if lineDrawn pixelLineWidth 0"/>
-              <v:f eqn="sum @0 1 0"/>
-              <v:f eqn="sum 0 0 @1"/>
-              <v:f eqn="prod @2 1 2"/>
-              <v:f eqn="prod @3 21600 pixelWidth"/>
-              <v:f eqn="prod @3 21600 pixelHeight"/>
-              <v:f eqn="sum @0 0 1"/>
-              <v:f eqn="prod @6 1 2"/>
-              <v:f eqn="prod @7 21600 pixelWidth"/>
-              <v:f eqn="sum @8 21600 0"/>
-              <v:f eqn="prod @7 21600 pixelHeight"/>
-              <v:f eqn="sum @10 21600 0"/>
-            </v:formulas>
-            <v:path o:extrusionok="f" gradientshapeok="t" o:connecttype="rect"/>
-            <o:lock v:ext="edit" aspectratio="t"/>
-          </v:shapetype>
-          <v:shape id="_x0000_i1025" type="#_x0000_t75" style="width:467.25pt;height:136.5pt">
-            <v:imagedata r:id="rId11" o:title="Sprint 6 start"/>
-          </v:shape>
-        </w:pict>
+          <w:lang w:eastAsia="en-CA"/>
+        </w:rPr>
+        <w:drawing>
+          <wp:inline distT="0" distB="0" distL="0" distR="0" wp14:anchorId="641FFC4C" wp14:editId="3A1EDC1B">
+            <wp:extent cx="5935980" cy="1729740"/>
+            <wp:effectExtent l="0" t="0" r="0" b="0"/>
+            <wp:docPr id="11" name="Picture 1" descr="Sprint 6 start"/>
+            <wp:cNvGraphicFramePr>
+              <a:graphicFrameLocks xmlns:a="http://schemas.openxmlformats.org/drawingml/2006/main" noChangeAspect="1"/>
+            </wp:cNvGraphicFramePr>
+            <a:graphic xmlns:a="http://schemas.openxmlformats.org/drawingml/2006/main">
+              <a:graphicData uri="http://schemas.openxmlformats.org/drawingml/2006/picture">
+                <pic:pic xmlns:pic="http://schemas.openxmlformats.org/drawingml/2006/picture">
+                  <pic:nvPicPr>
+                    <pic:cNvPr id="0" name="Picture 1" descr="Sprint 6 start"/>
+                    <pic:cNvPicPr>
+                      <a:picLocks noChangeAspect="1" noChangeArrowheads="1"/>
+                    </pic:cNvPicPr>
+                  </pic:nvPicPr>
+                  <pic:blipFill>
+                    <a:blip r:embed="rId11" cstate="print">
+                      <a:extLst>
+                        <a:ext uri="{28A0092B-C50C-407E-A947-70E740481C1C}">
+                          <a14:useLocalDpi xmlns:a14="http://schemas.microsoft.com/office/drawing/2010/main" val="0"/>
+                        </a:ext>
+                      </a:extLst>
+                    </a:blip>
+                    <a:srcRect/>
+                    <a:stretch>
+                      <a:fillRect/>
+                    </a:stretch>
+                  </pic:blipFill>
+                  <pic:spPr bwMode="auto">
+                    <a:xfrm>
+                      <a:off x="0" y="0"/>
+                      <a:ext cx="5935980" cy="1729740"/>
+                    </a:xfrm>
+                    <a:prstGeom prst="rect">
+                      <a:avLst/>
+                    </a:prstGeom>
+                    <a:noFill/>
+                    <a:ln>
+                      <a:noFill/>
+                    </a:ln>
+                  </pic:spPr>
+                </pic:pic>
+              </a:graphicData>
+            </a:graphic>
+          </wp:inline>
+        </w:drawing>
       </w:r>
     </w:p>
     <w:p>
@@ -3731,24 +3814,69 @@
       <w:r>
         <w:rPr>
           <w:b/>
+          <w:noProof/>
           <w:sz w:val="36"/>
-        </w:rPr>
-        <w:pict>
-          <v:shape id="_x0000_i1026" type="#_x0000_t75" style="width:467.25pt;height:149.25pt">
-            <v:imagedata r:id="rId12" o:title="Sprint 6 end"/>
-          </v:shape>
-        </w:pict>
+          <w:lang w:eastAsia="en-CA"/>
+        </w:rPr>
+        <w:drawing>
+          <wp:inline distT="0" distB="0" distL="0" distR="0" wp14:anchorId="4CEED23F" wp14:editId="01049DF2">
+            <wp:extent cx="5935980" cy="1897380"/>
+            <wp:effectExtent l="0" t="0" r="0" b="0"/>
+            <wp:docPr id="10" name="Picture 2" descr="Sprint 6 end"/>
+            <wp:cNvGraphicFramePr>
+              <a:graphicFrameLocks xmlns:a="http://schemas.openxmlformats.org/drawingml/2006/main" noChangeAspect="1"/>
+            </wp:cNvGraphicFramePr>
+            <a:graphic xmlns:a="http://schemas.openxmlformats.org/drawingml/2006/main">
+              <a:graphicData uri="http://schemas.openxmlformats.org/drawingml/2006/picture">
+                <pic:pic xmlns:pic="http://schemas.openxmlformats.org/drawingml/2006/picture">
+                  <pic:nvPicPr>
+                    <pic:cNvPr id="0" name="Picture 2" descr="Sprint 6 end"/>
+                    <pic:cNvPicPr>
+                      <a:picLocks noChangeAspect="1" noChangeArrowheads="1"/>
+                    </pic:cNvPicPr>
+                  </pic:nvPicPr>
+                  <pic:blipFill>
+                    <a:blip r:embed="rId12" cstate="print">
+                      <a:extLst>
+                        <a:ext uri="{28A0092B-C50C-407E-A947-70E740481C1C}">
+                          <a14:useLocalDpi xmlns:a14="http://schemas.microsoft.com/office/drawing/2010/main" val="0"/>
+                        </a:ext>
+                      </a:extLst>
+                    </a:blip>
+                    <a:srcRect/>
+                    <a:stretch>
+                      <a:fillRect/>
+                    </a:stretch>
+                  </pic:blipFill>
+                  <pic:spPr bwMode="auto">
+                    <a:xfrm>
+                      <a:off x="0" y="0"/>
+                      <a:ext cx="5935980" cy="1897380"/>
+                    </a:xfrm>
+                    <a:prstGeom prst="rect">
+                      <a:avLst/>
+                    </a:prstGeom>
+                    <a:noFill/>
+                    <a:ln>
+                      <a:noFill/>
+                    </a:ln>
+                  </pic:spPr>
+                </pic:pic>
+              </a:graphicData>
+            </a:graphic>
+          </wp:inline>
+        </w:drawing>
       </w:r>
     </w:p>
     <w:p>
       <w:pPr>
         <w:pStyle w:val="Heading3"/>
       </w:pPr>
-      <w:bookmarkStart w:id="14" w:name="_Toc468395143"/>
+      <w:bookmarkStart w:id="15" w:name="_Toc468396561"/>
       <w:r>
         <w:t>Burndown Chart</w:t>
       </w:r>
-      <w:bookmarkEnd w:id="14"/>
+      <w:bookmarkEnd w:id="15"/>
     </w:p>
     <w:p>
       <w:r>
@@ -3759,10 +3887,10 @@
       <w:r>
         <w:rPr>
           <w:noProof/>
-          <w:lang w:val="en-US"/>
+          <w:lang w:eastAsia="en-CA"/>
         </w:rPr>
         <w:drawing>
-          <wp:inline distT="0" distB="0" distL="0" distR="0">
+          <wp:inline distT="0" distB="0" distL="0" distR="0" wp14:anchorId="292C0556" wp14:editId="18D58578">
             <wp:extent cx="5943600" cy="3242945"/>
             <wp:effectExtent l="0" t="0" r="0" b="14605"/>
             <wp:docPr id="8" name="Chart 8"/>
@@ -3786,10 +3914,10 @@
       <w:r>
         <w:rPr>
           <w:noProof/>
-          <w:lang w:val="en-US"/>
+          <w:lang w:eastAsia="en-CA"/>
         </w:rPr>
         <w:drawing>
-          <wp:inline distT="0" distB="0" distL="0" distR="0">
+          <wp:inline distT="0" distB="0" distL="0" distR="0" wp14:anchorId="526E07AD" wp14:editId="62294715">
             <wp:extent cx="5943600" cy="3242945"/>
             <wp:effectExtent l="0" t="0" r="0" b="14605"/>
             <wp:docPr id="9" name="Chart 9"/>
@@ -3813,75 +3941,42 @@
     </w:p>
     <w:p>
       <w:pPr>
+        <w:pStyle w:val="Heading2"/>
+      </w:pPr>
+      <w:bookmarkStart w:id="16" w:name="_Toc468396562"/>
+      <w:r>
+        <w:t>Project Burndown</w:t>
+      </w:r>
+      <w:bookmarkEnd w:id="16"/>
+    </w:p>
+    <w:p/>
+    <w:p>
+      <w:pPr>
         <w:rPr>
           <w:b/>
           <w:sz w:val="48"/>
           <w:u w:val="single"/>
         </w:rPr>
       </w:pPr>
-    </w:p>
-    <w:p>
-      <w:pPr>
-        <w:rPr>
-          <w:b/>
-          <w:sz w:val="48"/>
-          <w:u w:val="single"/>
-        </w:rPr>
-      </w:pPr>
-    </w:p>
-    <w:p>
-      <w:pPr>
-        <w:rPr>
-          <w:b/>
-          <w:sz w:val="48"/>
-          <w:u w:val="single"/>
-        </w:rPr>
-      </w:pPr>
-    </w:p>
-    <w:p>
-      <w:pPr>
-        <w:rPr>
-          <w:b/>
-          <w:sz w:val="48"/>
-          <w:u w:val="single"/>
-        </w:rPr>
-      </w:pPr>
-    </w:p>
-    <w:p>
-      <w:pPr>
-        <w:rPr>
-          <w:b/>
-          <w:sz w:val="48"/>
-          <w:u w:val="single"/>
-        </w:rPr>
-      </w:pPr>
-    </w:p>
-    <w:p>
-      <w:pPr>
-        <w:rPr>
-          <w:b/>
-          <w:sz w:val="48"/>
-          <w:u w:val="single"/>
-        </w:rPr>
-      </w:pPr>
-    </w:p>
-    <w:p>
-      <w:pPr>
-        <w:rPr>
-          <w:b/>
-          <w:sz w:val="48"/>
-          <w:u w:val="single"/>
-        </w:rPr>
-      </w:pPr>
-    </w:p>
-    <w:p>
-      <w:pPr>
-        <w:rPr>
-          <w:b/>
-          <w:sz w:val="48"/>
-          <w:u w:val="single"/>
-        </w:rPr>
-      </w:pPr>
+      <w:r>
+        <w:rPr>
+          <w:noProof/>
+          <w:lang w:eastAsia="en-CA"/>
+        </w:rPr>
+        <w:drawing>
+          <wp:inline distT="0" distB="0" distL="0" distR="0" wp14:anchorId="6498E0DF" wp14:editId="57F7A899">
+            <wp:extent cx="5943600" cy="3556000"/>
+            <wp:effectExtent l="0" t="0" r="0" b="0"/>
+            <wp:docPr id="4" name="Chart 4"/>
+            <wp:cNvGraphicFramePr/>
+            <a:graphic xmlns:a="http://schemas.openxmlformats.org/drawingml/2006/main">
+              <a:graphicData uri="http://schemas.openxmlformats.org/drawingml/2006/chart">
+                <c:chart xmlns:c="http://schemas.openxmlformats.org/drawingml/2006/chart" xmlns:r="http://schemas.openxmlformats.org/officeDocument/2006/relationships" r:id="rId15"/>
+              </a:graphicData>
+            </a:graphic>
+          </wp:inline>
+        </w:drawing>
+      </w:r>
     </w:p>
     <w:p>
       <w:pPr>
@@ -3890,7 +3985,7 @@
           <w:sz w:val="32"/>
         </w:rPr>
       </w:pPr>
-      <w:bookmarkStart w:id="15" w:name="_Toc468395144"/>
+      <w:bookmarkStart w:id="17" w:name="_Toc468396563"/>
       <w:r>
         <w:rPr>
           <w:sz w:val="32"/>
@@ -3898,7 +3993,7 @@
         <w:lastRenderedPageBreak/>
         <w:t>System Components:</w:t>
       </w:r>
-      <w:bookmarkEnd w:id="15"/>
+      <w:bookmarkEnd w:id="17"/>
     </w:p>
     <w:p>
       <w:pPr>
@@ -4460,14 +4555,14 @@
           <w:sz w:val="28"/>
         </w:rPr>
       </w:pPr>
-      <w:bookmarkStart w:id="16" w:name="_Toc468395145"/>
+      <w:bookmarkStart w:id="18" w:name="_Toc468396564"/>
       <w:r>
         <w:rPr>
           <w:sz w:val="28"/>
         </w:rPr>
         <w:t>Changes to design:</w:t>
       </w:r>
-      <w:bookmarkEnd w:id="16"/>
+      <w:bookmarkEnd w:id="18"/>
     </w:p>
     <w:p>
       <w:pPr>
@@ -4602,7 +4697,7 @@
           <w:u w:val="single"/>
         </w:rPr>
       </w:pPr>
-      <w:bookmarkStart w:id="17" w:name="_Toc468395146"/>
+      <w:bookmarkStart w:id="19" w:name="_Toc468396565"/>
       <w:r>
         <w:rPr>
           <w:sz w:val="36"/>
@@ -4611,7 +4706,7 @@
         <w:lastRenderedPageBreak/>
         <w:t>Code Inspection:</w:t>
       </w:r>
-      <w:bookmarkEnd w:id="17"/>
+      <w:bookmarkEnd w:id="19"/>
     </w:p>
     <w:p>
       <w:pPr>
@@ -6060,7 +6155,7 @@
           <w:u w:val="single"/>
         </w:rPr>
       </w:pPr>
-      <w:hyperlink r:id="rId15" w:anchor="Formatting" w:history="1">
+      <w:hyperlink r:id="rId16" w:anchor="Formatting" w:history="1">
         <w:r>
           <w:rPr>
             <w:rStyle w:val="Hyperlink"/>
@@ -6350,7 +6445,6 @@
           <w:u w:val="single"/>
         </w:rPr>
       </w:pPr>
-      <w:bookmarkStart w:id="18" w:name="_Toc468395147"/>
       <w:r>
         <w:rPr>
           <w:rFonts w:asciiTheme="minorHAnsi" w:eastAsiaTheme="minorEastAsia" w:hAnsiTheme="minorHAnsi" w:cstheme="minorBidi"/>
@@ -7117,15 +7211,7 @@
           <w:sz w:val="28"/>
           <w:szCs w:val="28"/>
         </w:rPr>
-        <w:t>No overall test for the whole program, should add some test cases</w:t>
-      </w:r>
-      <w:r>
-        <w:rPr>
-          <w:rFonts w:asciiTheme="minorHAnsi" w:eastAsiaTheme="minorEastAsia" w:hAnsiTheme="minorHAnsi" w:cstheme="minorBidi"/>
-          <w:sz w:val="28"/>
-          <w:szCs w:val="28"/>
-        </w:rPr>
-        <w:t>.</w:t>
+        <w:t>No overall test for the whole program, should add some test cases.</w:t>
       </w:r>
     </w:p>
     <w:p>
@@ -7159,8 +7245,6 @@
           <w:u w:val="single"/>
         </w:rPr>
       </w:pPr>
-      <w:bookmarkStart w:id="19" w:name="_GoBack"/>
-      <w:bookmarkEnd w:id="19"/>
     </w:p>
     <w:p>
       <w:pPr>
@@ -7169,6 +7253,7 @@
           <w:u w:val="single"/>
         </w:rPr>
       </w:pPr>
+      <w:bookmarkStart w:id="20" w:name="_Toc468396566"/>
       <w:r>
         <w:rPr>
           <w:u w:val="single"/>
@@ -7182,7 +7267,7 @@
         </w:rPr>
         <w:t>Overview</w:t>
       </w:r>
-      <w:bookmarkEnd w:id="18"/>
+      <w:bookmarkEnd w:id="20"/>
       <w:r>
         <w:rPr>
           <w:u w:val="single"/>
@@ -11285,6 +11370,1235 @@
 </c:chartSpace>
 </file>
 
+<file path=word/charts/chart5.xml><?xml version="1.0" encoding="utf-8"?>
+<c:chartSpace xmlns:c="http://schemas.openxmlformats.org/drawingml/2006/chart" xmlns:a="http://schemas.openxmlformats.org/drawingml/2006/main" xmlns:r="http://schemas.openxmlformats.org/officeDocument/2006/relationships" xmlns:c16r2="http://schemas.microsoft.com/office/drawing/2015/06/chart">
+  <c:date1904 val="0"/>
+  <c:lang val="en-US"/>
+  <c:roundedCorners val="0"/>
+  <mc:AlternateContent xmlns:mc="http://schemas.openxmlformats.org/markup-compatibility/2006">
+    <mc:Choice xmlns:c14="http://schemas.microsoft.com/office/drawing/2007/8/2/chart" Requires="c14">
+      <c14:style val="102"/>
+    </mc:Choice>
+    <mc:Fallback>
+      <c:style val="2"/>
+    </mc:Fallback>
+  </mc:AlternateContent>
+  <c:chart>
+    <c:title>
+      <c:tx>
+        <c:rich>
+          <a:bodyPr rot="0" spcFirstLastPara="1" vertOverflow="ellipsis" vert="horz" wrap="square" anchor="ctr" anchorCtr="1"/>
+          <a:lstStyle/>
+          <a:p>
+            <a:pPr>
+              <a:defRPr sz="1400" b="0" i="0" u="none" strike="noStrike" kern="1200" spc="0" baseline="0">
+                <a:solidFill>
+                  <a:schemeClr val="tx1">
+                    <a:lumMod val="65000"/>
+                    <a:lumOff val="35000"/>
+                  </a:schemeClr>
+                </a:solidFill>
+                <a:latin typeface="+mn-lt"/>
+                <a:ea typeface="+mn-ea"/>
+                <a:cs typeface="+mn-cs"/>
+              </a:defRPr>
+            </a:pPr>
+            <a:r>
+              <a:rPr lang="en-CA"/>
+              <a:t>Project</a:t>
+            </a:r>
+            <a:r>
+              <a:rPr lang="en-CA" baseline="0"/>
+              <a:t> Burndown</a:t>
+            </a:r>
+            <a:endParaRPr lang="en-CA"/>
+          </a:p>
+        </c:rich>
+      </c:tx>
+      <c:overlay val="0"/>
+      <c:spPr>
+        <a:noFill/>
+        <a:ln>
+          <a:noFill/>
+        </a:ln>
+        <a:effectLst/>
+      </c:spPr>
+      <c:txPr>
+        <a:bodyPr rot="0" spcFirstLastPara="1" vertOverflow="ellipsis" vert="horz" wrap="square" anchor="ctr" anchorCtr="1"/>
+        <a:lstStyle/>
+        <a:p>
+          <a:pPr>
+            <a:defRPr sz="1400" b="0" i="0" u="none" strike="noStrike" kern="1200" spc="0" baseline="0">
+              <a:solidFill>
+                <a:schemeClr val="tx1">
+                  <a:lumMod val="65000"/>
+                  <a:lumOff val="35000"/>
+                </a:schemeClr>
+              </a:solidFill>
+              <a:latin typeface="+mn-lt"/>
+              <a:ea typeface="+mn-ea"/>
+              <a:cs typeface="+mn-cs"/>
+            </a:defRPr>
+          </a:pPr>
+          <a:endParaRPr lang="en-US"/>
+        </a:p>
+      </c:txPr>
+    </c:title>
+    <c:autoTitleDeleted val="0"/>
+    <c:plotArea>
+      <c:layout/>
+      <c:lineChart>
+        <c:grouping val="standard"/>
+        <c:varyColors val="0"/>
+        <c:ser>
+          <c:idx val="0"/>
+          <c:order val="0"/>
+          <c:tx>
+            <c:v>Estimated</c:v>
+          </c:tx>
+          <c:spPr>
+            <a:ln w="28575" cap="rnd">
+              <a:solidFill>
+                <a:schemeClr val="accent1"/>
+              </a:solidFill>
+              <a:round/>
+            </a:ln>
+            <a:effectLst/>
+          </c:spPr>
+          <c:marker>
+            <c:symbol val="none"/>
+          </c:marker>
+          <c:dLbls>
+            <c:spPr>
+              <a:noFill/>
+              <a:ln>
+                <a:noFill/>
+              </a:ln>
+              <a:effectLst/>
+            </c:spPr>
+            <c:txPr>
+              <a:bodyPr rot="0" spcFirstLastPara="1" vertOverflow="ellipsis" vert="horz" wrap="square" lIns="38100" tIns="19050" rIns="38100" bIns="19050" anchor="ctr" anchorCtr="1">
+                <a:spAutoFit/>
+              </a:bodyPr>
+              <a:lstStyle/>
+              <a:p>
+                <a:pPr>
+                  <a:defRPr sz="900" b="0" i="0" u="none" strike="noStrike" kern="1200" baseline="0">
+                    <a:solidFill>
+                      <a:schemeClr val="tx1">
+                        <a:lumMod val="75000"/>
+                        <a:lumOff val="25000"/>
+                      </a:schemeClr>
+                    </a:solidFill>
+                    <a:latin typeface="+mn-lt"/>
+                    <a:ea typeface="+mn-ea"/>
+                    <a:cs typeface="+mn-cs"/>
+                  </a:defRPr>
+                </a:pPr>
+                <a:endParaRPr lang="en-US"/>
+              </a:p>
+            </c:txPr>
+            <c:dLblPos val="r"/>
+            <c:showLegendKey val="0"/>
+            <c:showVal val="1"/>
+            <c:showCatName val="0"/>
+            <c:showSerName val="0"/>
+            <c:showPercent val="0"/>
+            <c:showBubbleSize val="0"/>
+            <c:showLeaderLines val="0"/>
+            <c:extLst>
+              <c:ext xmlns:c15="http://schemas.microsoft.com/office/drawing/2012/chart" uri="{CE6537A1-D6FC-4f65-9D91-7224C49458BB}">
+                <c15:showLeaderLines val="1"/>
+                <c15:leaderLines>
+                  <c:spPr>
+                    <a:ln w="9525" cap="flat" cmpd="sng" algn="ctr">
+                      <a:solidFill>
+                        <a:schemeClr val="tx1">
+                          <a:lumMod val="35000"/>
+                          <a:lumOff val="65000"/>
+                        </a:schemeClr>
+                      </a:solidFill>
+                      <a:round/>
+                    </a:ln>
+                    <a:effectLst/>
+                  </c:spPr>
+                </c15:leaderLines>
+              </c:ext>
+            </c:extLst>
+          </c:dLbls>
+          <c:cat>
+            <c:strRef>
+              <c:f>'[Burndown-charts.xlsx]Sheet1'!$B$94:$H$94</c:f>
+              <c:strCache>
+                <c:ptCount val="7"/>
+                <c:pt idx="0">
+                  <c:v>Start</c:v>
+                </c:pt>
+                <c:pt idx="1">
+                  <c:v>Sprint 1</c:v>
+                </c:pt>
+                <c:pt idx="2">
+                  <c:v>Sprint 2</c:v>
+                </c:pt>
+                <c:pt idx="3">
+                  <c:v>Sprint 3</c:v>
+                </c:pt>
+                <c:pt idx="4">
+                  <c:v>Sprint 4</c:v>
+                </c:pt>
+                <c:pt idx="5">
+                  <c:v>Sprint 5</c:v>
+                </c:pt>
+                <c:pt idx="6">
+                  <c:v>Sprint 6</c:v>
+                </c:pt>
+              </c:strCache>
+            </c:strRef>
+          </c:cat>
+          <c:val>
+            <c:numRef>
+              <c:f>'[Burndown-charts.xlsx]Sheet1'!$B$96:$H$96</c:f>
+              <c:numCache>
+                <c:formatCode>General</c:formatCode>
+                <c:ptCount val="7"/>
+                <c:pt idx="0">
+                  <c:v>130</c:v>
+                </c:pt>
+                <c:pt idx="1">
+                  <c:v>116</c:v>
+                </c:pt>
+                <c:pt idx="2">
+                  <c:v>100</c:v>
+                </c:pt>
+                <c:pt idx="3">
+                  <c:v>73</c:v>
+                </c:pt>
+                <c:pt idx="4">
+                  <c:v>50</c:v>
+                </c:pt>
+                <c:pt idx="5">
+                  <c:v>21</c:v>
+                </c:pt>
+                <c:pt idx="6">
+                  <c:v>0</c:v>
+                </c:pt>
+              </c:numCache>
+            </c:numRef>
+          </c:val>
+          <c:smooth val="0"/>
+          <c:extLst>
+            <c:ext xmlns:c16="http://schemas.microsoft.com/office/drawing/2014/chart" uri="{C3380CC4-5D6E-409C-BE32-E72D297353CC}">
+              <c16:uniqueId val="{00000000-46D0-462B-A198-A8894F7487FF}"/>
+            </c:ext>
+          </c:extLst>
+        </c:ser>
+        <c:ser>
+          <c:idx val="1"/>
+          <c:order val="1"/>
+          <c:tx>
+            <c:v>Actual</c:v>
+          </c:tx>
+          <c:spPr>
+            <a:ln w="28575" cap="rnd">
+              <a:solidFill>
+                <a:schemeClr val="accent2"/>
+              </a:solidFill>
+              <a:round/>
+            </a:ln>
+            <a:effectLst/>
+          </c:spPr>
+          <c:marker>
+            <c:symbol val="none"/>
+          </c:marker>
+          <c:dLbls>
+            <c:spPr>
+              <a:noFill/>
+              <a:ln>
+                <a:noFill/>
+              </a:ln>
+              <a:effectLst/>
+            </c:spPr>
+            <c:txPr>
+              <a:bodyPr rot="0" spcFirstLastPara="1" vertOverflow="ellipsis" vert="horz" wrap="square" lIns="38100" tIns="19050" rIns="38100" bIns="19050" anchor="ctr" anchorCtr="1">
+                <a:spAutoFit/>
+              </a:bodyPr>
+              <a:lstStyle/>
+              <a:p>
+                <a:pPr>
+                  <a:defRPr sz="900" b="0" i="0" u="none" strike="noStrike" kern="1200" baseline="0">
+                    <a:solidFill>
+                      <a:schemeClr val="tx1">
+                        <a:lumMod val="75000"/>
+                        <a:lumOff val="25000"/>
+                      </a:schemeClr>
+                    </a:solidFill>
+                    <a:latin typeface="+mn-lt"/>
+                    <a:ea typeface="+mn-ea"/>
+                    <a:cs typeface="+mn-cs"/>
+                  </a:defRPr>
+                </a:pPr>
+                <a:endParaRPr lang="en-US"/>
+              </a:p>
+            </c:txPr>
+            <c:dLblPos val="r"/>
+            <c:showLegendKey val="0"/>
+            <c:showVal val="1"/>
+            <c:showCatName val="0"/>
+            <c:showSerName val="0"/>
+            <c:showPercent val="0"/>
+            <c:showBubbleSize val="0"/>
+            <c:showLeaderLines val="0"/>
+            <c:extLst>
+              <c:ext xmlns:c15="http://schemas.microsoft.com/office/drawing/2012/chart" uri="{CE6537A1-D6FC-4f65-9D91-7224C49458BB}">
+                <c15:showLeaderLines val="1"/>
+                <c15:leaderLines>
+                  <c:spPr>
+                    <a:ln w="9525" cap="flat" cmpd="sng" algn="ctr">
+                      <a:solidFill>
+                        <a:schemeClr val="tx1">
+                          <a:lumMod val="35000"/>
+                          <a:lumOff val="65000"/>
+                        </a:schemeClr>
+                      </a:solidFill>
+                      <a:round/>
+                    </a:ln>
+                    <a:effectLst/>
+                  </c:spPr>
+                </c15:leaderLines>
+              </c:ext>
+            </c:extLst>
+          </c:dLbls>
+          <c:cat>
+            <c:strRef>
+              <c:f>'[Burndown-charts.xlsx]Sheet1'!$B$94:$H$94</c:f>
+              <c:strCache>
+                <c:ptCount val="7"/>
+                <c:pt idx="0">
+                  <c:v>Start</c:v>
+                </c:pt>
+                <c:pt idx="1">
+                  <c:v>Sprint 1</c:v>
+                </c:pt>
+                <c:pt idx="2">
+                  <c:v>Sprint 2</c:v>
+                </c:pt>
+                <c:pt idx="3">
+                  <c:v>Sprint 3</c:v>
+                </c:pt>
+                <c:pt idx="4">
+                  <c:v>Sprint 4</c:v>
+                </c:pt>
+                <c:pt idx="5">
+                  <c:v>Sprint 5</c:v>
+                </c:pt>
+                <c:pt idx="6">
+                  <c:v>Sprint 6</c:v>
+                </c:pt>
+              </c:strCache>
+            </c:strRef>
+          </c:cat>
+          <c:val>
+            <c:numRef>
+              <c:f>'[Burndown-charts.xlsx]Sheet1'!$B$97:$H$97</c:f>
+              <c:numCache>
+                <c:formatCode>General</c:formatCode>
+                <c:ptCount val="7"/>
+                <c:pt idx="0">
+                  <c:v>130</c:v>
+                </c:pt>
+                <c:pt idx="1">
+                  <c:v>116</c:v>
+                </c:pt>
+                <c:pt idx="2">
+                  <c:v>100</c:v>
+                </c:pt>
+                <c:pt idx="3">
+                  <c:v>91</c:v>
+                </c:pt>
+                <c:pt idx="4">
+                  <c:v>50</c:v>
+                </c:pt>
+                <c:pt idx="5">
+                  <c:v>21</c:v>
+                </c:pt>
+                <c:pt idx="6">
+                  <c:v>5</c:v>
+                </c:pt>
+              </c:numCache>
+            </c:numRef>
+          </c:val>
+          <c:smooth val="0"/>
+          <c:extLst>
+            <c:ext xmlns:c16="http://schemas.microsoft.com/office/drawing/2014/chart" uri="{C3380CC4-5D6E-409C-BE32-E72D297353CC}">
+              <c16:uniqueId val="{00000001-46D0-462B-A198-A8894F7487FF}"/>
+            </c:ext>
+          </c:extLst>
+        </c:ser>
+        <c:dLbls>
+          <c:dLblPos val="r"/>
+          <c:showLegendKey val="0"/>
+          <c:showVal val="1"/>
+          <c:showCatName val="0"/>
+          <c:showSerName val="0"/>
+          <c:showPercent val="0"/>
+          <c:showBubbleSize val="0"/>
+        </c:dLbls>
+        <c:smooth val="0"/>
+        <c:axId val="415527568"/>
+        <c:axId val="415530848"/>
+      </c:lineChart>
+      <c:catAx>
+        <c:axId val="415527568"/>
+        <c:scaling>
+          <c:orientation val="minMax"/>
+        </c:scaling>
+        <c:delete val="0"/>
+        <c:axPos val="b"/>
+        <c:title>
+          <c:tx>
+            <c:rich>
+              <a:bodyPr rot="0" spcFirstLastPara="1" vertOverflow="ellipsis" vert="horz" wrap="square" anchor="ctr" anchorCtr="1"/>
+              <a:lstStyle/>
+              <a:p>
+                <a:pPr>
+                  <a:defRPr sz="1000" b="0" i="0" u="none" strike="noStrike" kern="1200" baseline="0">
+                    <a:solidFill>
+                      <a:schemeClr val="tx1">
+                        <a:lumMod val="65000"/>
+                        <a:lumOff val="35000"/>
+                      </a:schemeClr>
+                    </a:solidFill>
+                    <a:latin typeface="+mn-lt"/>
+                    <a:ea typeface="+mn-ea"/>
+                    <a:cs typeface="+mn-cs"/>
+                  </a:defRPr>
+                </a:pPr>
+                <a:r>
+                  <a:rPr lang="en-CA"/>
+                  <a:t>Sprint</a:t>
+                </a:r>
+              </a:p>
+            </c:rich>
+          </c:tx>
+          <c:overlay val="0"/>
+          <c:spPr>
+            <a:noFill/>
+            <a:ln>
+              <a:noFill/>
+            </a:ln>
+            <a:effectLst/>
+          </c:spPr>
+          <c:txPr>
+            <a:bodyPr rot="0" spcFirstLastPara="1" vertOverflow="ellipsis" vert="horz" wrap="square" anchor="ctr" anchorCtr="1"/>
+            <a:lstStyle/>
+            <a:p>
+              <a:pPr>
+                <a:defRPr sz="1000" b="0" i="0" u="none" strike="noStrike" kern="1200" baseline="0">
+                  <a:solidFill>
+                    <a:schemeClr val="tx1">
+                      <a:lumMod val="65000"/>
+                      <a:lumOff val="35000"/>
+                    </a:schemeClr>
+                  </a:solidFill>
+                  <a:latin typeface="+mn-lt"/>
+                  <a:ea typeface="+mn-ea"/>
+                  <a:cs typeface="+mn-cs"/>
+                </a:defRPr>
+              </a:pPr>
+              <a:endParaRPr lang="en-US"/>
+            </a:p>
+          </c:txPr>
+        </c:title>
+        <c:numFmt formatCode="General" sourceLinked="1"/>
+        <c:majorTickMark val="none"/>
+        <c:minorTickMark val="none"/>
+        <c:tickLblPos val="nextTo"/>
+        <c:spPr>
+          <a:noFill/>
+          <a:ln w="9525" cap="flat" cmpd="sng" algn="ctr">
+            <a:solidFill>
+              <a:schemeClr val="tx1">
+                <a:lumMod val="15000"/>
+                <a:lumOff val="85000"/>
+              </a:schemeClr>
+            </a:solidFill>
+            <a:round/>
+          </a:ln>
+          <a:effectLst/>
+        </c:spPr>
+        <c:txPr>
+          <a:bodyPr rot="-60000000" spcFirstLastPara="1" vertOverflow="ellipsis" vert="horz" wrap="square" anchor="ctr" anchorCtr="1"/>
+          <a:lstStyle/>
+          <a:p>
+            <a:pPr>
+              <a:defRPr sz="900" b="0" i="0" u="none" strike="noStrike" kern="1200" baseline="0">
+                <a:solidFill>
+                  <a:schemeClr val="tx1">
+                    <a:lumMod val="65000"/>
+                    <a:lumOff val="35000"/>
+                  </a:schemeClr>
+                </a:solidFill>
+                <a:latin typeface="+mn-lt"/>
+                <a:ea typeface="+mn-ea"/>
+                <a:cs typeface="+mn-cs"/>
+              </a:defRPr>
+            </a:pPr>
+            <a:endParaRPr lang="en-US"/>
+          </a:p>
+        </c:txPr>
+        <c:crossAx val="415530848"/>
+        <c:crosses val="autoZero"/>
+        <c:auto val="1"/>
+        <c:lblAlgn val="ctr"/>
+        <c:lblOffset val="100"/>
+        <c:noMultiLvlLbl val="0"/>
+      </c:catAx>
+      <c:valAx>
+        <c:axId val="415530848"/>
+        <c:scaling>
+          <c:orientation val="minMax"/>
+        </c:scaling>
+        <c:delete val="0"/>
+        <c:axPos val="l"/>
+        <c:majorGridlines>
+          <c:spPr>
+            <a:ln w="9525" cap="flat" cmpd="sng" algn="ctr">
+              <a:solidFill>
+                <a:schemeClr val="tx1">
+                  <a:lumMod val="15000"/>
+                  <a:lumOff val="85000"/>
+                </a:schemeClr>
+              </a:solidFill>
+              <a:round/>
+            </a:ln>
+            <a:effectLst/>
+          </c:spPr>
+        </c:majorGridlines>
+        <c:title>
+          <c:tx>
+            <c:rich>
+              <a:bodyPr rot="-5400000" spcFirstLastPara="1" vertOverflow="ellipsis" vert="horz" wrap="square" anchor="ctr" anchorCtr="1"/>
+              <a:lstStyle/>
+              <a:p>
+                <a:pPr>
+                  <a:defRPr sz="1000" b="0" i="0" u="none" strike="noStrike" kern="1200" baseline="0">
+                    <a:solidFill>
+                      <a:schemeClr val="tx1">
+                        <a:lumMod val="65000"/>
+                        <a:lumOff val="35000"/>
+                      </a:schemeClr>
+                    </a:solidFill>
+                    <a:latin typeface="+mn-lt"/>
+                    <a:ea typeface="+mn-ea"/>
+                    <a:cs typeface="+mn-cs"/>
+                  </a:defRPr>
+                </a:pPr>
+                <a:r>
+                  <a:rPr lang="en-CA"/>
+                  <a:t>Remaining</a:t>
+                </a:r>
+                <a:r>
+                  <a:rPr lang="en-CA" baseline="0"/>
+                  <a:t> Story Points</a:t>
+                </a:r>
+                <a:endParaRPr lang="en-CA"/>
+              </a:p>
+            </c:rich>
+          </c:tx>
+          <c:overlay val="0"/>
+          <c:spPr>
+            <a:noFill/>
+            <a:ln>
+              <a:noFill/>
+            </a:ln>
+            <a:effectLst/>
+          </c:spPr>
+          <c:txPr>
+            <a:bodyPr rot="-5400000" spcFirstLastPara="1" vertOverflow="ellipsis" vert="horz" wrap="square" anchor="ctr" anchorCtr="1"/>
+            <a:lstStyle/>
+            <a:p>
+              <a:pPr>
+                <a:defRPr sz="1000" b="0" i="0" u="none" strike="noStrike" kern="1200" baseline="0">
+                  <a:solidFill>
+                    <a:schemeClr val="tx1">
+                      <a:lumMod val="65000"/>
+                      <a:lumOff val="35000"/>
+                    </a:schemeClr>
+                  </a:solidFill>
+                  <a:latin typeface="+mn-lt"/>
+                  <a:ea typeface="+mn-ea"/>
+                  <a:cs typeface="+mn-cs"/>
+                </a:defRPr>
+              </a:pPr>
+              <a:endParaRPr lang="en-US"/>
+            </a:p>
+          </c:txPr>
+        </c:title>
+        <c:numFmt formatCode="General" sourceLinked="1"/>
+        <c:majorTickMark val="none"/>
+        <c:minorTickMark val="none"/>
+        <c:tickLblPos val="nextTo"/>
+        <c:spPr>
+          <a:noFill/>
+          <a:ln>
+            <a:noFill/>
+          </a:ln>
+          <a:effectLst/>
+        </c:spPr>
+        <c:txPr>
+          <a:bodyPr rot="-60000000" spcFirstLastPara="1" vertOverflow="ellipsis" vert="horz" wrap="square" anchor="ctr" anchorCtr="1"/>
+          <a:lstStyle/>
+          <a:p>
+            <a:pPr>
+              <a:defRPr sz="900" b="0" i="0" u="none" strike="noStrike" kern="1200" baseline="0">
+                <a:solidFill>
+                  <a:schemeClr val="tx1">
+                    <a:lumMod val="65000"/>
+                    <a:lumOff val="35000"/>
+                  </a:schemeClr>
+                </a:solidFill>
+                <a:latin typeface="+mn-lt"/>
+                <a:ea typeface="+mn-ea"/>
+                <a:cs typeface="+mn-cs"/>
+              </a:defRPr>
+            </a:pPr>
+            <a:endParaRPr lang="en-US"/>
+          </a:p>
+        </c:txPr>
+        <c:crossAx val="415527568"/>
+        <c:crosses val="autoZero"/>
+        <c:crossBetween val="between"/>
+      </c:valAx>
+      <c:spPr>
+        <a:noFill/>
+        <a:ln>
+          <a:noFill/>
+        </a:ln>
+        <a:effectLst/>
+      </c:spPr>
+    </c:plotArea>
+    <c:legend>
+      <c:legendPos val="b"/>
+      <c:overlay val="0"/>
+      <c:spPr>
+        <a:noFill/>
+        <a:ln>
+          <a:noFill/>
+        </a:ln>
+        <a:effectLst/>
+      </c:spPr>
+      <c:txPr>
+        <a:bodyPr rot="0" spcFirstLastPara="1" vertOverflow="ellipsis" vert="horz" wrap="square" anchor="ctr" anchorCtr="1"/>
+        <a:lstStyle/>
+        <a:p>
+          <a:pPr>
+            <a:defRPr sz="900" b="0" i="0" u="none" strike="noStrike" kern="1200" baseline="0">
+              <a:solidFill>
+                <a:schemeClr val="tx1">
+                  <a:lumMod val="65000"/>
+                  <a:lumOff val="35000"/>
+                </a:schemeClr>
+              </a:solidFill>
+              <a:latin typeface="+mn-lt"/>
+              <a:ea typeface="+mn-ea"/>
+              <a:cs typeface="+mn-cs"/>
+            </a:defRPr>
+          </a:pPr>
+          <a:endParaRPr lang="en-US"/>
+        </a:p>
+      </c:txPr>
+    </c:legend>
+    <c:plotVisOnly val="1"/>
+    <c:dispBlanksAs val="gap"/>
+    <c:showDLblsOverMax val="0"/>
+  </c:chart>
+  <c:spPr>
+    <a:solidFill>
+      <a:schemeClr val="bg1"/>
+    </a:solidFill>
+    <a:ln w="9525" cap="flat" cmpd="sng" algn="ctr">
+      <a:solidFill>
+        <a:schemeClr val="tx1">
+          <a:lumMod val="15000"/>
+          <a:lumOff val="85000"/>
+        </a:schemeClr>
+      </a:solidFill>
+      <a:round/>
+    </a:ln>
+    <a:effectLst/>
+  </c:spPr>
+  <c:txPr>
+    <a:bodyPr/>
+    <a:lstStyle/>
+    <a:p>
+      <a:pPr>
+        <a:defRPr/>
+      </a:pPr>
+      <a:endParaRPr lang="en-US"/>
+    </a:p>
+  </c:txPr>
+  <c:externalData r:id="rId3">
+    <c:autoUpdate val="0"/>
+  </c:externalData>
+</c:chartSpace>
+</file>
+
+<file path=word/charts/colors1.xml><?xml version="1.0" encoding="utf-8"?>
+<cs:colorStyle xmlns:cs="http://schemas.microsoft.com/office/drawing/2012/chartStyle" xmlns:a="http://schemas.openxmlformats.org/drawingml/2006/main" meth="cycle" id="10">
+  <a:schemeClr val="accent1"/>
+  <a:schemeClr val="accent2"/>
+  <a:schemeClr val="accent3"/>
+  <a:schemeClr val="accent4"/>
+  <a:schemeClr val="accent5"/>
+  <a:schemeClr val="accent6"/>
+  <cs:variation/>
+  <cs:variation>
+    <a:lumMod val="60000"/>
+  </cs:variation>
+  <cs:variation>
+    <a:lumMod val="80000"/>
+    <a:lumOff val="20000"/>
+  </cs:variation>
+  <cs:variation>
+    <a:lumMod val="80000"/>
+  </cs:variation>
+  <cs:variation>
+    <a:lumMod val="60000"/>
+    <a:lumOff val="40000"/>
+  </cs:variation>
+  <cs:variation>
+    <a:lumMod val="50000"/>
+  </cs:variation>
+  <cs:variation>
+    <a:lumMod val="70000"/>
+    <a:lumOff val="30000"/>
+  </cs:variation>
+  <cs:variation>
+    <a:lumMod val="70000"/>
+  </cs:variation>
+  <cs:variation>
+    <a:lumMod val="50000"/>
+    <a:lumOff val="50000"/>
+  </cs:variation>
+</cs:colorStyle>
+</file>
+
+<file path=word/charts/style1.xml><?xml version="1.0" encoding="utf-8"?>
+<cs:chartStyle xmlns:cs="http://schemas.microsoft.com/office/drawing/2012/chartStyle" xmlns:a="http://schemas.openxmlformats.org/drawingml/2006/main" id="227">
+  <cs:axisTitle>
+    <cs:lnRef idx="0"/>
+    <cs:fillRef idx="0"/>
+    <cs:effectRef idx="0"/>
+    <cs:fontRef idx="minor">
+      <a:schemeClr val="tx1">
+        <a:lumMod val="65000"/>
+        <a:lumOff val="35000"/>
+      </a:schemeClr>
+    </cs:fontRef>
+    <cs:defRPr sz="1000" kern="1200"/>
+  </cs:axisTitle>
+  <cs:categoryAxis>
+    <cs:lnRef idx="0"/>
+    <cs:fillRef idx="0"/>
+    <cs:effectRef idx="0"/>
+    <cs:fontRef idx="minor">
+      <a:schemeClr val="tx1">
+        <a:lumMod val="65000"/>
+        <a:lumOff val="35000"/>
+      </a:schemeClr>
+    </cs:fontRef>
+    <cs:spPr>
+      <a:ln w="9525" cap="flat" cmpd="sng" algn="ctr">
+        <a:solidFill>
+          <a:schemeClr val="tx1">
+            <a:lumMod val="15000"/>
+            <a:lumOff val="85000"/>
+          </a:schemeClr>
+        </a:solidFill>
+        <a:round/>
+      </a:ln>
+    </cs:spPr>
+    <cs:defRPr sz="900" kern="1200"/>
+  </cs:categoryAxis>
+  <cs:chartArea mods="allowNoFillOverride allowNoLineOverride">
+    <cs:lnRef idx="0"/>
+    <cs:fillRef idx="0"/>
+    <cs:effectRef idx="0"/>
+    <cs:fontRef idx="minor">
+      <a:schemeClr val="tx1"/>
+    </cs:fontRef>
+    <cs:spPr>
+      <a:solidFill>
+        <a:schemeClr val="bg1"/>
+      </a:solidFill>
+      <a:ln w="9525" cap="flat" cmpd="sng" algn="ctr">
+        <a:solidFill>
+          <a:schemeClr val="tx1">
+            <a:lumMod val="15000"/>
+            <a:lumOff val="85000"/>
+          </a:schemeClr>
+        </a:solidFill>
+        <a:round/>
+      </a:ln>
+    </cs:spPr>
+    <cs:defRPr sz="1000" kern="1200"/>
+  </cs:chartArea>
+  <cs:dataLabel>
+    <cs:lnRef idx="0"/>
+    <cs:fillRef idx="0"/>
+    <cs:effectRef idx="0"/>
+    <cs:fontRef idx="minor">
+      <a:schemeClr val="tx1">
+        <a:lumMod val="75000"/>
+        <a:lumOff val="25000"/>
+      </a:schemeClr>
+    </cs:fontRef>
+    <cs:defRPr sz="900" kern="1200"/>
+  </cs:dataLabel>
+  <cs:dataLabelCallout>
+    <cs:lnRef idx="0"/>
+    <cs:fillRef idx="0"/>
+    <cs:effectRef idx="0"/>
+    <cs:fontRef idx="minor">
+      <a:schemeClr val="dk1">
+        <a:lumMod val="65000"/>
+        <a:lumOff val="35000"/>
+      </a:schemeClr>
+    </cs:fontRef>
+    <cs:spPr>
+      <a:solidFill>
+        <a:schemeClr val="lt1"/>
+      </a:solidFill>
+      <a:ln>
+        <a:solidFill>
+          <a:schemeClr val="dk1">
+            <a:lumMod val="25000"/>
+            <a:lumOff val="75000"/>
+          </a:schemeClr>
+        </a:solidFill>
+      </a:ln>
+    </cs:spPr>
+    <cs:defRPr sz="900" kern="1200"/>
+    <cs:bodyPr rot="0" spcFirstLastPara="1" vertOverflow="clip" horzOverflow="clip" vert="horz" wrap="square" lIns="36576" tIns="18288" rIns="36576" bIns="18288" anchor="ctr" anchorCtr="1">
+      <a:spAutoFit/>
+    </cs:bodyPr>
+  </cs:dataLabelCallout>
+  <cs:dataPoint>
+    <cs:lnRef idx="0"/>
+    <cs:fillRef idx="1">
+      <cs:styleClr val="auto"/>
+    </cs:fillRef>
+    <cs:effectRef idx="0"/>
+    <cs:fontRef idx="minor">
+      <a:schemeClr val="tx1"/>
+    </cs:fontRef>
+    <cs:spPr>
+      <a:solidFill>
+        <a:schemeClr val="phClr"/>
+      </a:solidFill>
+    </cs:spPr>
+  </cs:dataPoint>
+  <cs:dataPoint3D>
+    <cs:lnRef idx="0"/>
+    <cs:fillRef idx="1">
+      <cs:styleClr val="auto"/>
+    </cs:fillRef>
+    <cs:effectRef idx="0"/>
+    <cs:fontRef idx="minor">
+      <a:schemeClr val="tx1"/>
+    </cs:fontRef>
+    <cs:spPr>
+      <a:solidFill>
+        <a:schemeClr val="phClr"/>
+      </a:solidFill>
+    </cs:spPr>
+  </cs:dataPoint3D>
+  <cs:dataPointLine>
+    <cs:lnRef idx="0">
+      <cs:styleClr val="auto"/>
+    </cs:lnRef>
+    <cs:fillRef idx="1"/>
+    <cs:effectRef idx="0"/>
+    <cs:fontRef idx="minor">
+      <a:schemeClr val="tx1"/>
+    </cs:fontRef>
+    <cs:spPr>
+      <a:ln w="28575" cap="rnd">
+        <a:solidFill>
+          <a:schemeClr val="phClr"/>
+        </a:solidFill>
+        <a:round/>
+      </a:ln>
+    </cs:spPr>
+  </cs:dataPointLine>
+  <cs:dataPointMarker>
+    <cs:lnRef idx="0">
+      <cs:styleClr val="auto"/>
+    </cs:lnRef>
+    <cs:fillRef idx="1">
+      <cs:styleClr val="auto"/>
+    </cs:fillRef>
+    <cs:effectRef idx="0"/>
+    <cs:fontRef idx="minor">
+      <a:schemeClr val="tx1"/>
+    </cs:fontRef>
+    <cs:spPr>
+      <a:solidFill>
+        <a:schemeClr val="phClr"/>
+      </a:solidFill>
+      <a:ln w="9525">
+        <a:solidFill>
+          <a:schemeClr val="phClr"/>
+        </a:solidFill>
+      </a:ln>
+    </cs:spPr>
+  </cs:dataPointMarker>
+  <cs:dataPointMarkerLayout symbol="circle" size="5"/>
+  <cs:dataPointWireframe>
+    <cs:lnRef idx="0">
+      <cs:styleClr val="auto"/>
+    </cs:lnRef>
+    <cs:fillRef idx="1"/>
+    <cs:effectRef idx="0"/>
+    <cs:fontRef idx="minor">
+      <a:schemeClr val="tx1"/>
+    </cs:fontRef>
+    <cs:spPr>
+      <a:ln w="9525" cap="rnd">
+        <a:solidFill>
+          <a:schemeClr val="phClr"/>
+        </a:solidFill>
+        <a:round/>
+      </a:ln>
+    </cs:spPr>
+  </cs:dataPointWireframe>
+  <cs:dataTable>
+    <cs:lnRef idx="0"/>
+    <cs:fillRef idx="0"/>
+    <cs:effectRef idx="0"/>
+    <cs:fontRef idx="minor">
+      <a:schemeClr val="tx1">
+        <a:lumMod val="65000"/>
+        <a:lumOff val="35000"/>
+      </a:schemeClr>
+    </cs:fontRef>
+    <cs:spPr>
+      <a:noFill/>
+      <a:ln w="9525" cap="flat" cmpd="sng" algn="ctr">
+        <a:solidFill>
+          <a:schemeClr val="tx1">
+            <a:lumMod val="15000"/>
+            <a:lumOff val="85000"/>
+          </a:schemeClr>
+        </a:solidFill>
+        <a:round/>
+      </a:ln>
+    </cs:spPr>
+    <cs:defRPr sz="900" kern="1200"/>
+  </cs:dataTable>
+  <cs:downBar>
+    <cs:lnRef idx="0"/>
+    <cs:fillRef idx="0"/>
+    <cs:effectRef idx="0"/>
+    <cs:fontRef idx="minor">
+      <a:schemeClr val="dk1"/>
+    </cs:fontRef>
+    <cs:spPr>
+      <a:solidFill>
+        <a:schemeClr val="dk1">
+          <a:lumMod val="65000"/>
+          <a:lumOff val="35000"/>
+        </a:schemeClr>
+      </a:solidFill>
+      <a:ln w="9525">
+        <a:solidFill>
+          <a:schemeClr val="tx1">
+            <a:lumMod val="65000"/>
+            <a:lumOff val="35000"/>
+          </a:schemeClr>
+        </a:solidFill>
+      </a:ln>
+    </cs:spPr>
+  </cs:downBar>
+  <cs:dropLine>
+    <cs:lnRef idx="0"/>
+    <cs:fillRef idx="0"/>
+    <cs:effectRef idx="0"/>
+    <cs:fontRef idx="minor">
+      <a:schemeClr val="tx1"/>
+    </cs:fontRef>
+    <cs:spPr>
+      <a:ln w="9525" cap="flat" cmpd="sng" algn="ctr">
+        <a:solidFill>
+          <a:schemeClr val="tx1">
+            <a:lumMod val="35000"/>
+            <a:lumOff val="65000"/>
+          </a:schemeClr>
+        </a:solidFill>
+        <a:round/>
+      </a:ln>
+    </cs:spPr>
+  </cs:dropLine>
+  <cs:errorBar>
+    <cs:lnRef idx="0"/>
+    <cs:fillRef idx="0"/>
+    <cs:effectRef idx="0"/>
+    <cs:fontRef idx="minor">
+      <a:schemeClr val="tx1"/>
+    </cs:fontRef>
+    <cs:spPr>
+      <a:ln w="9525" cap="flat" cmpd="sng" algn="ctr">
+        <a:solidFill>
+          <a:schemeClr val="tx1">
+            <a:lumMod val="65000"/>
+            <a:lumOff val="35000"/>
+          </a:schemeClr>
+        </a:solidFill>
+        <a:round/>
+      </a:ln>
+    </cs:spPr>
+  </cs:errorBar>
+  <cs:floor>
+    <cs:lnRef idx="0"/>
+    <cs:fillRef idx="0"/>
+    <cs:effectRef idx="0"/>
+    <cs:fontRef idx="minor">
+      <a:schemeClr val="tx1"/>
+    </cs:fontRef>
+    <cs:spPr>
+      <a:noFill/>
+      <a:ln>
+        <a:noFill/>
+      </a:ln>
+    </cs:spPr>
+  </cs:floor>
+  <cs:gridlineMajor>
+    <cs:lnRef idx="0"/>
+    <cs:fillRef idx="0"/>
+    <cs:effectRef idx="0"/>
+    <cs:fontRef idx="minor">
+      <a:schemeClr val="tx1"/>
+    </cs:fontRef>
+    <cs:spPr>
+      <a:ln w="9525" cap="flat" cmpd="sng" algn="ctr">
+        <a:solidFill>
+          <a:schemeClr val="tx1">
+            <a:lumMod val="15000"/>
+            <a:lumOff val="85000"/>
+          </a:schemeClr>
+        </a:solidFill>
+        <a:round/>
+      </a:ln>
+    </cs:spPr>
+  </cs:gridlineMajor>
+  <cs:gridlineMinor>
+    <cs:lnRef idx="0"/>
+    <cs:fillRef idx="0"/>
+    <cs:effectRef idx="0"/>
+    <cs:fontRef idx="minor">
+      <a:schemeClr val="tx1"/>
+    </cs:fontRef>
+    <cs:spPr>
+      <a:ln w="9525" cap="flat" cmpd="sng" algn="ctr">
+        <a:solidFill>
+          <a:schemeClr val="tx1">
+            <a:lumMod val="5000"/>
+            <a:lumOff val="95000"/>
+          </a:schemeClr>
+        </a:solidFill>
+        <a:round/>
+      </a:ln>
+    </cs:spPr>
+  </cs:gridlineMinor>
+  <cs:hiLoLine>
+    <cs:lnRef idx="0"/>
+    <cs:fillRef idx="0"/>
+    <cs:effectRef idx="0"/>
+    <cs:fontRef idx="minor">
+      <a:schemeClr val="tx1"/>
+    </cs:fontRef>
+    <cs:spPr>
+      <a:ln w="9525" cap="flat" cmpd="sng" algn="ctr">
+        <a:solidFill>
+          <a:schemeClr val="tx1">
+            <a:lumMod val="75000"/>
+            <a:lumOff val="25000"/>
+          </a:schemeClr>
+        </a:solidFill>
+        <a:round/>
+      </a:ln>
+    </cs:spPr>
+  </cs:hiLoLine>
+  <cs:leaderLine>
+    <cs:lnRef idx="0"/>
+    <cs:fillRef idx="0"/>
+    <cs:effectRef idx="0"/>
+    <cs:fontRef idx="minor">
+      <a:schemeClr val="tx1"/>
+    </cs:fontRef>
+    <cs:spPr>
+      <a:ln w="9525" cap="flat" cmpd="sng" algn="ctr">
+        <a:solidFill>
+          <a:schemeClr val="tx1">
+            <a:lumMod val="35000"/>
+            <a:lumOff val="65000"/>
+          </a:schemeClr>
+        </a:solidFill>
+        <a:round/>
+      </a:ln>
+    </cs:spPr>
+  </cs:leaderLine>
+  <cs:legend>
+    <cs:lnRef idx="0"/>
+    <cs:fillRef idx="0"/>
+    <cs:effectRef idx="0"/>
+    <cs:fontRef idx="minor">
+      <a:schemeClr val="tx1">
+        <a:lumMod val="65000"/>
+        <a:lumOff val="35000"/>
+      </a:schemeClr>
+    </cs:fontRef>
+    <cs:defRPr sz="900" kern="1200"/>
+  </cs:legend>
+  <cs:plotArea mods="allowNoFillOverride allowNoLineOverride">
+    <cs:lnRef idx="0"/>
+    <cs:fillRef idx="0"/>
+    <cs:effectRef idx="0"/>
+    <cs:fontRef idx="minor">
+      <a:schemeClr val="tx1"/>
+    </cs:fontRef>
+  </cs:plotArea>
+  <cs:plotArea3D mods="allowNoFillOverride allowNoLineOverride">
+    <cs:lnRef idx="0"/>
+    <cs:fillRef idx="0"/>
+    <cs:effectRef idx="0"/>
+    <cs:fontRef idx="minor">
+      <a:schemeClr val="tx1"/>
+    </cs:fontRef>
+  </cs:plotArea3D>
+  <cs:seriesAxis>
+    <cs:lnRef idx="0"/>
+    <cs:fillRef idx="0"/>
+    <cs:effectRef idx="0"/>
+    <cs:fontRef idx="minor">
+      <a:schemeClr val="tx1">
+        <a:lumMod val="65000"/>
+        <a:lumOff val="35000"/>
+      </a:schemeClr>
+    </cs:fontRef>
+    <cs:defRPr sz="900" kern="1200"/>
+  </cs:seriesAxis>
+  <cs:seriesLine>
+    <cs:lnRef idx="0"/>
+    <cs:fillRef idx="0"/>
+    <cs:effectRef idx="0"/>
+    <cs:fontRef idx="minor">
+      <a:schemeClr val="tx1"/>
+    </cs:fontRef>
+    <cs:spPr>
+      <a:ln w="9525" cap="flat" cmpd="sng" algn="ctr">
+        <a:solidFill>
+          <a:schemeClr val="tx1">
+            <a:lumMod val="35000"/>
+            <a:lumOff val="65000"/>
+          </a:schemeClr>
+        </a:solidFill>
+        <a:round/>
+      </a:ln>
+    </cs:spPr>
+  </cs:seriesLine>
+  <cs:title>
+    <cs:lnRef idx="0"/>
+    <cs:fillRef idx="0"/>
+    <cs:effectRef idx="0"/>
+    <cs:fontRef idx="minor">
+      <a:schemeClr val="tx1">
+        <a:lumMod val="65000"/>
+        <a:lumOff val="35000"/>
+      </a:schemeClr>
+    </cs:fontRef>
+    <cs:defRPr sz="1400" b="0" kern="1200" spc="0" baseline="0"/>
+  </cs:title>
+  <cs:trendline>
+    <cs:lnRef idx="0">
+      <cs:styleClr val="auto"/>
+    </cs:lnRef>
+    <cs:fillRef idx="0"/>
+    <cs:effectRef idx="0"/>
+    <cs:fontRef idx="minor">
+      <a:schemeClr val="tx1"/>
+    </cs:fontRef>
+    <cs:spPr>
+      <a:ln w="19050" cap="rnd">
+        <a:solidFill>
+          <a:schemeClr val="phClr"/>
+        </a:solidFill>
+        <a:prstDash val="sysDot"/>
+      </a:ln>
+    </cs:spPr>
+  </cs:trendline>
+  <cs:trendlineLabel>
+    <cs:lnRef idx="0"/>
+    <cs:fillRef idx="0"/>
+    <cs:effectRef idx="0"/>
+    <cs:fontRef idx="minor">
+      <a:schemeClr val="tx1">
+        <a:lumMod val="65000"/>
+        <a:lumOff val="35000"/>
+      </a:schemeClr>
+    </cs:fontRef>
+    <cs:defRPr sz="900" kern="1200"/>
+  </cs:trendlineLabel>
+  <cs:upBar>
+    <cs:lnRef idx="0"/>
+    <cs:fillRef idx="0"/>
+    <cs:effectRef idx="0"/>
+    <cs:fontRef idx="minor">
+      <a:schemeClr val="dk1"/>
+    </cs:fontRef>
+    <cs:spPr>
+      <a:solidFill>
+        <a:schemeClr val="lt1"/>
+      </a:solidFill>
+      <a:ln w="9525">
+        <a:solidFill>
+          <a:schemeClr val="tx1">
+            <a:lumMod val="15000"/>
+            <a:lumOff val="85000"/>
+          </a:schemeClr>
+        </a:solidFill>
+      </a:ln>
+    </cs:spPr>
+  </cs:upBar>
+  <cs:valueAxis>
+    <cs:lnRef idx="0"/>
+    <cs:fillRef idx="0"/>
+    <cs:effectRef idx="0"/>
+    <cs:fontRef idx="minor">
+      <a:schemeClr val="tx1">
+        <a:lumMod val="65000"/>
+        <a:lumOff val="35000"/>
+      </a:schemeClr>
+    </cs:fontRef>
+    <cs:defRPr sz="900" kern="1200"/>
+  </cs:valueAxis>
+  <cs:wall>
+    <cs:lnRef idx="0"/>
+    <cs:fillRef idx="0"/>
+    <cs:effectRef idx="0"/>
+    <cs:fontRef idx="minor">
+      <a:schemeClr val="tx1"/>
+    </cs:fontRef>
+    <cs:spPr>
+      <a:noFill/>
+      <a:ln>
+        <a:noFill/>
+      </a:ln>
+    </cs:spPr>
+  </cs:wall>
+</cs:chartStyle>
+</file>
+
 <file path=word/theme/theme1.xml><?xml version="1.0" encoding="utf-8"?>
 <a:theme xmlns:a="http://schemas.openxmlformats.org/drawingml/2006/main" name="Office Theme">
   <a:themeElements>

</xml_diff>

<commit_message>
added my code inspection
</commit_message>
<xml_diff>
--- a/D5.docx
+++ b/D5.docx
@@ -1,6 +1,6 @@
 
 <file path=word/document.xml><?xml version="1.0" encoding="utf-8"?>
-<w:document xmlns:wpc="http://schemas.microsoft.com/office/word/2010/wordprocessingCanvas" xmlns:cx="http://schemas.microsoft.com/office/drawing/2014/chartex" xmlns:cx1="http://schemas.microsoft.com/office/drawing/2015/9/8/chartex" xmlns:cx2="http://schemas.microsoft.com/office/drawing/2015/10/21/chartex" xmlns:mc="http://schemas.openxmlformats.org/markup-compatibility/2006" xmlns:o="urn:schemas-microsoft-com:office:office" xmlns:r="http://schemas.openxmlformats.org/officeDocument/2006/relationships" xmlns:m="http://schemas.openxmlformats.org/officeDocument/2006/math" xmlns:v="urn:schemas-microsoft-com:vml" xmlns:wp14="http://schemas.microsoft.com/office/word/2010/wordprocessingDrawing" xmlns:wp="http://schemas.openxmlformats.org/drawingml/2006/wordprocessingDrawing" xmlns:w10="urn:schemas-microsoft-com:office:word" xmlns:w="http://schemas.openxmlformats.org/wordprocessingml/2006/main" xmlns:w14="http://schemas.microsoft.com/office/word/2010/wordml" xmlns:w15="http://schemas.microsoft.com/office/word/2012/wordml" xmlns:w16se="http://schemas.microsoft.com/office/word/2015/wordml/symex" xmlns:wpg="http://schemas.microsoft.com/office/word/2010/wordprocessingGroup" xmlns:wpi="http://schemas.microsoft.com/office/word/2010/wordprocessingInk" xmlns:wne="http://schemas.microsoft.com/office/word/2006/wordml" xmlns:wps="http://schemas.microsoft.com/office/word/2010/wordprocessingShape" mc:Ignorable="w14 w15 w16se wp14">
+<w:document xmlns:wpc="http://schemas.microsoft.com/office/word/2010/wordprocessingCanvas" xmlns:mc="http://schemas.openxmlformats.org/markup-compatibility/2006" xmlns:o="urn:schemas-microsoft-com:office:office" xmlns:r="http://schemas.openxmlformats.org/officeDocument/2006/relationships" xmlns:m="http://schemas.openxmlformats.org/officeDocument/2006/math" xmlns:v="urn:schemas-microsoft-com:vml" xmlns:wp14="http://schemas.microsoft.com/office/word/2010/wordprocessingDrawing" xmlns:wp="http://schemas.openxmlformats.org/drawingml/2006/wordprocessingDrawing" xmlns:w10="urn:schemas-microsoft-com:office:word" xmlns:w="http://schemas.openxmlformats.org/wordprocessingml/2006/main" xmlns:w14="http://schemas.microsoft.com/office/word/2010/wordml" xmlns:w15="http://schemas.microsoft.com/office/word/2012/wordml" xmlns:wpg="http://schemas.microsoft.com/office/word/2010/wordprocessingGroup" xmlns:wpi="http://schemas.microsoft.com/office/word/2010/wordprocessingInk" xmlns:wne="http://schemas.microsoft.com/office/word/2006/wordml" xmlns:wps="http://schemas.microsoft.com/office/word/2010/wordprocessingShape" mc:Ignorable="w14 w15 wp14">
   <w:body>
     <w:p>
       <w:pPr>
@@ -67,40 +67,47 @@
           <w:szCs w:val="48"/>
         </w:rPr>
       </w:pPr>
-      <w:proofErr w:type="spellStart"/>
       <w:r>
         <w:rPr>
           <w:sz w:val="48"/>
           <w:szCs w:val="48"/>
         </w:rPr>
-        <w:t>Venkat</w:t>
-      </w:r>
-      <w:proofErr w:type="spellEnd"/>
+        <w:t xml:space="preserve">Venkat </w:t>
+      </w:r>
+      <w:proofErr w:type="spellStart"/>
       <w:r>
         <w:rPr>
           <w:sz w:val="48"/>
           <w:szCs w:val="48"/>
         </w:rPr>
-        <w:t xml:space="preserve"> </w:t>
-      </w:r>
-      <w:proofErr w:type="spellStart"/>
+        <w:t>Korapaty</w:t>
+      </w:r>
+      <w:proofErr w:type="spellEnd"/>
+      <w:r>
+        <w:br/>
+      </w:r>
       <w:r>
         <w:rPr>
           <w:sz w:val="48"/>
           <w:szCs w:val="48"/>
         </w:rPr>
-        <w:t>Korapaty</w:t>
-      </w:r>
-      <w:proofErr w:type="spellEnd"/>
-      <w:r>
-        <w:br/>
-      </w:r>
+        <w:t xml:space="preserve">Amine </w:t>
+      </w:r>
+      <w:proofErr w:type="spellStart"/>
       <w:r>
         <w:rPr>
           <w:sz w:val="48"/>
           <w:szCs w:val="48"/>
         </w:rPr>
-        <w:t xml:space="preserve">Amine Benaicha </w:t>
+        <w:t>Benaicha</w:t>
+      </w:r>
+      <w:proofErr w:type="spellEnd"/>
+      <w:r>
+        <w:rPr>
+          <w:sz w:val="48"/>
+          <w:szCs w:val="48"/>
+        </w:rPr>
+        <w:t xml:space="preserve"> </w:t>
       </w:r>
       <w:r>
         <w:br/>
@@ -277,8 +284,6 @@
           <w:r>
             <w:t>Contents</w:t>
           </w:r>
-          <w:bookmarkStart w:id="0" w:name="_GoBack"/>
-          <w:bookmarkEnd w:id="0"/>
         </w:p>
         <w:p>
           <w:pPr>
@@ -1631,63 +1636,50 @@
               <w:lang w:eastAsia="en-CA"/>
             </w:rPr>
           </w:pPr>
-          <w:hyperlink w:anchor="_Toc468396566" w:history="1">
-            <w:r>
-              <w:rPr>
-                <w:rStyle w:val="Hyperlink"/>
-                <w:noProof/>
-              </w:rPr>
-              <w:t>Project Overview</w:t>
-            </w:r>
-            <w:r>
-              <w:rPr>
-                <w:noProof/>
-                <w:webHidden/>
-              </w:rPr>
-              <w:tab/>
-            </w:r>
-            <w:r>
-              <w:rPr>
-                <w:noProof/>
-                <w:webHidden/>
-              </w:rPr>
-              <w:fldChar w:fldCharType="begin"/>
-            </w:r>
-            <w:r>
-              <w:rPr>
-                <w:noProof/>
-                <w:webHidden/>
-              </w:rPr>
-              <w:instrText xml:space="preserve"> PAGEREF _Toc468396566 \h </w:instrText>
-            </w:r>
-            <w:r>
-              <w:rPr>
-                <w:noProof/>
-                <w:webHidden/>
-              </w:rPr>
-            </w:r>
-            <w:r>
-              <w:rPr>
-                <w:noProof/>
-                <w:webHidden/>
-              </w:rPr>
-              <w:fldChar w:fldCharType="separate"/>
-            </w:r>
-            <w:r>
-              <w:rPr>
-                <w:noProof/>
-                <w:webHidden/>
-              </w:rPr>
-              <w:t>17</w:t>
-            </w:r>
-            <w:r>
-              <w:rPr>
-                <w:noProof/>
-                <w:webHidden/>
-              </w:rPr>
-              <w:fldChar w:fldCharType="end"/>
-            </w:r>
-          </w:hyperlink>
+          <w:r>
+            <w:fldChar w:fldCharType="begin"/>
+          </w:r>
+          <w:r>
+            <w:instrText xml:space="preserve"> HYPERLINK \l "_Toc468396566" </w:instrText>
+          </w:r>
+          <w:r>
+            <w:fldChar w:fldCharType="separate"/>
+          </w:r>
+          <w:r>
+            <w:rPr>
+              <w:rStyle w:val="Hyperlink"/>
+              <w:noProof/>
+            </w:rPr>
+            <w:t>Project Overview</w:t>
+          </w:r>
+          <w:r>
+            <w:rPr>
+              <w:noProof/>
+              <w:webHidden/>
+            </w:rPr>
+            <w:tab/>
+          </w:r>
+          <w:r>
+            <w:rPr>
+              <w:noProof/>
+              <w:webHidden/>
+            </w:rPr>
+            <w:t>1</w:t>
+          </w:r>
+          <w:bookmarkStart w:id="0" w:name="_GoBack"/>
+          <w:bookmarkEnd w:id="0"/>
+          <w:r>
+            <w:rPr>
+              <w:noProof/>
+            </w:rPr>
+            <w:fldChar w:fldCharType="end"/>
+          </w:r>
+          <w:r>
+            <w:rPr>
+              <w:noProof/>
+            </w:rPr>
+            <w:t>8</w:t>
+          </w:r>
         </w:p>
         <w:p>
           <w:r>
@@ -3092,7 +3084,7 @@
           <w:b/>
           <w:noProof/>
           <w:sz w:val="48"/>
-          <w:lang w:eastAsia="en-CA"/>
+          <w:lang w:val="en-US"/>
         </w:rPr>
         <w:drawing>
           <wp:inline distT="0" distB="0" distL="0" distR="0" wp14:anchorId="79156E1B" wp14:editId="462DEB75">
@@ -3189,7 +3181,7 @@
         <w:rPr>
           <w:noProof/>
           <w:sz w:val="36"/>
-          <w:lang w:eastAsia="en-CA"/>
+          <w:lang w:val="en-US"/>
         </w:rPr>
         <w:drawing>
           <wp:inline distT="0" distB="0" distL="0" distR="0" wp14:anchorId="6AAEC5D6" wp14:editId="4DE896E1">
@@ -3259,7 +3251,7 @@
         <w:rPr>
           <w:noProof/>
           <w:sz w:val="36"/>
-          <w:lang w:eastAsia="en-CA"/>
+          <w:lang w:val="en-US"/>
         </w:rPr>
         <w:drawing>
           <wp:inline distT="0" distB="0" distL="0" distR="0" wp14:anchorId="6EF12468" wp14:editId="340E8E7C">
@@ -3349,7 +3341,7 @@
       <w:r>
         <w:rPr>
           <w:noProof/>
-          <w:lang w:eastAsia="en-CA"/>
+          <w:lang w:val="en-US"/>
         </w:rPr>
         <w:drawing>
           <wp:inline distT="0" distB="0" distL="0" distR="0" wp14:anchorId="2D7D09AF" wp14:editId="30E941DC">
@@ -3382,7 +3374,7 @@
       <w:r>
         <w:rPr>
           <w:noProof/>
-          <w:lang w:eastAsia="en-CA"/>
+          <w:lang w:val="en-US"/>
         </w:rPr>
         <w:drawing>
           <wp:inline distT="0" distB="0" distL="0" distR="0" wp14:anchorId="7F90731A" wp14:editId="639CB902">
@@ -3643,7 +3635,7 @@
         <w:rPr>
           <w:noProof/>
           <w:sz w:val="48"/>
-          <w:lang w:eastAsia="en-CA"/>
+          <w:lang w:val="en-US"/>
         </w:rPr>
         <w:drawing>
           <wp:inline distT="0" distB="0" distL="0" distR="0" wp14:anchorId="0E7278A4" wp14:editId="588AE92B">
@@ -3741,7 +3733,7 @@
           <w:b/>
           <w:noProof/>
           <w:sz w:val="36"/>
-          <w:lang w:eastAsia="en-CA"/>
+          <w:lang w:val="en-US"/>
         </w:rPr>
         <w:drawing>
           <wp:inline distT="0" distB="0" distL="0" distR="0" wp14:anchorId="641FFC4C" wp14:editId="3A1EDC1B">
@@ -3816,7 +3808,7 @@
           <w:b/>
           <w:noProof/>
           <w:sz w:val="36"/>
-          <w:lang w:eastAsia="en-CA"/>
+          <w:lang w:val="en-US"/>
         </w:rPr>
         <w:drawing>
           <wp:inline distT="0" distB="0" distL="0" distR="0" wp14:anchorId="4CEED23F" wp14:editId="01049DF2">
@@ -3887,7 +3879,7 @@
       <w:r>
         <w:rPr>
           <w:noProof/>
-          <w:lang w:eastAsia="en-CA"/>
+          <w:lang w:val="en-US"/>
         </w:rPr>
         <w:drawing>
           <wp:inline distT="0" distB="0" distL="0" distR="0" wp14:anchorId="292C0556" wp14:editId="18D58578">
@@ -3914,7 +3906,7 @@
       <w:r>
         <w:rPr>
           <w:noProof/>
-          <w:lang w:eastAsia="en-CA"/>
+          <w:lang w:val="en-US"/>
         </w:rPr>
         <w:drawing>
           <wp:inline distT="0" distB="0" distL="0" distR="0" wp14:anchorId="526E07AD" wp14:editId="62294715">
@@ -3961,7 +3953,7 @@
       <w:r>
         <w:rPr>
           <w:noProof/>
-          <w:lang w:eastAsia="en-CA"/>
+          <w:lang w:val="en-US"/>
         </w:rPr>
         <w:drawing>
           <wp:inline distT="0" distB="0" distL="0" distR="0" wp14:anchorId="6498E0DF" wp14:editId="57F7A899">
@@ -4801,19 +4793,8 @@
           <w:szCs w:val="32"/>
           <w:u w:val="single"/>
         </w:rPr>
-        <w:t xml:space="preserve">Author: </w:t>
-      </w:r>
-      <w:proofErr w:type="spellStart"/>
-      <w:r>
-        <w:rPr>
-          <w:b/>
-          <w:sz w:val="32"/>
-          <w:szCs w:val="32"/>
-          <w:u w:val="single"/>
-        </w:rPr>
-        <w:t>Venkat</w:t>
-      </w:r>
-      <w:proofErr w:type="spellEnd"/>
+        <w:t>Author: Venkat</w:t>
+      </w:r>
     </w:p>
     <w:p>
       <w:pPr>
@@ -6049,7 +6030,7 @@
           <w:sz w:val="28"/>
           <w:szCs w:val="28"/>
         </w:rPr>
-        <w:t xml:space="preserve"> guidelines are not met such as no indenting allowed (two spaces </w:t>
+        <w:t xml:space="preserve"> guidelines are not met such as no indenting allowed (two spaces only</w:t>
       </w:r>
       <w:proofErr w:type="gramStart"/>
       <w:r>
@@ -6058,7 +6039,7 @@
           <w:sz w:val="28"/>
           <w:szCs w:val="28"/>
         </w:rPr>
-        <w:t>only)  and</w:t>
+        <w:t>)  and</w:t>
       </w:r>
       <w:proofErr w:type="gramEnd"/>
       <w:r>
@@ -6877,7 +6858,16 @@
           <w:sz w:val="28"/>
           <w:szCs w:val="28"/>
         </w:rPr>
-        <w:t xml:space="preserve"> = '</w:t>
+        <w:t xml:space="preserve"> = '{:%Y-%b-%</w:t>
+      </w:r>
+      <w:proofErr w:type="spellStart"/>
+      <w:r>
+        <w:rPr>
+          <w:rFonts w:asciiTheme="minorHAnsi" w:eastAsiaTheme="minorEastAsia" w:hAnsiTheme="minorHAnsi" w:cstheme="minorBidi"/>
+          <w:sz w:val="28"/>
+          <w:szCs w:val="28"/>
+        </w:rPr>
+        <w:t>d_%H</w:t>
       </w:r>
       <w:proofErr w:type="gramStart"/>
       <w:r>
@@ -6886,7 +6876,7 @@
           <w:sz w:val="28"/>
           <w:szCs w:val="28"/>
         </w:rPr>
-        <w:t>{:%</w:t>
+        <w:t>.%</w:t>
       </w:r>
       <w:proofErr w:type="gramEnd"/>
       <w:r>
@@ -6895,16 +6885,7 @@
           <w:sz w:val="28"/>
           <w:szCs w:val="28"/>
         </w:rPr>
-        <w:t>Y-%b-%</w:t>
-      </w:r>
-      <w:proofErr w:type="spellStart"/>
-      <w:r>
-        <w:rPr>
-          <w:rFonts w:asciiTheme="minorHAnsi" w:eastAsiaTheme="minorEastAsia" w:hAnsiTheme="minorHAnsi" w:cstheme="minorBidi"/>
-          <w:sz w:val="28"/>
-          <w:szCs w:val="28"/>
-        </w:rPr>
-        <w:t>d_%H.%M.%S</w:t>
+        <w:t>M.%S</w:t>
       </w:r>
       <w:proofErr w:type="spellEnd"/>
       <w:r>
@@ -7235,6 +7216,514 @@
         <w:pStyle w:val="Heading1"/>
         <w:rPr>
           <w:u w:val="single"/>
+        </w:rPr>
+      </w:pPr>
+    </w:p>
+    <w:p>
+      <w:pPr>
+        <w:pStyle w:val="Heading1"/>
+        <w:rPr>
+          <w:u w:val="single"/>
+        </w:rPr>
+      </w:pPr>
+    </w:p>
+    <w:p>
+      <w:pPr>
+        <w:rPr>
+          <w:b/>
+          <w:sz w:val="32"/>
+          <w:szCs w:val="32"/>
+          <w:u w:val="single"/>
+        </w:rPr>
+      </w:pPr>
+      <w:r>
+        <w:rPr>
+          <w:b/>
+          <w:sz w:val="32"/>
+          <w:szCs w:val="32"/>
+          <w:u w:val="single"/>
+        </w:rPr>
+        <w:lastRenderedPageBreak/>
+        <w:t xml:space="preserve">Reviewer: </w:t>
+      </w:r>
+      <w:r>
+        <w:rPr>
+          <w:b/>
+          <w:sz w:val="32"/>
+          <w:szCs w:val="32"/>
+          <w:u w:val="single"/>
+        </w:rPr>
+        <w:t>Venkat</w:t>
+      </w:r>
+    </w:p>
+    <w:p>
+      <w:pPr>
+        <w:rPr>
+          <w:b/>
+          <w:sz w:val="32"/>
+          <w:szCs w:val="32"/>
+          <w:u w:val="single"/>
+        </w:rPr>
+      </w:pPr>
+      <w:r>
+        <w:rPr>
+          <w:b/>
+          <w:sz w:val="32"/>
+          <w:szCs w:val="32"/>
+          <w:u w:val="single"/>
+        </w:rPr>
+        <w:t xml:space="preserve">Code: </w:t>
+      </w:r>
+      <w:r>
+        <w:rPr>
+          <w:b/>
+          <w:sz w:val="32"/>
+          <w:szCs w:val="32"/>
+          <w:u w:val="single"/>
+        </w:rPr>
+        <w:t>NASAreader</w:t>
+      </w:r>
+      <w:r>
+        <w:rPr>
+          <w:b/>
+          <w:sz w:val="32"/>
+          <w:szCs w:val="32"/>
+          <w:u w:val="single"/>
+        </w:rPr>
+        <w:t>.py</w:t>
+      </w:r>
+    </w:p>
+    <w:p>
+      <w:pPr>
+        <w:rPr>
+          <w:b/>
+          <w:sz w:val="32"/>
+          <w:szCs w:val="32"/>
+          <w:u w:val="single"/>
+        </w:rPr>
+      </w:pPr>
+      <w:r>
+        <w:rPr>
+          <w:b/>
+          <w:sz w:val="32"/>
+          <w:szCs w:val="32"/>
+          <w:u w:val="single"/>
+        </w:rPr>
+        <w:t xml:space="preserve">Date </w:t>
+      </w:r>
+      <w:proofErr w:type="gramStart"/>
+      <w:r>
+        <w:rPr>
+          <w:b/>
+          <w:sz w:val="32"/>
+          <w:szCs w:val="32"/>
+          <w:u w:val="single"/>
+        </w:rPr>
+        <w:t>of  review</w:t>
+      </w:r>
+      <w:proofErr w:type="gramEnd"/>
+      <w:r>
+        <w:rPr>
+          <w:b/>
+          <w:sz w:val="32"/>
+          <w:szCs w:val="32"/>
+          <w:u w:val="single"/>
+        </w:rPr>
+        <w:t>: 11/29/2016</w:t>
+      </w:r>
+    </w:p>
+    <w:p>
+      <w:pPr>
+        <w:rPr>
+          <w:b/>
+          <w:sz w:val="32"/>
+          <w:szCs w:val="32"/>
+          <w:u w:val="single"/>
+        </w:rPr>
+      </w:pPr>
+      <w:r>
+        <w:rPr>
+          <w:b/>
+          <w:sz w:val="32"/>
+          <w:szCs w:val="32"/>
+          <w:u w:val="single"/>
+        </w:rPr>
+        <w:t xml:space="preserve">Author: </w:t>
+      </w:r>
+      <w:proofErr w:type="spellStart"/>
+      <w:r>
+        <w:rPr>
+          <w:b/>
+          <w:sz w:val="32"/>
+          <w:szCs w:val="32"/>
+          <w:u w:val="single"/>
+        </w:rPr>
+        <w:t>Muneeb</w:t>
+      </w:r>
+      <w:proofErr w:type="spellEnd"/>
+    </w:p>
+    <w:p>
+      <w:pPr>
+        <w:pStyle w:val="ListParagraph"/>
+        <w:numPr>
+          <w:ilvl w:val="0"/>
+          <w:numId w:val="1"/>
+        </w:numPr>
+        <w:rPr>
+          <w:b/>
+          <w:sz w:val="32"/>
+          <w:szCs w:val="32"/>
+          <w:u w:val="single"/>
+        </w:rPr>
+      </w:pPr>
+      <w:r>
+        <w:rPr>
+          <w:b/>
+          <w:sz w:val="32"/>
+          <w:szCs w:val="32"/>
+          <w:u w:val="single"/>
+        </w:rPr>
+        <w:t>Bugs:</w:t>
+      </w:r>
+    </w:p>
+    <w:p>
+      <w:pPr>
+        <w:pStyle w:val="ListParagraph"/>
+        <w:ind w:left="360"/>
+        <w:rPr>
+          <w:sz w:val="28"/>
+          <w:szCs w:val="32"/>
+        </w:rPr>
+      </w:pPr>
+      <w:r>
+        <w:rPr>
+          <w:sz w:val="28"/>
+          <w:szCs w:val="32"/>
+        </w:rPr>
+        <w:t>No bugs</w:t>
+      </w:r>
+      <w:r>
+        <w:rPr>
+          <w:sz w:val="28"/>
+          <w:szCs w:val="32"/>
+        </w:rPr>
+        <w:t>.</w:t>
+      </w:r>
+      <w:r>
+        <w:rPr>
+          <w:sz w:val="28"/>
+          <w:szCs w:val="32"/>
+        </w:rPr>
+        <w:t xml:space="preserve"> The code is working as needed.</w:t>
+      </w:r>
+    </w:p>
+    <w:p>
+      <w:pPr>
+        <w:pStyle w:val="ListParagraph"/>
+        <w:numPr>
+          <w:ilvl w:val="0"/>
+          <w:numId w:val="1"/>
+        </w:numPr>
+        <w:rPr>
+          <w:sz w:val="32"/>
+          <w:szCs w:val="32"/>
+        </w:rPr>
+      </w:pPr>
+      <w:r>
+        <w:rPr>
+          <w:b/>
+          <w:sz w:val="32"/>
+          <w:szCs w:val="32"/>
+          <w:u w:val="single"/>
+        </w:rPr>
+        <w:t>Poor code logic:</w:t>
+      </w:r>
+    </w:p>
+    <w:p>
+      <w:pPr>
+        <w:pStyle w:val="ListParagraph"/>
+        <w:ind w:left="360"/>
+        <w:rPr>
+          <w:sz w:val="28"/>
+          <w:szCs w:val="32"/>
+        </w:rPr>
+      </w:pPr>
+      <w:r>
+        <w:rPr>
+          <w:sz w:val="32"/>
+          <w:szCs w:val="32"/>
+        </w:rPr>
+        <w:t>Code logic is fine, nothing wrong here.</w:t>
+      </w:r>
+    </w:p>
+    <w:p>
+      <w:pPr>
+        <w:pStyle w:val="ListParagraph"/>
+        <w:numPr>
+          <w:ilvl w:val="0"/>
+          <w:numId w:val="1"/>
+        </w:numPr>
+        <w:rPr>
+          <w:sz w:val="32"/>
+          <w:szCs w:val="32"/>
+        </w:rPr>
+      </w:pPr>
+      <w:r>
+        <w:rPr>
+          <w:b/>
+          <w:sz w:val="32"/>
+          <w:szCs w:val="32"/>
+          <w:u w:val="single"/>
+        </w:rPr>
+        <w:t>Unreadable code:</w:t>
+      </w:r>
+    </w:p>
+    <w:p>
+      <w:pPr>
+        <w:pStyle w:val="ListParagraph"/>
+        <w:ind w:left="360"/>
+        <w:rPr>
+          <w:sz w:val="32"/>
+          <w:szCs w:val="32"/>
+        </w:rPr>
+      </w:pPr>
+      <w:r>
+        <w:rPr>
+          <w:sz w:val="32"/>
+          <w:szCs w:val="32"/>
+        </w:rPr>
+        <w:t xml:space="preserve">The dd2hms function has a bad name, it’s not descriptive. So are the variable names </w:t>
+      </w:r>
+      <w:proofErr w:type="spellStart"/>
+      <w:r>
+        <w:rPr>
+          <w:sz w:val="32"/>
+          <w:szCs w:val="32"/>
+        </w:rPr>
+        <w:t>dd</w:t>
+      </w:r>
+      <w:proofErr w:type="spellEnd"/>
+      <w:r>
+        <w:rPr>
+          <w:sz w:val="32"/>
+          <w:szCs w:val="32"/>
+        </w:rPr>
+        <w:t xml:space="preserve"> and </w:t>
+      </w:r>
+      <w:proofErr w:type="spellStart"/>
+      <w:r>
+        <w:rPr>
+          <w:sz w:val="32"/>
+          <w:szCs w:val="32"/>
+        </w:rPr>
+        <w:t>ra</w:t>
+      </w:r>
+      <w:proofErr w:type="spellEnd"/>
+      <w:r>
+        <w:rPr>
+          <w:sz w:val="32"/>
+          <w:szCs w:val="32"/>
+        </w:rPr>
+        <w:t xml:space="preserve"> that are inside that function, needs to be more descriptive. There is also no </w:t>
+      </w:r>
+      <w:proofErr w:type="spellStart"/>
+      <w:r>
+        <w:rPr>
+          <w:sz w:val="32"/>
+          <w:szCs w:val="32"/>
+        </w:rPr>
+        <w:t>docstrings</w:t>
+      </w:r>
+      <w:proofErr w:type="spellEnd"/>
+      <w:r>
+        <w:rPr>
+          <w:sz w:val="32"/>
+          <w:szCs w:val="32"/>
+        </w:rPr>
+        <w:t xml:space="preserve"> for the functions inside this class.</w:t>
+      </w:r>
+    </w:p>
+    <w:p>
+      <w:pPr>
+        <w:pStyle w:val="ListParagraph"/>
+        <w:numPr>
+          <w:ilvl w:val="0"/>
+          <w:numId w:val="1"/>
+        </w:numPr>
+        <w:rPr>
+          <w:b/>
+          <w:sz w:val="32"/>
+          <w:szCs w:val="32"/>
+          <w:u w:val="single"/>
+        </w:rPr>
+      </w:pPr>
+      <w:r>
+        <w:rPr>
+          <w:b/>
+          <w:sz w:val="32"/>
+          <w:szCs w:val="32"/>
+          <w:u w:val="single"/>
+        </w:rPr>
+        <w:t>Vulnerabilities in code:</w:t>
+      </w:r>
+    </w:p>
+    <w:p>
+      <w:pPr>
+        <w:pStyle w:val="ListParagraph"/>
+        <w:ind w:left="360"/>
+        <w:rPr>
+          <w:sz w:val="32"/>
+          <w:szCs w:val="32"/>
+        </w:rPr>
+      </w:pPr>
+      <w:r>
+        <w:rPr>
+          <w:sz w:val="32"/>
+          <w:szCs w:val="32"/>
+        </w:rPr>
+        <w:t>None found</w:t>
+      </w:r>
+      <w:r>
+        <w:rPr>
+          <w:sz w:val="32"/>
+          <w:szCs w:val="32"/>
+        </w:rPr>
+        <w:t>.</w:t>
+      </w:r>
+    </w:p>
+    <w:p>
+      <w:pPr>
+        <w:pStyle w:val="ListParagraph"/>
+        <w:numPr>
+          <w:ilvl w:val="0"/>
+          <w:numId w:val="1"/>
+        </w:numPr>
+        <w:rPr>
+          <w:sz w:val="32"/>
+          <w:szCs w:val="32"/>
+        </w:rPr>
+      </w:pPr>
+      <w:r>
+        <w:rPr>
+          <w:b/>
+          <w:sz w:val="32"/>
+          <w:szCs w:val="32"/>
+          <w:u w:val="single"/>
+        </w:rPr>
+        <w:t>Poor test:</w:t>
+      </w:r>
+    </w:p>
+    <w:p>
+      <w:pPr>
+        <w:pStyle w:val="ListParagraph"/>
+        <w:ind w:left="360"/>
+        <w:rPr>
+          <w:sz w:val="32"/>
+          <w:szCs w:val="32"/>
+        </w:rPr>
+      </w:pPr>
+      <w:r>
+        <w:rPr>
+          <w:sz w:val="32"/>
+          <w:szCs w:val="32"/>
+        </w:rPr>
+        <w:t>Testing was thoroughly done well</w:t>
+      </w:r>
+      <w:r>
+        <w:rPr>
+          <w:sz w:val="32"/>
+          <w:szCs w:val="32"/>
+        </w:rPr>
+        <w:t>.</w:t>
+      </w:r>
+    </w:p>
+    <w:p>
+      <w:pPr>
+        <w:pStyle w:val="ListParagraph"/>
+        <w:ind w:left="360"/>
+        <w:rPr>
+          <w:sz w:val="32"/>
+          <w:szCs w:val="32"/>
+        </w:rPr>
+      </w:pPr>
+    </w:p>
+    <w:p>
+      <w:pPr>
+        <w:pStyle w:val="ListParagraph"/>
+        <w:ind w:left="360"/>
+        <w:rPr>
+          <w:sz w:val="32"/>
+          <w:szCs w:val="32"/>
+        </w:rPr>
+      </w:pPr>
+    </w:p>
+    <w:p>
+      <w:pPr>
+        <w:pStyle w:val="ListParagraph"/>
+        <w:ind w:left="360"/>
+        <w:rPr>
+          <w:sz w:val="32"/>
+          <w:szCs w:val="32"/>
+        </w:rPr>
+      </w:pPr>
+    </w:p>
+    <w:p>
+      <w:pPr>
+        <w:pStyle w:val="ListParagraph"/>
+        <w:ind w:left="360"/>
+        <w:rPr>
+          <w:sz w:val="32"/>
+          <w:szCs w:val="32"/>
+        </w:rPr>
+      </w:pPr>
+    </w:p>
+    <w:p>
+      <w:pPr>
+        <w:pStyle w:val="ListParagraph"/>
+        <w:ind w:left="360"/>
+        <w:rPr>
+          <w:sz w:val="32"/>
+          <w:szCs w:val="32"/>
+        </w:rPr>
+      </w:pPr>
+    </w:p>
+    <w:p>
+      <w:pPr>
+        <w:pStyle w:val="ListParagraph"/>
+        <w:ind w:left="360"/>
+        <w:rPr>
+          <w:sz w:val="32"/>
+          <w:szCs w:val="32"/>
+        </w:rPr>
+      </w:pPr>
+    </w:p>
+    <w:p>
+      <w:pPr>
+        <w:pStyle w:val="ListParagraph"/>
+        <w:ind w:left="360"/>
+        <w:rPr>
+          <w:sz w:val="32"/>
+          <w:szCs w:val="32"/>
+        </w:rPr>
+      </w:pPr>
+    </w:p>
+    <w:p>
+      <w:pPr>
+        <w:pStyle w:val="ListParagraph"/>
+        <w:ind w:left="360"/>
+        <w:rPr>
+          <w:sz w:val="32"/>
+          <w:szCs w:val="32"/>
+        </w:rPr>
+      </w:pPr>
+    </w:p>
+    <w:p>
+      <w:pPr>
+        <w:pStyle w:val="ListParagraph"/>
+        <w:ind w:left="360"/>
+        <w:rPr>
+          <w:sz w:val="32"/>
+          <w:szCs w:val="32"/>
         </w:rPr>
       </w:pPr>
     </w:p>
@@ -7308,7 +7797,7 @@
 </file>
 
 <file path=word/numbering.xml><?xml version="1.0" encoding="utf-8"?>
-<w:numbering xmlns:wpc="http://schemas.microsoft.com/office/word/2010/wordprocessingCanvas" xmlns:cx="http://schemas.microsoft.com/office/drawing/2014/chartex" xmlns:cx1="http://schemas.microsoft.com/office/drawing/2015/9/8/chartex" xmlns:cx2="http://schemas.microsoft.com/office/drawing/2015/10/21/chartex" xmlns:mc="http://schemas.openxmlformats.org/markup-compatibility/2006" xmlns:o="urn:schemas-microsoft-com:office:office" xmlns:r="http://schemas.openxmlformats.org/officeDocument/2006/relationships" xmlns:m="http://schemas.openxmlformats.org/officeDocument/2006/math" xmlns:v="urn:schemas-microsoft-com:vml" xmlns:wp14="http://schemas.microsoft.com/office/word/2010/wordprocessingDrawing" xmlns:wp="http://schemas.openxmlformats.org/drawingml/2006/wordprocessingDrawing" xmlns:w10="urn:schemas-microsoft-com:office:word" xmlns:w="http://schemas.openxmlformats.org/wordprocessingml/2006/main" xmlns:w14="http://schemas.microsoft.com/office/word/2010/wordml" xmlns:w15="http://schemas.microsoft.com/office/word/2012/wordml" xmlns:w16se="http://schemas.microsoft.com/office/word/2015/wordml/symex" xmlns:wpg="http://schemas.microsoft.com/office/word/2010/wordprocessingGroup" xmlns:wpi="http://schemas.microsoft.com/office/word/2010/wordprocessingInk" xmlns:wne="http://schemas.microsoft.com/office/word/2006/wordml" xmlns:wps="http://schemas.microsoft.com/office/word/2010/wordprocessingShape" mc:Ignorable="w14 w15 w16se wp14">
+<w:numbering xmlns:wpc="http://schemas.microsoft.com/office/word/2010/wordprocessingCanvas" xmlns:mc="http://schemas.openxmlformats.org/markup-compatibility/2006" xmlns:o="urn:schemas-microsoft-com:office:office" xmlns:r="http://schemas.openxmlformats.org/officeDocument/2006/relationships" xmlns:m="http://schemas.openxmlformats.org/officeDocument/2006/math" xmlns:v="urn:schemas-microsoft-com:vml" xmlns:wp14="http://schemas.microsoft.com/office/word/2010/wordprocessingDrawing" xmlns:wp="http://schemas.openxmlformats.org/drawingml/2006/wordprocessingDrawing" xmlns:w10="urn:schemas-microsoft-com:office:word" xmlns:w="http://schemas.openxmlformats.org/wordprocessingml/2006/main" xmlns:w14="http://schemas.microsoft.com/office/word/2010/wordml" xmlns:w15="http://schemas.microsoft.com/office/word/2012/wordml" xmlns:wpg="http://schemas.microsoft.com/office/word/2010/wordprocessingGroup" xmlns:wpi="http://schemas.microsoft.com/office/word/2010/wordprocessingInk" xmlns:wne="http://schemas.microsoft.com/office/word/2006/wordml" xmlns:wps="http://schemas.microsoft.com/office/word/2010/wordprocessingShape" mc:Ignorable="w14 w15 wp14">
   <w:abstractNum w:abstractNumId="0" w15:restartNumberingAfterBreak="0">
     <w:nsid w:val="07D94C1E"/>
     <w:multiLevelType w:val="hybridMultilevel"/>
@@ -8193,7 +8682,7 @@
 </file>
 
 <file path=word/styles.xml><?xml version="1.0" encoding="utf-8"?>
-<w:styles xmlns:mc="http://schemas.openxmlformats.org/markup-compatibility/2006" xmlns:r="http://schemas.openxmlformats.org/officeDocument/2006/relationships" xmlns:w="http://schemas.openxmlformats.org/wordprocessingml/2006/main" xmlns:w14="http://schemas.microsoft.com/office/word/2010/wordml" xmlns:w15="http://schemas.microsoft.com/office/word/2012/wordml" xmlns:w16se="http://schemas.microsoft.com/office/word/2015/wordml/symex" mc:Ignorable="w14 w15 w16se">
+<w:styles xmlns:mc="http://schemas.openxmlformats.org/markup-compatibility/2006" xmlns:r="http://schemas.openxmlformats.org/officeDocument/2006/relationships" xmlns:w="http://schemas.openxmlformats.org/wordprocessingml/2006/main" xmlns:w14="http://schemas.microsoft.com/office/word/2010/wordml" xmlns:w15="http://schemas.microsoft.com/office/word/2012/wordml" mc:Ignorable="w14 w15">
   <w:docDefaults>
     <w:rPrDefault>
       <w:rPr>
@@ -8209,7 +8698,7 @@
       </w:pPr>
     </w:pPrDefault>
   </w:docDefaults>
-  <w:latentStyles w:defLockedState="0" w:defUIPriority="99" w:defSemiHidden="0" w:defUnhideWhenUsed="0" w:defQFormat="0" w:count="372">
+  <w:latentStyles w:defLockedState="0" w:defUIPriority="99" w:defSemiHidden="0" w:defUnhideWhenUsed="0" w:defQFormat="0" w:count="371">
     <w:lsdException w:name="Normal" w:uiPriority="0" w:qFormat="1"/>
     <w:lsdException w:name="heading 1" w:uiPriority="9" w:qFormat="1"/>
     <w:lsdException w:name="heading 2" w:semiHidden="1" w:uiPriority="9" w:unhideWhenUsed="1" w:qFormat="1"/>
@@ -8581,7 +9070,6 @@
     <w:lsdException w:name="List Table 5 Dark Accent 6" w:uiPriority="50"/>
     <w:lsdException w:name="List Table 6 Colorful Accent 6" w:uiPriority="51"/>
     <w:lsdException w:name="List Table 7 Colorful Accent 6" w:uiPriority="52"/>
-    <w:lsdException w:name="Mention" w:semiHidden="1" w:unhideWhenUsed="1"/>
   </w:latentStyles>
   <w:style w:type="paragraph" w:default="1" w:styleId="Normal">
     <w:name w:val="Normal"/>
@@ -8857,7 +9345,7 @@
 </file>
 
 <file path=word/charts/chart1.xml><?xml version="1.0" encoding="utf-8"?>
-<c:chartSpace xmlns:c="http://schemas.openxmlformats.org/drawingml/2006/chart" xmlns:a="http://schemas.openxmlformats.org/drawingml/2006/main" xmlns:r="http://schemas.openxmlformats.org/officeDocument/2006/relationships" xmlns:c16r2="http://schemas.microsoft.com/office/drawing/2015/06/chart">
+<c:chartSpace xmlns:c="http://schemas.openxmlformats.org/drawingml/2006/chart" xmlns:a="http://schemas.openxmlformats.org/drawingml/2006/main" xmlns:r="http://schemas.openxmlformats.org/officeDocument/2006/relationships">
   <c:date1904 val="0"/>
   <c:lang val="en-US"/>
   <c:roundedCorners val="0"/>
@@ -8994,7 +9482,7 @@
             <c:showPercent val="0"/>
             <c:showBubbleSize val="0"/>
             <c:showLeaderLines val="0"/>
-            <c:extLst>
+            <c:extLst xmlns:c16r2="http://schemas.microsoft.com/office/drawing/2015/06/chart">
               <c:ext xmlns:c15="http://schemas.microsoft.com/office/drawing/2012/chart" uri="{CE6537A1-D6FC-4f65-9D91-7224C49458BB}">
                 <c15:showLeaderLines val="1"/>
                 <c15:leaderLines>
@@ -9059,7 +9547,7 @@
             </c:numRef>
           </c:val>
           <c:smooth val="0"/>
-          <c:extLst>
+          <c:extLst xmlns:c16r2="http://schemas.microsoft.com/office/drawing/2015/06/chart">
             <c:ext xmlns:c16="http://schemas.microsoft.com/office/drawing/2014/chart" uri="{C3380CC4-5D6E-409C-BE32-E72D297353CC}">
               <c16:uniqueId val="{00000000-9B57-495F-91A2-25B1F04CF597}"/>
             </c:ext>
@@ -9133,7 +9621,7 @@
             <c:showPercent val="0"/>
             <c:showBubbleSize val="0"/>
             <c:showLeaderLines val="0"/>
-            <c:extLst>
+            <c:extLst xmlns:c16r2="http://schemas.microsoft.com/office/drawing/2015/06/chart">
               <c:ext xmlns:c15="http://schemas.microsoft.com/office/drawing/2012/chart" uri="{CE6537A1-D6FC-4f65-9D91-7224C49458BB}">
                 <c15:showLeaderLines val="1"/>
                 <c15:leaderLines>
@@ -9198,7 +9686,7 @@
             </c:numRef>
           </c:val>
           <c:smooth val="0"/>
-          <c:extLst>
+          <c:extLst xmlns:c16r2="http://schemas.microsoft.com/office/drawing/2015/06/chart">
             <c:ext xmlns:c16="http://schemas.microsoft.com/office/drawing/2014/chart" uri="{C3380CC4-5D6E-409C-BE32-E72D297353CC}">
               <c16:uniqueId val="{00000002-9B57-495F-91A2-25B1F04CF597}"/>
             </c:ext>
@@ -9214,11 +9702,11 @@
         </c:dLbls>
         <c:marker val="1"/>
         <c:smooth val="0"/>
-        <c:axId val="108400640"/>
-        <c:axId val="108403712"/>
+        <c:axId val="273337856"/>
+        <c:axId val="273340096"/>
       </c:lineChart>
       <c:catAx>
-        <c:axId val="108400640"/>
+        <c:axId val="273337856"/>
         <c:scaling>
           <c:orientation val="minMax"/>
         </c:scaling>
@@ -9296,7 +9784,7 @@
             <a:endParaRPr lang="en-US"/>
           </a:p>
         </c:txPr>
-        <c:crossAx val="108403712"/>
+        <c:crossAx val="273340096"/>
         <c:crosses val="autoZero"/>
         <c:auto val="1"/>
         <c:lblAlgn val="ctr"/>
@@ -9304,7 +9792,7 @@
         <c:noMultiLvlLbl val="0"/>
       </c:catAx>
       <c:valAx>
-        <c:axId val="108403712"/>
+        <c:axId val="273340096"/>
         <c:scaling>
           <c:orientation val="minMax"/>
         </c:scaling>
@@ -9395,7 +9883,7 @@
             <a:endParaRPr lang="en-US"/>
           </a:p>
         </c:txPr>
-        <c:crossAx val="108400640"/>
+        <c:crossAx val="273337856"/>
         <c:crosses val="autoZero"/>
         <c:crossBetween val="between"/>
       </c:valAx>
@@ -9474,7 +9962,7 @@
 </file>
 
 <file path=word/charts/chart2.xml><?xml version="1.0" encoding="utf-8"?>
-<c:chartSpace xmlns:c="http://schemas.openxmlformats.org/drawingml/2006/chart" xmlns:a="http://schemas.openxmlformats.org/drawingml/2006/main" xmlns:r="http://schemas.openxmlformats.org/officeDocument/2006/relationships" xmlns:c16r2="http://schemas.microsoft.com/office/drawing/2015/06/chart">
+<c:chartSpace xmlns:c="http://schemas.openxmlformats.org/drawingml/2006/chart" xmlns:a="http://schemas.openxmlformats.org/drawingml/2006/main" xmlns:r="http://schemas.openxmlformats.org/officeDocument/2006/relationships">
   <c:date1904 val="0"/>
   <c:lang val="en-US"/>
   <c:roundedCorners val="0"/>
@@ -9611,7 +10099,7 @@
             <c:showPercent val="0"/>
             <c:showBubbleSize val="0"/>
             <c:showLeaderLines val="0"/>
-            <c:extLst>
+            <c:extLst xmlns:c16r2="http://schemas.microsoft.com/office/drawing/2015/06/chart">
               <c:ext xmlns:c15="http://schemas.microsoft.com/office/drawing/2012/chart" uri="{CE6537A1-D6FC-4f65-9D91-7224C49458BB}">
                 <c15:showLeaderLines val="1"/>
                 <c15:leaderLines>
@@ -9697,7 +10185,7 @@
             </c:numRef>
           </c:val>
           <c:smooth val="0"/>
-          <c:extLst>
+          <c:extLst xmlns:c16r2="http://schemas.microsoft.com/office/drawing/2015/06/chart">
             <c:ext xmlns:c16="http://schemas.microsoft.com/office/drawing/2014/chart" uri="{C3380CC4-5D6E-409C-BE32-E72D297353CC}">
               <c16:uniqueId val="{00000000-5A08-481D-B25F-3811F65980B8}"/>
             </c:ext>
@@ -9771,7 +10259,7 @@
             <c:showPercent val="0"/>
             <c:showBubbleSize val="0"/>
             <c:showLeaderLines val="0"/>
-            <c:extLst>
+            <c:extLst xmlns:c16r2="http://schemas.microsoft.com/office/drawing/2015/06/chart">
               <c:ext xmlns:c15="http://schemas.microsoft.com/office/drawing/2012/chart" uri="{CE6537A1-D6FC-4f65-9D91-7224C49458BB}">
                 <c15:showLeaderLines val="1"/>
                 <c15:leaderLines>
@@ -9857,7 +10345,7 @@
             </c:numRef>
           </c:val>
           <c:smooth val="0"/>
-          <c:extLst>
+          <c:extLst xmlns:c16r2="http://schemas.microsoft.com/office/drawing/2015/06/chart">
             <c:ext xmlns:c16="http://schemas.microsoft.com/office/drawing/2014/chart" uri="{C3380CC4-5D6E-409C-BE32-E72D297353CC}">
               <c16:uniqueId val="{00000001-5A08-481D-B25F-3811F65980B8}"/>
             </c:ext>
@@ -9873,11 +10361,11 @@
         </c:dLbls>
         <c:marker val="1"/>
         <c:smooth val="0"/>
-        <c:axId val="109438080"/>
-        <c:axId val="116975104"/>
+        <c:axId val="211110112"/>
+        <c:axId val="212020544"/>
       </c:lineChart>
       <c:catAx>
-        <c:axId val="109438080"/>
+        <c:axId val="211110112"/>
         <c:scaling>
           <c:orientation val="minMax"/>
         </c:scaling>
@@ -9955,7 +10443,7 @@
             <a:endParaRPr lang="en-US"/>
           </a:p>
         </c:txPr>
-        <c:crossAx val="116975104"/>
+        <c:crossAx val="212020544"/>
         <c:crosses val="autoZero"/>
         <c:auto val="1"/>
         <c:lblAlgn val="ctr"/>
@@ -9963,7 +10451,7 @@
         <c:noMultiLvlLbl val="0"/>
       </c:catAx>
       <c:valAx>
-        <c:axId val="116975104"/>
+        <c:axId val="212020544"/>
         <c:scaling>
           <c:orientation val="minMax"/>
         </c:scaling>
@@ -10054,7 +10542,7 @@
             <a:endParaRPr lang="en-US"/>
           </a:p>
         </c:txPr>
-        <c:crossAx val="109438080"/>
+        <c:crossAx val="211110112"/>
         <c:crosses val="autoZero"/>
         <c:crossBetween val="between"/>
       </c:valAx>
@@ -10133,7 +10621,7 @@
 </file>
 
 <file path=word/charts/chart3.xml><?xml version="1.0" encoding="utf-8"?>
-<c:chartSpace xmlns:c="http://schemas.openxmlformats.org/drawingml/2006/chart" xmlns:a="http://schemas.openxmlformats.org/drawingml/2006/main" xmlns:r="http://schemas.openxmlformats.org/officeDocument/2006/relationships" xmlns:c16r2="http://schemas.microsoft.com/office/drawing/2015/06/chart">
+<c:chartSpace xmlns:c="http://schemas.openxmlformats.org/drawingml/2006/chart" xmlns:a="http://schemas.openxmlformats.org/drawingml/2006/main" xmlns:r="http://schemas.openxmlformats.org/officeDocument/2006/relationships">
   <c:date1904 val="0"/>
   <c:lang val="en-US"/>
   <c:roundedCorners val="0"/>
@@ -10259,7 +10747,7 @@
             <c:showPercent val="0"/>
             <c:showBubbleSize val="0"/>
             <c:showLeaderLines val="0"/>
-            <c:extLst>
+            <c:extLst xmlns:c16r2="http://schemas.microsoft.com/office/drawing/2015/06/chart">
               <c:ext xmlns:c15="http://schemas.microsoft.com/office/drawing/2012/chart" uri="{CE6537A1-D6FC-4f65-9D91-7224C49458BB}">
                 <c15:showLeaderLines val="1"/>
                 <c15:leaderLines>
@@ -10324,7 +10812,7 @@
             </c:numRef>
           </c:val>
           <c:smooth val="0"/>
-          <c:extLst>
+          <c:extLst xmlns:c16r2="http://schemas.microsoft.com/office/drawing/2015/06/chart">
             <c:ext xmlns:c16="http://schemas.microsoft.com/office/drawing/2014/chart" uri="{C3380CC4-5D6E-409C-BE32-E72D297353CC}">
               <c16:uniqueId val="{00000000-C939-48DD-AEB1-F695A29DF35C}"/>
             </c:ext>
@@ -10398,7 +10886,7 @@
             <c:showPercent val="0"/>
             <c:showBubbleSize val="0"/>
             <c:showLeaderLines val="0"/>
-            <c:extLst>
+            <c:extLst xmlns:c16r2="http://schemas.microsoft.com/office/drawing/2015/06/chart">
               <c:ext xmlns:c15="http://schemas.microsoft.com/office/drawing/2012/chart" uri="{CE6537A1-D6FC-4f65-9D91-7224C49458BB}">
                 <c15:showLeaderLines val="1"/>
                 <c15:leaderLines>
@@ -10463,7 +10951,7 @@
             </c:numRef>
           </c:val>
           <c:smooth val="0"/>
-          <c:extLst>
+          <c:extLst xmlns:c16r2="http://schemas.microsoft.com/office/drawing/2015/06/chart">
             <c:ext xmlns:c16="http://schemas.microsoft.com/office/drawing/2014/chart" uri="{C3380CC4-5D6E-409C-BE32-E72D297353CC}">
               <c16:uniqueId val="{00000001-C939-48DD-AEB1-F695A29DF35C}"/>
             </c:ext>
@@ -10479,11 +10967,11 @@
         </c:dLbls>
         <c:marker val="1"/>
         <c:smooth val="0"/>
-        <c:axId val="117612928"/>
-        <c:axId val="117615232"/>
+        <c:axId val="58502096"/>
+        <c:axId val="58502656"/>
       </c:lineChart>
       <c:catAx>
-        <c:axId val="117612928"/>
+        <c:axId val="58502096"/>
         <c:scaling>
           <c:orientation val="minMax"/>
         </c:scaling>
@@ -10561,7 +11049,7 @@
             <a:endParaRPr lang="en-US"/>
           </a:p>
         </c:txPr>
-        <c:crossAx val="117615232"/>
+        <c:crossAx val="58502656"/>
         <c:crosses val="autoZero"/>
         <c:auto val="1"/>
         <c:lblAlgn val="ctr"/>
@@ -10569,7 +11057,7 @@
         <c:noMultiLvlLbl val="0"/>
       </c:catAx>
       <c:valAx>
-        <c:axId val="117615232"/>
+        <c:axId val="58502656"/>
         <c:scaling>
           <c:orientation val="minMax"/>
         </c:scaling>
@@ -10655,7 +11143,7 @@
             <a:endParaRPr lang="en-US"/>
           </a:p>
         </c:txPr>
-        <c:crossAx val="117612928"/>
+        <c:crossAx val="58502096"/>
         <c:crosses val="autoZero"/>
         <c:crossBetween val="between"/>
       </c:valAx>
@@ -10734,7 +11222,7 @@
 </file>
 
 <file path=word/charts/chart4.xml><?xml version="1.0" encoding="utf-8"?>
-<c:chartSpace xmlns:c="http://schemas.openxmlformats.org/drawingml/2006/chart" xmlns:a="http://schemas.openxmlformats.org/drawingml/2006/main" xmlns:r="http://schemas.openxmlformats.org/officeDocument/2006/relationships" xmlns:c16r2="http://schemas.microsoft.com/office/drawing/2015/06/chart">
+<c:chartSpace xmlns:c="http://schemas.openxmlformats.org/drawingml/2006/chart" xmlns:a="http://schemas.openxmlformats.org/drawingml/2006/main" xmlns:r="http://schemas.openxmlformats.org/officeDocument/2006/relationships">
   <c:date1904 val="0"/>
   <c:lang val="en-US"/>
   <c:roundedCorners val="0"/>
@@ -10860,7 +11348,7 @@
             <c:showPercent val="0"/>
             <c:showBubbleSize val="0"/>
             <c:showLeaderLines val="0"/>
-            <c:extLst>
+            <c:extLst xmlns:c16r2="http://schemas.microsoft.com/office/drawing/2015/06/chart">
               <c:ext xmlns:c15="http://schemas.microsoft.com/office/drawing/2012/chart" uri="{CE6537A1-D6FC-4f65-9D91-7224C49458BB}">
                 <c15:showLeaderLines val="1"/>
                 <c15:leaderLines>
@@ -10943,7 +11431,7 @@
             </c:numRef>
           </c:val>
           <c:smooth val="0"/>
-          <c:extLst>
+          <c:extLst xmlns:c16r2="http://schemas.microsoft.com/office/drawing/2015/06/chart">
             <c:ext xmlns:c16="http://schemas.microsoft.com/office/drawing/2014/chart" uri="{C3380CC4-5D6E-409C-BE32-E72D297353CC}">
               <c16:uniqueId val="{00000000-105B-439E-BB6A-AEB823C4C654}"/>
             </c:ext>
@@ -11017,7 +11505,7 @@
             <c:showPercent val="0"/>
             <c:showBubbleSize val="0"/>
             <c:showLeaderLines val="0"/>
-            <c:extLst>
+            <c:extLst xmlns:c16r2="http://schemas.microsoft.com/office/drawing/2015/06/chart">
               <c:ext xmlns:c15="http://schemas.microsoft.com/office/drawing/2012/chart" uri="{CE6537A1-D6FC-4f65-9D91-7224C49458BB}">
                 <c15:showLeaderLines val="1"/>
                 <c15:leaderLines>
@@ -11100,7 +11588,7 @@
             </c:numRef>
           </c:val>
           <c:smooth val="0"/>
-          <c:extLst>
+          <c:extLst xmlns:c16r2="http://schemas.microsoft.com/office/drawing/2015/06/chart">
             <c:ext xmlns:c16="http://schemas.microsoft.com/office/drawing/2014/chart" uri="{C3380CC4-5D6E-409C-BE32-E72D297353CC}">
               <c16:uniqueId val="{00000001-105B-439E-BB6A-AEB823C4C654}"/>
             </c:ext>
@@ -11116,11 +11604,11 @@
         </c:dLbls>
         <c:marker val="1"/>
         <c:smooth val="0"/>
-        <c:axId val="117610368"/>
-        <c:axId val="120217600"/>
+        <c:axId val="58505456"/>
+        <c:axId val="58506016"/>
       </c:lineChart>
       <c:catAx>
-        <c:axId val="117610368"/>
+        <c:axId val="58505456"/>
         <c:scaling>
           <c:orientation val="minMax"/>
         </c:scaling>
@@ -11198,7 +11686,7 @@
             <a:endParaRPr lang="en-US"/>
           </a:p>
         </c:txPr>
-        <c:crossAx val="120217600"/>
+        <c:crossAx val="58506016"/>
         <c:crosses val="autoZero"/>
         <c:auto val="1"/>
         <c:lblAlgn val="ctr"/>
@@ -11206,7 +11694,7 @@
         <c:noMultiLvlLbl val="0"/>
       </c:catAx>
       <c:valAx>
-        <c:axId val="120217600"/>
+        <c:axId val="58506016"/>
         <c:scaling>
           <c:orientation val="minMax"/>
         </c:scaling>
@@ -11292,7 +11780,7 @@
             <a:endParaRPr lang="en-US"/>
           </a:p>
         </c:txPr>
-        <c:crossAx val="117610368"/>
+        <c:crossAx val="58505456"/>
         <c:crosses val="autoZero"/>
         <c:crossBetween val="between"/>
       </c:valAx>
@@ -11371,7 +11859,7 @@
 </file>
 
 <file path=word/charts/chart5.xml><?xml version="1.0" encoding="utf-8"?>
-<c:chartSpace xmlns:c="http://schemas.openxmlformats.org/drawingml/2006/chart" xmlns:a="http://schemas.openxmlformats.org/drawingml/2006/main" xmlns:r="http://schemas.openxmlformats.org/officeDocument/2006/relationships" xmlns:c16r2="http://schemas.microsoft.com/office/drawing/2015/06/chart">
+<c:chartSpace xmlns:c="http://schemas.openxmlformats.org/drawingml/2006/chart" xmlns:a="http://schemas.openxmlformats.org/drawingml/2006/main" xmlns:r="http://schemas.openxmlformats.org/officeDocument/2006/relationships">
   <c:date1904 val="0"/>
   <c:lang val="en-US"/>
   <c:roundedCorners val="0"/>
@@ -11506,7 +11994,7 @@
             <c:showPercent val="0"/>
             <c:showBubbleSize val="0"/>
             <c:showLeaderLines val="0"/>
-            <c:extLst>
+            <c:extLst xmlns:c16r2="http://schemas.microsoft.com/office/drawing/2015/06/chart">
               <c:ext xmlns:c15="http://schemas.microsoft.com/office/drawing/2012/chart" uri="{CE6537A1-D6FC-4f65-9D91-7224C49458BB}">
                 <c15:showLeaderLines val="1"/>
                 <c15:leaderLines>
@@ -11586,7 +12074,7 @@
             </c:numRef>
           </c:val>
           <c:smooth val="0"/>
-          <c:extLst>
+          <c:extLst xmlns:c16r2="http://schemas.microsoft.com/office/drawing/2015/06/chart">
             <c:ext xmlns:c16="http://schemas.microsoft.com/office/drawing/2014/chart" uri="{C3380CC4-5D6E-409C-BE32-E72D297353CC}">
               <c16:uniqueId val="{00000000-46D0-462B-A198-A8894F7487FF}"/>
             </c:ext>
@@ -11648,7 +12136,7 @@
             <c:showPercent val="0"/>
             <c:showBubbleSize val="0"/>
             <c:showLeaderLines val="0"/>
-            <c:extLst>
+            <c:extLst xmlns:c16r2="http://schemas.microsoft.com/office/drawing/2015/06/chart">
               <c:ext xmlns:c15="http://schemas.microsoft.com/office/drawing/2012/chart" uri="{CE6537A1-D6FC-4f65-9D91-7224C49458BB}">
                 <c15:showLeaderLines val="1"/>
                 <c15:leaderLines>
@@ -11728,7 +12216,7 @@
             </c:numRef>
           </c:val>
           <c:smooth val="0"/>
-          <c:extLst>
+          <c:extLst xmlns:c16r2="http://schemas.microsoft.com/office/drawing/2015/06/chart">
             <c:ext xmlns:c16="http://schemas.microsoft.com/office/drawing/2014/chart" uri="{C3380CC4-5D6E-409C-BE32-E72D297353CC}">
               <c16:uniqueId val="{00000001-46D0-462B-A198-A8894F7487FF}"/>
             </c:ext>
@@ -11744,11 +12232,11 @@
           <c:showBubbleSize val="0"/>
         </c:dLbls>
         <c:smooth val="0"/>
-        <c:axId val="415527568"/>
-        <c:axId val="415530848"/>
+        <c:axId val="280015552"/>
+        <c:axId val="280016112"/>
       </c:lineChart>
       <c:catAx>
-        <c:axId val="415527568"/>
+        <c:axId val="280015552"/>
         <c:scaling>
           <c:orientation val="minMax"/>
         </c:scaling>
@@ -11846,7 +12334,7 @@
             <a:endParaRPr lang="en-US"/>
           </a:p>
         </c:txPr>
-        <c:crossAx val="415530848"/>
+        <c:crossAx val="280016112"/>
         <c:crosses val="autoZero"/>
         <c:auto val="1"/>
         <c:lblAlgn val="ctr"/>
@@ -11854,7 +12342,7 @@
         <c:noMultiLvlLbl val="0"/>
       </c:catAx>
       <c:valAx>
-        <c:axId val="415530848"/>
+        <c:axId val="280016112"/>
         <c:scaling>
           <c:orientation val="minMax"/>
         </c:scaling>
@@ -11965,7 +12453,7 @@
             <a:endParaRPr lang="en-US"/>
           </a:p>
         </c:txPr>
-        <c:crossAx val="415527568"/>
+        <c:crossAx val="280015552"/>
         <c:crosses val="autoZero"/>
         <c:crossBetween val="between"/>
       </c:valAx>

</xml_diff>